<commit_message>
Aggiunta punto al documento principale
</commit_message>
<xml_diff>
--- a/Analisi dei requisiti.docx
+++ b/Analisi dei requisiti.docx
@@ -1,6 +1,6 @@
 
 <file path=word/document.xml><?xml version="1.0" encoding="utf-8"?>
-<w:document xmlns:wpc="http://schemas.microsoft.com/office/word/2010/wordprocessingCanvas" xmlns:cx="http://schemas.microsoft.com/office/drawing/2014/chartex" xmlns:cx1="http://schemas.microsoft.com/office/drawing/2015/9/8/chartex" xmlns:cx2="http://schemas.microsoft.com/office/drawing/2015/10/21/chartex" xmlns:cx3="http://schemas.microsoft.com/office/drawing/2016/5/9/chartex" xmlns:cx4="http://schemas.microsoft.com/office/drawing/2016/5/10/chartex" xmlns:cx5="http://schemas.microsoft.com/office/drawing/2016/5/11/chartex" xmlns:cx6="http://schemas.microsoft.com/office/drawing/2016/5/12/chartex" xmlns:cx7="http://schemas.microsoft.com/office/drawing/2016/5/13/chartex" xmlns:cx8="http://schemas.microsoft.com/office/drawing/2016/5/14/chartex" xmlns:mc="http://schemas.openxmlformats.org/markup-compatibility/2006" xmlns:aink="http://schemas.microsoft.com/office/drawing/2016/ink" xmlns:am3d="http://schemas.microsoft.com/office/drawing/2017/model3d" xmlns:o="urn:schemas-microsoft-com:office:office" xmlns:oel="http://schemas.microsoft.com/office/2019/extlst" xmlns:r="http://schemas.openxmlformats.org/officeDocument/2006/relationships" xmlns:m="http://schemas.openxmlformats.org/officeDocument/2006/math" xmlns:v="urn:schemas-microsoft-com:vml" xmlns:wp14="http://schemas.microsoft.com/office/word/2010/wordprocessingDrawing" xmlns:wp="http://schemas.openxmlformats.org/drawingml/2006/wordprocessingDrawing" xmlns:w10="urn:schemas-microsoft-com:office:word" xmlns:w="http://schemas.openxmlformats.org/wordprocessingml/2006/main" xmlns:w14="http://schemas.microsoft.com/office/word/2010/wordml" xmlns:w15="http://schemas.microsoft.com/office/word/2012/wordml" xmlns:w16cex="http://schemas.microsoft.com/office/word/2018/wordml/cex" xmlns:w16cid="http://schemas.microsoft.com/office/word/2016/wordml/cid" xmlns:w16="http://schemas.microsoft.com/office/word/2018/wordml" xmlns:w16sdtdh="http://schemas.microsoft.com/office/word/2020/wordml/sdtdatahash" xmlns:w16se="http://schemas.microsoft.com/office/word/2015/wordml/symex" xmlns:wpg="http://schemas.microsoft.com/office/word/2010/wordprocessingGroup" xmlns:wpi="http://schemas.microsoft.com/office/word/2010/wordprocessingInk" xmlns:wne="http://schemas.microsoft.com/office/word/2006/wordml" xmlns:wps="http://schemas.microsoft.com/office/word/2010/wordprocessingShape" mc:Ignorable="w14 w15 w16se w16cid w16 w16cex w16sdtdh wp14">
+<w:document xmlns:wpc="http://schemas.microsoft.com/office/word/2010/wordprocessingCanvas" xmlns:cx="http://schemas.microsoft.com/office/drawing/2014/chartex" xmlns:cx1="http://schemas.microsoft.com/office/drawing/2015/9/8/chartex" xmlns:cx2="http://schemas.microsoft.com/office/drawing/2015/10/21/chartex" xmlns:cx3="http://schemas.microsoft.com/office/drawing/2016/5/9/chartex" xmlns:cx4="http://schemas.microsoft.com/office/drawing/2016/5/10/chartex" xmlns:cx5="http://schemas.microsoft.com/office/drawing/2016/5/11/chartex" xmlns:cx6="http://schemas.microsoft.com/office/drawing/2016/5/12/chartex" xmlns:cx7="http://schemas.microsoft.com/office/drawing/2016/5/13/chartex" xmlns:cx8="http://schemas.microsoft.com/office/drawing/2016/5/14/chartex" xmlns:mc="http://schemas.openxmlformats.org/markup-compatibility/2006" xmlns:aink="http://schemas.microsoft.com/office/drawing/2016/ink" xmlns:am3d="http://schemas.microsoft.com/office/drawing/2017/model3d" xmlns:o="urn:schemas-microsoft-com:office:office" xmlns:r="http://schemas.openxmlformats.org/officeDocument/2006/relationships" xmlns:m="http://schemas.openxmlformats.org/officeDocument/2006/math" xmlns:v="urn:schemas-microsoft-com:vml" xmlns:wp14="http://schemas.microsoft.com/office/word/2010/wordprocessingDrawing" xmlns:wp="http://schemas.openxmlformats.org/drawingml/2006/wordprocessingDrawing" xmlns:w10="urn:schemas-microsoft-com:office:word" xmlns:w="http://schemas.openxmlformats.org/wordprocessingml/2006/main" xmlns:w14="http://schemas.microsoft.com/office/word/2010/wordml" xmlns:w15="http://schemas.microsoft.com/office/word/2012/wordml" xmlns:w16cid="http://schemas.microsoft.com/office/word/2016/wordml/cid" xmlns:w16se="http://schemas.microsoft.com/office/word/2015/wordml/symex" xmlns:wpg="http://schemas.microsoft.com/office/word/2010/wordprocessingGroup" xmlns:wpi="http://schemas.microsoft.com/office/word/2010/wordprocessingInk" xmlns:wne="http://schemas.microsoft.com/office/word/2006/wordml" xmlns:wps="http://schemas.microsoft.com/office/word/2010/wordprocessingShape" mc:Ignorable="w14 w15 w16se w16cid wp14">
   <w:body>
     <w:p>
       <w:pPr>
@@ -3344,7 +3344,31 @@
         <w:rPr>
           <w:rFonts w:cs="Times New Roman"/>
         </w:rPr>
-        <w:t xml:space="preserve">La soluzione a tale richiesta è stata individuata nella realizzazione di una web-app che permetta di offrire ai suoi utilizzatori varie funzionalità di supporto all’utilizzo degli impianti sciistici dislocati nella </w:t>
+        <w:t>La soluzione</w:t>
+      </w:r>
+      <w:r>
+        <w:rPr>
+          <w:rFonts w:cs="Times New Roman"/>
+        </w:rPr>
+        <w:t>,</w:t>
+      </w:r>
+      <w:r>
+        <w:rPr>
+          <w:rFonts w:cs="Times New Roman"/>
+        </w:rPr>
+        <w:t xml:space="preserve"> a tale richiesta</w:t>
+      </w:r>
+      <w:r>
+        <w:rPr>
+          <w:rFonts w:cs="Times New Roman"/>
+        </w:rPr>
+        <w:t>,</w:t>
+      </w:r>
+      <w:r>
+        <w:rPr>
+          <w:rFonts w:cs="Times New Roman"/>
+        </w:rPr>
+        <w:t xml:space="preserve"> è stata individuata nella realizzazione di una web-app che permetta di offrire ai suoi utilizzatori varie funzionalità di supporto all’utilizzo degli impianti sciistici dislocati nella </w:t>
       </w:r>
       <w:r>
         <w:rPr>
@@ -4278,18 +4302,8 @@
       <w:bookmarkStart w:id="18" w:name="_Toc115622145"/>
       <w:bookmarkEnd w:id="17"/>
       <w:r>
-        <w:t xml:space="preserve">RF </w:t>
-      </w:r>
-      <w:r>
-        <w:t>9</w:t>
-      </w:r>
-      <w:r>
-        <w:t xml:space="preserve">. </w:t>
-      </w:r>
-      <w:r>
-        <w:t>Impianti più utilizzati</w:t>
-      </w:r>
-      <w:bookmarkEnd w:id="18"/>
+        <w:t>RF 9. Recupera password</w:t>
+      </w:r>
     </w:p>
     <w:p>
       <w:pPr>
@@ -4300,28 +4314,21 @@
         </w:numPr>
       </w:pPr>
       <w:r>
-        <w:t xml:space="preserve">Il sistema deve </w:t>
-      </w:r>
-      <w:r>
-        <w:t>elaborare l’</w:t>
-      </w:r>
-      <w:r>
-        <w:t>infografica</w:t>
-      </w:r>
-      <w:r>
-        <w:t xml:space="preserve"> degli impianti </w:t>
-      </w:r>
-      <w:r>
-        <w:t xml:space="preserve">più </w:t>
-      </w:r>
-      <w:r>
-        <w:t>utilizzati dall’utente</w:t>
-      </w:r>
-      <w:r>
-        <w:t xml:space="preserve">, mostrando </w:t>
-      </w:r>
-      <w:r>
-        <w:t>dei primi cinque il numero di accessi effettuati</w:t>
+        <w:t xml:space="preserve">In riferimento al </w:t>
+      </w:r>
+      <w:hyperlink w:anchor="_RF_6._Registrazione" w:history="1">
+        <w:r>
+          <w:rPr>
+            <w:rStyle w:val="Collegamentoipertestuale"/>
+          </w:rPr>
+          <w:t>RF 6</w:t>
+        </w:r>
+      </w:hyperlink>
+      <w:r>
+        <w:t xml:space="preserve">, il sistema deve permettere all’utente di </w:t>
+      </w:r>
+      <w:r>
+        <w:t>poter recuperare la password in caso sia andata persa</w:t>
       </w:r>
       <w:r>
         <w:t>;</w:t>
@@ -4335,19 +4342,21 @@
           <w:numId w:val="20"/>
         </w:numPr>
       </w:pPr>
-      <w:bookmarkStart w:id="19" w:name="_RF_10._Storico"/>
-      <w:bookmarkStart w:id="20" w:name="_Toc115622146"/>
+      <w:bookmarkStart w:id="19" w:name="_RF_10._Impianti"/>
       <w:bookmarkEnd w:id="19"/>
       <w:r>
-        <w:t xml:space="preserve">RF 10. Storico </w:t>
-      </w:r>
-      <w:r>
-        <w:t xml:space="preserve">degli </w:t>
-      </w:r>
-      <w:r>
-        <w:t>impianti</w:t>
-      </w:r>
-      <w:bookmarkEnd w:id="20"/>
+        <w:t xml:space="preserve">RF </w:t>
+      </w:r>
+      <w:r>
+        <w:t>10</w:t>
+      </w:r>
+      <w:r>
+        <w:t xml:space="preserve">. </w:t>
+      </w:r>
+      <w:r>
+        <w:t>Impianti più utilizzati</w:t>
+      </w:r>
+      <w:bookmarkEnd w:id="18"/>
     </w:p>
     <w:p>
       <w:pPr>
@@ -4361,10 +4370,25 @@
         <w:t xml:space="preserve">Il sistema deve </w:t>
       </w:r>
       <w:r>
-        <w:t xml:space="preserve">mostrare </w:t>
-      </w:r>
-      <w:r>
-        <w:t>la lista degli accessi agli impianti effettuati per ogni giorno</w:t>
+        <w:t>elaborare l’</w:t>
+      </w:r>
+      <w:r>
+        <w:t>infografica</w:t>
+      </w:r>
+      <w:r>
+        <w:t xml:space="preserve"> degli impianti </w:t>
+      </w:r>
+      <w:r>
+        <w:t xml:space="preserve">più </w:t>
+      </w:r>
+      <w:r>
+        <w:t>utilizzati dall’utente</w:t>
+      </w:r>
+      <w:r>
+        <w:t xml:space="preserve">, mostrando </w:t>
+      </w:r>
+      <w:r>
+        <w:t>dei primi cinque il numero di accessi effettuati</w:t>
       </w:r>
       <w:r>
         <w:t>;</w:t>
@@ -4378,23 +4402,25 @@
           <w:numId w:val="20"/>
         </w:numPr>
       </w:pPr>
-      <w:bookmarkStart w:id="21" w:name="_Toc115622147"/>
-      <w:r>
-        <w:t xml:space="preserve">RF </w:t>
+      <w:bookmarkStart w:id="20" w:name="_Toc115622146"/>
+      <w:bookmarkStart w:id="21" w:name="_RF_10._Storico"/>
+      <w:bookmarkEnd w:id="21"/>
+      <w:r>
+        <w:t>RF 1</w:t>
       </w:r>
       <w:r>
         <w:t>1</w:t>
       </w:r>
       <w:r>
-        <w:t>1</w:t>
-      </w:r>
-      <w:r>
-        <w:t xml:space="preserve">. </w:t>
-      </w:r>
-      <w:r>
-        <w:t>Intervallo temporale</w:t>
-      </w:r>
-      <w:bookmarkEnd w:id="21"/>
+        <w:t xml:space="preserve">. Storico </w:t>
+      </w:r>
+      <w:r>
+        <w:t xml:space="preserve">degli </w:t>
+      </w:r>
+      <w:r>
+        <w:t>impianti</w:t>
+      </w:r>
+      <w:bookmarkEnd w:id="20"/>
     </w:p>
     <w:p>
       <w:pPr>
@@ -4405,30 +4431,16 @@
         </w:numPr>
       </w:pPr>
       <w:r>
-        <w:t xml:space="preserve">La funzionalità del </w:t>
-      </w:r>
-      <w:hyperlink w:anchor="_RF_9._Impianti" w:history="1">
-        <w:r>
-          <w:rPr>
-            <w:rStyle w:val="Collegamentoipertestuale"/>
-          </w:rPr>
-          <w:t xml:space="preserve">RF </w:t>
-        </w:r>
-        <w:r>
-          <w:rPr>
-            <w:rStyle w:val="Collegamentoipertestuale"/>
-          </w:rPr>
-          <w:t>9</w:t>
-        </w:r>
-      </w:hyperlink>
-      <w:r>
-        <w:t xml:space="preserve"> deve permettere di far scegliere all’utente un intervallo di tempo</w:t>
-      </w:r>
-      <w:r>
-        <w:t xml:space="preserve"> personalizzabile</w:t>
-      </w:r>
-      <w:r>
-        <w:t xml:space="preserve"> nel quale effettuare l’analisi;</w:t>
+        <w:t xml:space="preserve">Il sistema deve </w:t>
+      </w:r>
+      <w:r>
+        <w:t xml:space="preserve">mostrare </w:t>
+      </w:r>
+      <w:r>
+        <w:t>la lista degli accessi agli impianti effettuati per ogni giorno</w:t>
+      </w:r>
+      <w:r>
+        <w:t>;</w:t>
       </w:r>
     </w:p>
     <w:p>
@@ -4439,23 +4451,24 @@
           <w:numId w:val="20"/>
         </w:numPr>
       </w:pPr>
-      <w:bookmarkStart w:id="22" w:name="_RF_12._Acquisto"/>
-      <w:bookmarkStart w:id="23" w:name="_Toc115622148"/>
+      <w:bookmarkStart w:id="22" w:name="_Toc115622147"/>
+      <w:r>
+        <w:lastRenderedPageBreak/>
+        <w:t xml:space="preserve">RF </w:t>
+      </w:r>
+      <w:r>
+        <w:t>1</w:t>
+      </w:r>
+      <w:r>
+        <w:t>2</w:t>
+      </w:r>
+      <w:r>
+        <w:t xml:space="preserve">. </w:t>
+      </w:r>
+      <w:r>
+        <w:t>Intervallo temporale</w:t>
+      </w:r>
       <w:bookmarkEnd w:id="22"/>
-      <w:r>
-        <w:lastRenderedPageBreak/>
-        <w:t>RF 1</w:t>
-      </w:r>
-      <w:r>
-        <w:t>2</w:t>
-      </w:r>
-      <w:r>
-        <w:t xml:space="preserve">. </w:t>
-      </w:r>
-      <w:r>
-        <w:t>Acquisto skipass</w:t>
-      </w:r>
-      <w:bookmarkEnd w:id="23"/>
     </w:p>
     <w:p>
       <w:pPr>
@@ -4466,13 +4479,36 @@
         </w:numPr>
       </w:pPr>
       <w:r>
-        <w:t>Il sistema deve permettere l’acquisto di skipass elettronici</w:t>
-      </w:r>
-      <w:r>
-        <w:t xml:space="preserve"> online, sia giornalieri che stagionali</w:t>
-      </w:r>
-      <w:r>
-        <w:t>;</w:t>
+        <w:t xml:space="preserve">La funzionalità del </w:t>
+      </w:r>
+      <w:hyperlink w:anchor="_RF_10._Impianti" w:history="1">
+        <w:r>
+          <w:rPr>
+            <w:rStyle w:val="Collegamentoipertestuale"/>
+          </w:rPr>
+          <w:t xml:space="preserve">RF </w:t>
+        </w:r>
+        <w:r>
+          <w:rPr>
+            <w:rStyle w:val="Collegamentoipertestuale"/>
+          </w:rPr>
+          <w:t>1</w:t>
+        </w:r>
+        <w:r>
+          <w:rPr>
+            <w:rStyle w:val="Collegamentoipertestuale"/>
+          </w:rPr>
+          <w:t>0</w:t>
+        </w:r>
+      </w:hyperlink>
+      <w:r>
+        <w:t xml:space="preserve"> deve permettere di far scegliere all’utente un intervallo di tempo</w:t>
+      </w:r>
+      <w:r>
+        <w:t xml:space="preserve"> personalizzabile</w:t>
+      </w:r>
+      <w:r>
+        <w:t xml:space="preserve"> nel quale effettuare l’analisi;</w:t>
       </w:r>
     </w:p>
     <w:p>
@@ -4483,7 +4519,11 @@
           <w:numId w:val="20"/>
         </w:numPr>
       </w:pPr>
-      <w:bookmarkStart w:id="24" w:name="_Toc115622149"/>
+      <w:bookmarkStart w:id="23" w:name="_RF_12._Acquisto"/>
+      <w:bookmarkStart w:id="24" w:name="_Toc115622148"/>
+      <w:bookmarkStart w:id="25" w:name="_RF_13._Acquisto"/>
+      <w:bookmarkEnd w:id="23"/>
+      <w:bookmarkEnd w:id="25"/>
       <w:r>
         <w:t>RF 1</w:t>
       </w:r>
@@ -4494,7 +4534,7 @@
         <w:t xml:space="preserve">. </w:t>
       </w:r>
       <w:r>
-        <w:t>Sistemi di pagamento</w:t>
+        <w:t>Acquisto skipass</w:t>
       </w:r>
       <w:bookmarkEnd w:id="24"/>
     </w:p>
@@ -4507,30 +4547,13 @@
         </w:numPr>
       </w:pPr>
       <w:r>
-        <w:t xml:space="preserve">Il sistema in riferimento al </w:t>
-      </w:r>
-      <w:hyperlink w:anchor="_RF_12._Acquisto" w:history="1">
-        <w:r>
-          <w:rPr>
-            <w:rStyle w:val="Collegamentoipertestuale"/>
-          </w:rPr>
-          <w:t xml:space="preserve">RF </w:t>
-        </w:r>
-        <w:r>
-          <w:rPr>
-            <w:rStyle w:val="Collegamentoipertestuale"/>
-          </w:rPr>
-          <w:t>1</w:t>
-        </w:r>
-        <w:r>
-          <w:rPr>
-            <w:rStyle w:val="Collegamentoipertestuale"/>
-          </w:rPr>
-          <w:t>2</w:t>
-        </w:r>
-      </w:hyperlink>
-      <w:r>
-        <w:t xml:space="preserve"> deve permettere di utilizzare i circuiti di pagamento Visa e MasterCard;</w:t>
+        <w:t>Il sistema deve permettere l’acquisto di skipass elettronici</w:t>
+      </w:r>
+      <w:r>
+        <w:t xml:space="preserve"> online, sia giornalieri che stagionali</w:t>
+      </w:r>
+      <w:r>
+        <w:t>;</w:t>
       </w:r>
     </w:p>
     <w:p>
@@ -4541,7 +4564,7 @@
           <w:numId w:val="20"/>
         </w:numPr>
       </w:pPr>
-      <w:bookmarkStart w:id="25" w:name="_Toc115622150"/>
+      <w:bookmarkStart w:id="26" w:name="_Toc115622149"/>
       <w:r>
         <w:t>RF 1</w:t>
       </w:r>
@@ -4552,9 +4575,9 @@
         <w:t xml:space="preserve">. </w:t>
       </w:r>
       <w:r>
-        <w:t>Limite numero di skipass</w:t>
-      </w:r>
-      <w:bookmarkEnd w:id="25"/>
+        <w:t>Sistemi di pagamento</w:t>
+      </w:r>
+      <w:bookmarkEnd w:id="26"/>
     </w:p>
     <w:p>
       <w:pPr>
@@ -4565,39 +4588,24 @@
         </w:numPr>
       </w:pPr>
       <w:r>
-        <w:t xml:space="preserve">Il sistema deve permettere di imporre un limite numerico al numero di skipass vendibili in riferimento al </w:t>
-      </w:r>
-      <w:hyperlink w:anchor="_RF_12._Acquisto" w:history="1">
+        <w:t xml:space="preserve">Il sistema in riferimento al </w:t>
+      </w:r>
+      <w:hyperlink w:anchor="_RF_13._Acquisto" w:history="1">
         <w:r>
           <w:rPr>
             <w:rStyle w:val="Collegamentoipertestuale"/>
           </w:rPr>
-          <w:t xml:space="preserve">RF </w:t>
+          <w:t>RF 1</w:t>
         </w:r>
         <w:r>
           <w:rPr>
             <w:rStyle w:val="Collegamentoipertestuale"/>
           </w:rPr>
-          <w:t>1</w:t>
-        </w:r>
-        <w:r>
-          <w:rPr>
-            <w:rStyle w:val="Collegamentoipertestuale"/>
-          </w:rPr>
-          <w:t>2</w:t>
+          <w:t>3</w:t>
         </w:r>
       </w:hyperlink>
       <w:r>
-        <w:t xml:space="preserve">, considerando che </w:t>
-      </w:r>
-      <w:r>
-        <w:t>gli skipass stagionali non rientrano nel calcolo d</w:t>
-      </w:r>
-      <w:r>
-        <w:t>el numero di skipass venduti in un giorno</w:t>
-      </w:r>
-      <w:r>
-        <w:t>;</w:t>
+        <w:t xml:space="preserve"> deve permettere di utilizzare i circuiti di pagamento Visa e MasterCard;</w:t>
       </w:r>
     </w:p>
     <w:p>
@@ -4608,14 +4616,9 @@
           <w:numId w:val="20"/>
         </w:numPr>
       </w:pPr>
-      <w:bookmarkStart w:id="26" w:name="_RF_15._Visualizzazione"/>
-      <w:bookmarkStart w:id="27" w:name="_Toc115622151"/>
-      <w:bookmarkEnd w:id="26"/>
-      <w:r>
-        <w:t xml:space="preserve">RF </w:t>
-      </w:r>
-      <w:r>
-        <w:t>1</w:t>
+      <w:bookmarkStart w:id="27" w:name="_Toc115622150"/>
+      <w:r>
+        <w:t>RF 1</w:t>
       </w:r>
       <w:r>
         <w:t>5</w:t>
@@ -4624,7 +4627,7 @@
         <w:t xml:space="preserve">. </w:t>
       </w:r>
       <w:r>
-        <w:t>Visualizzazione skipass</w:t>
+        <w:t>Limite numero di skipass</w:t>
       </w:r>
       <w:bookmarkEnd w:id="27"/>
     </w:p>
@@ -4637,10 +4640,45 @@
         </w:numPr>
       </w:pPr>
       <w:r>
-        <w:t xml:space="preserve">Il sistema deve mostrare gli skipass </w:t>
-      </w:r>
-      <w:r>
-        <w:t>acquistati, sia che si riferiscano ad un periodo già trascorso, sia ad un periodo futuro;</w:t>
+        <w:t xml:space="preserve">Il sistema deve permettere di imporre un limite numerico al numero di skipass vendibili in riferimento al </w:t>
+      </w:r>
+      <w:hyperlink w:anchor="_RF_12._Acquisto" w:history="1">
+        <w:r>
+          <w:rPr>
+            <w:rStyle w:val="Collegamentoipertestuale"/>
+          </w:rPr>
+          <w:t>R</w:t>
+        </w:r>
+        <w:r>
+          <w:rPr>
+            <w:rStyle w:val="Collegamentoipertestuale"/>
+          </w:rPr>
+          <w:t>F</w:t>
+        </w:r>
+        <w:r>
+          <w:rPr>
+            <w:rStyle w:val="Collegamentoipertestuale"/>
+          </w:rPr>
+          <w:t xml:space="preserve"> </w:t>
+        </w:r>
+        <w:r>
+          <w:rPr>
+            <w:rStyle w:val="Collegamentoipertestuale"/>
+          </w:rPr>
+          <w:t>13</w:t>
+        </w:r>
+      </w:hyperlink>
+      <w:r>
+        <w:t xml:space="preserve">, considerando che </w:t>
+      </w:r>
+      <w:r>
+        <w:t>gli skipass stagionali non rientrano nel calcolo d</w:t>
+      </w:r>
+      <w:r>
+        <w:t>el numero di skipass venduti in un giorno</w:t>
+      </w:r>
+      <w:r>
+        <w:t>;</w:t>
       </w:r>
     </w:p>
     <w:p>
@@ -4651,11 +4689,27 @@
           <w:numId w:val="20"/>
         </w:numPr>
       </w:pPr>
-      <w:bookmarkStart w:id="28" w:name="_Toc115622152"/>
-      <w:r>
-        <w:t>RF 16. Aggiunta skipass</w:t>
-      </w:r>
+      <w:bookmarkStart w:id="28" w:name="_RF_15._Visualizzazione"/>
+      <w:bookmarkStart w:id="29" w:name="_Toc115622151"/>
+      <w:bookmarkStart w:id="30" w:name="_RF_16._Visualizzazione"/>
       <w:bookmarkEnd w:id="28"/>
+      <w:bookmarkEnd w:id="30"/>
+      <w:r>
+        <w:t xml:space="preserve">RF </w:t>
+      </w:r>
+      <w:r>
+        <w:t>1</w:t>
+      </w:r>
+      <w:r>
+        <w:t>6</w:t>
+      </w:r>
+      <w:r>
+        <w:t xml:space="preserve">. </w:t>
+      </w:r>
+      <w:r>
+        <w:t>Visualizzazione skipass</w:t>
+      </w:r>
+      <w:bookmarkEnd w:id="29"/>
     </w:p>
     <w:p>
       <w:pPr>
@@ -4666,24 +4720,10 @@
         </w:numPr>
       </w:pPr>
       <w:r>
-        <w:t xml:space="preserve">Il sistema deve permettere di aggiungere </w:t>
-      </w:r>
-      <w:r>
-        <w:t>al raggruppamento</w:t>
-      </w:r>
-      <w:r>
-        <w:t xml:space="preserve"> a cui il </w:t>
-      </w:r>
-      <w:hyperlink w:anchor="_RF_15._Visualizzazione" w:history="1">
-        <w:r>
-          <w:rPr>
-            <w:rStyle w:val="Collegamentoipertestuale"/>
-          </w:rPr>
-          <w:t>RF 15</w:t>
-        </w:r>
-      </w:hyperlink>
-      <w:r>
-        <w:t xml:space="preserve"> fa riferimento anche altri skipass acquistati alle casse skipass fisiche, a condizione che siano stati emessi successivamente alla data di installazione del software</w:t>
+        <w:t xml:space="preserve">Il sistema deve mostrare gli skipass </w:t>
+      </w:r>
+      <w:r>
+        <w:t>acquistati, sia che si riferiscano ad un periodo già trascorso, sia ad un periodo futuro;</w:t>
       </w:r>
     </w:p>
     <w:p>
@@ -4694,9 +4734,7 @@
           <w:numId w:val="20"/>
         </w:numPr>
       </w:pPr>
-      <w:bookmarkStart w:id="29" w:name="_RF_16._Classifica"/>
-      <w:bookmarkStart w:id="30" w:name="_Toc115622153"/>
-      <w:bookmarkEnd w:id="29"/>
+      <w:bookmarkStart w:id="31" w:name="_Toc115622152"/>
       <w:r>
         <w:t>RF 1</w:t>
       </w:r>
@@ -4704,12 +4742,9 @@
         <w:t>7</w:t>
       </w:r>
       <w:r>
-        <w:t xml:space="preserve">. </w:t>
-      </w:r>
-      <w:r>
-        <w:t>Classifica globale</w:t>
-      </w:r>
-      <w:bookmarkEnd w:id="30"/>
+        <w:t>. Aggiunta skipass</w:t>
+      </w:r>
+      <w:bookmarkEnd w:id="31"/>
     </w:p>
     <w:p>
       <w:pPr>
@@ -4720,39 +4755,24 @@
         </w:numPr>
       </w:pPr>
       <w:r>
-        <w:t xml:space="preserve">Il sistema deve stilare giornalmente una classifica globale </w:t>
-      </w:r>
-      <w:r>
-        <w:t xml:space="preserve">indicante gli utenti che hanno </w:t>
-      </w:r>
-      <w:r>
-        <w:t>utilizzato per numero maggiore di volte gli impianti, limitando</w:t>
-      </w:r>
-      <w:r>
-        <w:t>si</w:t>
-      </w:r>
-      <w:r>
-        <w:t xml:space="preserve"> a considerare i dati dei soli utenti che ci sono registrati</w:t>
-      </w:r>
-      <w:r>
-        <w:t xml:space="preserve">, in rispetto del </w:t>
-      </w:r>
-      <w:hyperlink w:anchor="_RNF_4._Sicurezza" w:history="1">
+        <w:t xml:space="preserve">Il sistema deve permettere di aggiungere </w:t>
+      </w:r>
+      <w:r>
+        <w:t>al raggruppamento</w:t>
+      </w:r>
+      <w:r>
+        <w:t xml:space="preserve"> a cui il </w:t>
+      </w:r>
+      <w:hyperlink w:anchor="_RF_16._Visualizzazione" w:history="1">
         <w:r>
           <w:rPr>
             <w:rStyle w:val="Collegamentoipertestuale"/>
           </w:rPr>
-          <w:t xml:space="preserve">RNF </w:t>
-        </w:r>
-        <w:r>
-          <w:rPr>
-            <w:rStyle w:val="Collegamentoipertestuale"/>
-          </w:rPr>
-          <w:t>4</w:t>
+          <w:t>RF 16</w:t>
         </w:r>
       </w:hyperlink>
       <w:r>
-        <w:t>;</w:t>
+        <w:t xml:space="preserve"> fa riferimento anche altri skipass acquistati alle casse skipass fisiche, a condizione che siano stati emessi successivamente alla data di installazione del software</w:t>
       </w:r>
     </w:p>
     <w:p>
@@ -4763,7 +4783,11 @@
           <w:numId w:val="20"/>
         </w:numPr>
       </w:pPr>
-      <w:bookmarkStart w:id="31" w:name="_Toc115622154"/>
+      <w:bookmarkStart w:id="32" w:name="_RF_16._Classifica"/>
+      <w:bookmarkStart w:id="33" w:name="_Toc115622153"/>
+      <w:bookmarkStart w:id="34" w:name="_RF_18._Classifica"/>
+      <w:bookmarkEnd w:id="32"/>
+      <w:bookmarkEnd w:id="34"/>
       <w:r>
         <w:t>RF 1</w:t>
       </w:r>
@@ -4774,9 +4798,9 @@
         <w:t xml:space="preserve">. </w:t>
       </w:r>
       <w:r>
-        <w:t>Pubblicazione annunci</w:t>
-      </w:r>
-      <w:bookmarkEnd w:id="31"/>
+        <w:t>Classifica globale</w:t>
+      </w:r>
+      <w:bookmarkEnd w:id="33"/>
     </w:p>
     <w:p>
       <w:pPr>
@@ -4787,11 +4811,37 @@
         </w:numPr>
       </w:pPr>
       <w:r>
-        <w:t>Il sistema deve permettere di pubblicare in una apposita area degli annunci</w:t>
-      </w:r>
-      <w:r>
-        <w:t>, che sarà poi visibile a tutti gli utilizzatori</w:t>
-      </w:r>
+        <w:t xml:space="preserve">Il sistema deve stilare giornalmente una classifica globale </w:t>
+      </w:r>
+      <w:r>
+        <w:t xml:space="preserve">indicante gli utenti che hanno </w:t>
+      </w:r>
+      <w:r>
+        <w:t>utilizzato per numero maggiore di volte gli impianti, limitando</w:t>
+      </w:r>
+      <w:r>
+        <w:t>si</w:t>
+      </w:r>
+      <w:r>
+        <w:t xml:space="preserve"> a considerare i dati dei soli utenti che ci sono registrati</w:t>
+      </w:r>
+      <w:r>
+        <w:t xml:space="preserve">, in rispetto del </w:t>
+      </w:r>
+      <w:hyperlink w:anchor="_RNF_4._Sicurezza" w:history="1">
+        <w:r>
+          <w:rPr>
+            <w:rStyle w:val="Collegamentoipertestuale"/>
+          </w:rPr>
+          <w:t xml:space="preserve">RNF </w:t>
+        </w:r>
+        <w:r>
+          <w:rPr>
+            <w:rStyle w:val="Collegamentoipertestuale"/>
+          </w:rPr>
+          <w:t>4</w:t>
+        </w:r>
+      </w:hyperlink>
       <w:r>
         <w:t>;</w:t>
       </w:r>
@@ -4804,11 +4854,7 @@
           <w:numId w:val="20"/>
         </w:numPr>
       </w:pPr>
-      <w:bookmarkStart w:id="32" w:name="_RF_18._Prenotazione"/>
-      <w:bookmarkStart w:id="33" w:name="_RF_19._Prenotazione"/>
-      <w:bookmarkStart w:id="34" w:name="_Toc115622155"/>
-      <w:bookmarkEnd w:id="32"/>
-      <w:bookmarkEnd w:id="33"/>
+      <w:bookmarkStart w:id="35" w:name="_Toc115622154"/>
       <w:r>
         <w:t>RF 1</w:t>
       </w:r>
@@ -4819,9 +4865,9 @@
         <w:t xml:space="preserve">. </w:t>
       </w:r>
       <w:r>
-        <w:t>Prenotazione lezione</w:t>
-      </w:r>
-      <w:bookmarkEnd w:id="34"/>
+        <w:t>Pubblicazione annunci</w:t>
+      </w:r>
+      <w:bookmarkEnd w:id="35"/>
     </w:p>
     <w:p>
       <w:pPr>
@@ -4832,7 +4878,25 @@
         </w:numPr>
       </w:pPr>
       <w:r>
-        <w:t>Il sistema deve permettere la prenotazione di un maestro di sci per una lezione privata di una durata di un’ora;</w:t>
+        <w:t>Il sistema deve permettere di pubblicare in una apposita area degli annunci</w:t>
+      </w:r>
+      <w:r>
+        <w:t>, che sar</w:t>
+      </w:r>
+      <w:r>
+        <w:t>anno</w:t>
+      </w:r>
+      <w:r>
+        <w:t xml:space="preserve"> poi visibil</w:t>
+      </w:r>
+      <w:r>
+        <w:t>i</w:t>
+      </w:r>
+      <w:r>
+        <w:t xml:space="preserve"> a tutti gli utilizzatori</w:t>
+      </w:r>
+      <w:r>
+        <w:t>;</w:t>
       </w:r>
     </w:p>
     <w:p>
@@ -4843,7 +4907,13 @@
           <w:numId w:val="20"/>
         </w:numPr>
       </w:pPr>
-      <w:bookmarkStart w:id="35" w:name="_Toc115622156"/>
+      <w:bookmarkStart w:id="36" w:name="_RF_18._Prenotazione"/>
+      <w:bookmarkStart w:id="37" w:name="_RF_19._Prenotazione"/>
+      <w:bookmarkStart w:id="38" w:name="_Toc115622155"/>
+      <w:bookmarkStart w:id="39" w:name="_RF_20._Prenotazione"/>
+      <w:bookmarkEnd w:id="36"/>
+      <w:bookmarkEnd w:id="37"/>
+      <w:bookmarkEnd w:id="39"/>
       <w:r>
         <w:t xml:space="preserve">RF </w:t>
       </w:r>
@@ -4851,9 +4921,12 @@
         <w:t>20</w:t>
       </w:r>
       <w:r>
-        <w:t>. Aggiunta maestri di sci</w:t>
-      </w:r>
-      <w:bookmarkEnd w:id="35"/>
+        <w:t xml:space="preserve">. </w:t>
+      </w:r>
+      <w:r>
+        <w:t>Prenotazione lezione</w:t>
+      </w:r>
+      <w:bookmarkEnd w:id="38"/>
     </w:p>
     <w:p>
       <w:pPr>
@@ -4864,21 +4937,13 @@
         </w:numPr>
       </w:pPr>
       <w:r>
-        <w:t xml:space="preserve">In riferimento al </w:t>
-      </w:r>
-      <w:hyperlink w:anchor="_RF_19._Prenotazione" w:history="1">
-        <w:r>
-          <w:rPr>
-            <w:rStyle w:val="Collegamentoipertestuale"/>
-          </w:rPr>
-          <w:t>RF 19</w:t>
-        </w:r>
-      </w:hyperlink>
-      <w:r>
-        <w:t xml:space="preserve"> il sistema deve permettere di aggiungere maestri di sci tra la lista di quelli a disposizione per </w:t>
-      </w:r>
-      <w:r>
-        <w:t xml:space="preserve">effettuare lezioni di sci. </w:t>
+        <w:t>Il sistema deve permettere la prenotazione di un maestro di sci per una lezione privata d</w:t>
+      </w:r>
+      <w:r>
+        <w:t>ella</w:t>
+      </w:r>
+      <w:r>
+        <w:t xml:space="preserve"> durata di un’ora;</w:t>
       </w:r>
     </w:p>
     <w:p>
@@ -4889,17 +4954,20 @@
           <w:numId w:val="20"/>
         </w:numPr>
       </w:pPr>
-      <w:bookmarkStart w:id="36" w:name="_Toc115622157"/>
-      <w:r>
-        <w:t>RF 2</w:t>
+      <w:bookmarkStart w:id="40" w:name="_Toc115622156"/>
+      <w:r>
+        <w:t xml:space="preserve">RF </w:t>
+      </w:r>
+      <w:r>
+        <w:t>2</w:t>
       </w:r>
       <w:r>
         <w:t>1</w:t>
       </w:r>
       <w:r>
-        <w:t>. Rimozione maestri di sci</w:t>
-      </w:r>
-      <w:bookmarkEnd w:id="36"/>
+        <w:t>. Aggiunta maestri di sci</w:t>
+      </w:r>
+      <w:bookmarkEnd w:id="40"/>
     </w:p>
     <w:p>
       <w:pPr>
@@ -4912,12 +4980,58 @@
       <w:r>
         <w:t xml:space="preserve">In riferimento al </w:t>
       </w:r>
+      <w:hyperlink w:anchor="_RF_20._Prenotazione" w:history="1">
+        <w:r>
+          <w:rPr>
+            <w:rStyle w:val="Collegamentoipertestuale"/>
+          </w:rPr>
+          <w:t>RF 20</w:t>
+        </w:r>
+      </w:hyperlink>
+      <w:r>
+        <w:t xml:space="preserve"> il sistema deve permettere di aggiungere maestri di sci tra la lista di quelli a disposizione per </w:t>
+      </w:r>
+      <w:r>
+        <w:t xml:space="preserve">effettuare lezioni di sci. </w:t>
+      </w:r>
+    </w:p>
+    <w:p>
+      <w:pPr>
+        <w:pStyle w:val="Titolo2"/>
+        <w:numPr>
+          <w:ilvl w:val="0"/>
+          <w:numId w:val="20"/>
+        </w:numPr>
+      </w:pPr>
+      <w:bookmarkStart w:id="41" w:name="_Toc115622157"/>
+      <w:r>
+        <w:t>RF 2</w:t>
+      </w:r>
+      <w:r>
+        <w:t>2</w:t>
+      </w:r>
+      <w:r>
+        <w:t>. Rimozione maestri di sci</w:t>
+      </w:r>
+      <w:bookmarkEnd w:id="41"/>
+    </w:p>
+    <w:p>
+      <w:pPr>
+        <w:pStyle w:val="Paragrafoelenco"/>
+        <w:numPr>
+          <w:ilvl w:val="1"/>
+          <w:numId w:val="20"/>
+        </w:numPr>
+      </w:pPr>
+      <w:r>
+        <w:t xml:space="preserve">In riferimento al </w:t>
+      </w:r>
       <w:hyperlink w:anchor="_RF_18._Prenotazione" w:history="1">
         <w:r>
           <w:rPr>
             <w:rStyle w:val="Collegamentoipertestuale"/>
           </w:rPr>
-          <w:t>RF 19</w:t>
+          <w:t>RF 20</w:t>
         </w:r>
       </w:hyperlink>
       <w:r>
@@ -4941,20 +5055,20 @@
     <w:tbl>
       <w:tblPr>
         <w:tblStyle w:val="Grigliatabella"/>
-        <w:tblW w:w="0" w:type="auto"/>
+        <w:tblW w:w="9203" w:type="dxa"/>
         <w:tblLook w:val="04A0" w:firstRow="1" w:lastRow="0" w:firstColumn="1" w:lastColumn="0" w:noHBand="0" w:noVBand="1"/>
       </w:tblPr>
       <w:tblGrid>
-        <w:gridCol w:w="2263"/>
-        <w:gridCol w:w="1739"/>
-        <w:gridCol w:w="1656"/>
-        <w:gridCol w:w="1748"/>
-        <w:gridCol w:w="1610"/>
+        <w:gridCol w:w="2465"/>
+        <w:gridCol w:w="1685"/>
+        <w:gridCol w:w="1799"/>
+        <w:gridCol w:w="1698"/>
+        <w:gridCol w:w="1556"/>
       </w:tblGrid>
       <w:tr>
         <w:tc>
           <w:tcPr>
-            <w:tcW w:w="2263" w:type="dxa"/>
+            <w:tcW w:w="2465" w:type="dxa"/>
           </w:tcPr>
           <w:p>
             <w:r>
@@ -4964,7 +5078,7 @@
         </w:tc>
         <w:tc>
           <w:tcPr>
-            <w:tcW w:w="1739" w:type="dxa"/>
+            <w:tcW w:w="1685" w:type="dxa"/>
           </w:tcPr>
           <w:p>
             <w:r>
@@ -4974,7 +5088,7 @@
         </w:tc>
         <w:tc>
           <w:tcPr>
-            <w:tcW w:w="1656" w:type="dxa"/>
+            <w:tcW w:w="1799" w:type="dxa"/>
           </w:tcPr>
           <w:p>
             <w:r>
@@ -4984,7 +5098,7 @@
         </w:tc>
         <w:tc>
           <w:tcPr>
-            <w:tcW w:w="1748" w:type="dxa"/>
+            <w:tcW w:w="1698" w:type="dxa"/>
           </w:tcPr>
           <w:p>
             <w:r>
@@ -4994,7 +5108,7 @@
         </w:tc>
         <w:tc>
           <w:tcPr>
-            <w:tcW w:w="1610" w:type="dxa"/>
+            <w:tcW w:w="1556" w:type="dxa"/>
           </w:tcPr>
           <w:p>
             <w:r>
@@ -5009,7 +5123,7 @@
       <w:tr>
         <w:tc>
           <w:tcPr>
-            <w:tcW w:w="2263" w:type="dxa"/>
+            <w:tcW w:w="2465" w:type="dxa"/>
           </w:tcPr>
           <w:p>
             <w:r>
@@ -5022,7 +5136,7 @@
         </w:tc>
         <w:tc>
           <w:tcPr>
-            <w:tcW w:w="1739" w:type="dxa"/>
+            <w:tcW w:w="1685" w:type="dxa"/>
           </w:tcPr>
           <w:p>
             <w:r>
@@ -5037,7 +5151,7 @@
         </w:tc>
         <w:tc>
           <w:tcPr>
-            <w:tcW w:w="1656" w:type="dxa"/>
+            <w:tcW w:w="1799" w:type="dxa"/>
           </w:tcPr>
           <w:p>
             <w:r>
@@ -5052,7 +5166,7 @@
         </w:tc>
         <w:tc>
           <w:tcPr>
-            <w:tcW w:w="1748" w:type="dxa"/>
+            <w:tcW w:w="1698" w:type="dxa"/>
           </w:tcPr>
           <w:p>
             <w:r>
@@ -5067,7 +5181,7 @@
         </w:tc>
         <w:tc>
           <w:tcPr>
-            <w:tcW w:w="1610" w:type="dxa"/>
+            <w:tcW w:w="1556" w:type="dxa"/>
           </w:tcPr>
           <w:p>
             <w:r>
@@ -5084,7 +5198,7 @@
       <w:tr>
         <w:tc>
           <w:tcPr>
-            <w:tcW w:w="2263" w:type="dxa"/>
+            <w:tcW w:w="2465" w:type="dxa"/>
           </w:tcPr>
           <w:p>
             <w:r>
@@ -5094,7 +5208,7 @@
         </w:tc>
         <w:tc>
           <w:tcPr>
-            <w:tcW w:w="1739" w:type="dxa"/>
+            <w:tcW w:w="1685" w:type="dxa"/>
           </w:tcPr>
           <w:p>
             <w:pPr>
@@ -5108,7 +5222,7 @@
         </w:tc>
         <w:tc>
           <w:tcPr>
-            <w:tcW w:w="1656" w:type="dxa"/>
+            <w:tcW w:w="1799" w:type="dxa"/>
           </w:tcPr>
           <w:p>
             <w:pPr>
@@ -5122,7 +5236,7 @@
         </w:tc>
         <w:tc>
           <w:tcPr>
-            <w:tcW w:w="1748" w:type="dxa"/>
+            <w:tcW w:w="1698" w:type="dxa"/>
           </w:tcPr>
           <w:p>
             <w:pPr>
@@ -5144,7 +5258,7 @@
         </w:tc>
         <w:tc>
           <w:tcPr>
-            <w:tcW w:w="1610" w:type="dxa"/>
+            <w:tcW w:w="1556" w:type="dxa"/>
           </w:tcPr>
           <w:p>
             <w:pPr>
@@ -5168,17 +5282,18 @@
       <w:tr>
         <w:tc>
           <w:tcPr>
-            <w:tcW w:w="2263" w:type="dxa"/>
+            <w:tcW w:w="2465" w:type="dxa"/>
           </w:tcPr>
           <w:p>
             <w:r>
+              <w:lastRenderedPageBreak/>
               <w:t>6</w:t>
             </w:r>
           </w:p>
         </w:tc>
         <w:tc>
           <w:tcPr>
-            <w:tcW w:w="1739" w:type="dxa"/>
+            <w:tcW w:w="1685" w:type="dxa"/>
           </w:tcPr>
           <w:p>
             <w:pPr>
@@ -5200,7 +5315,7 @@
         </w:tc>
         <w:tc>
           <w:tcPr>
-            <w:tcW w:w="1656" w:type="dxa"/>
+            <w:tcW w:w="1799" w:type="dxa"/>
           </w:tcPr>
           <w:p>
             <w:pPr>
@@ -5214,7 +5329,7 @@
         </w:tc>
         <w:tc>
           <w:tcPr>
-            <w:tcW w:w="1748" w:type="dxa"/>
+            <w:tcW w:w="1698" w:type="dxa"/>
           </w:tcPr>
           <w:p>
             <w:pPr>
@@ -5228,7 +5343,7 @@
         </w:tc>
         <w:tc>
           <w:tcPr>
-            <w:tcW w:w="1610" w:type="dxa"/>
+            <w:tcW w:w="1556" w:type="dxa"/>
           </w:tcPr>
           <w:p>
             <w:pPr>
@@ -5244,17 +5359,32 @@
       <w:tr>
         <w:tc>
           <w:tcPr>
-            <w:tcW w:w="2263" w:type="dxa"/>
+            <w:tcW w:w="2465" w:type="dxa"/>
           </w:tcPr>
           <w:p>
             <w:r>
-              <w:t>8/9/10</w:t>
+              <w:t>8/9/</w:t>
             </w:r>
             <w:r>
-              <w:t>/11</w:t>
+              <w:t>10/</w:t>
             </w:r>
             <w:r>
-              <w:t>/12</w:t>
+              <w:t>1</w:t>
+            </w:r>
+            <w:r>
+              <w:t>1</w:t>
+            </w:r>
+            <w:r>
+              <w:t>/1</w:t>
+            </w:r>
+            <w:r>
+              <w:t>2</w:t>
+            </w:r>
+            <w:r>
+              <w:t>/1</w:t>
+            </w:r>
+            <w:r>
+              <w:t>3</w:t>
             </w:r>
             <w:r>
               <w:t>/</w:t>
@@ -5263,22 +5393,25 @@
               <w:t>1</w:t>
             </w:r>
             <w:r>
-              <w:t>5</w:t>
-            </w:r>
-            <w:r>
-              <w:t>/16</w:t>
+              <w:t>6</w:t>
             </w:r>
             <w:r>
               <w:t>/1</w:t>
             </w:r>
             <w:r>
-              <w:t>9</w:t>
+              <w:t>7</w:t>
+            </w:r>
+            <w:r>
+              <w:t>/</w:t>
+            </w:r>
+            <w:r>
+              <w:t>20</w:t>
             </w:r>
           </w:p>
         </w:tc>
         <w:tc>
           <w:tcPr>
-            <w:tcW w:w="1739" w:type="dxa"/>
+            <w:tcW w:w="1685" w:type="dxa"/>
           </w:tcPr>
           <w:p>
             <w:pPr>
@@ -5292,7 +5425,7 @@
         </w:tc>
         <w:tc>
           <w:tcPr>
-            <w:tcW w:w="1656" w:type="dxa"/>
+            <w:tcW w:w="1799" w:type="dxa"/>
           </w:tcPr>
           <w:p>
             <w:pPr>
@@ -5314,7 +5447,7 @@
         </w:tc>
         <w:tc>
           <w:tcPr>
-            <w:tcW w:w="1748" w:type="dxa"/>
+            <w:tcW w:w="1698" w:type="dxa"/>
           </w:tcPr>
           <w:p>
             <w:pPr>
@@ -5328,7 +5461,7 @@
         </w:tc>
         <w:tc>
           <w:tcPr>
-            <w:tcW w:w="1610" w:type="dxa"/>
+            <w:tcW w:w="1556" w:type="dxa"/>
           </w:tcPr>
           <w:p>
             <w:pPr>
@@ -5344,39 +5477,41 @@
       <w:tr>
         <w:tc>
           <w:tcPr>
-            <w:tcW w:w="2263" w:type="dxa"/>
+            <w:tcW w:w="2465" w:type="dxa"/>
           </w:tcPr>
           <w:p>
             <w:r>
-              <w:lastRenderedPageBreak/>
               <w:t>1</w:t>
             </w:r>
             <w:r>
-              <w:t>4</w:t>
+              <w:t>5</w:t>
             </w:r>
             <w:r>
               <w:t>/1</w:t>
             </w:r>
             <w:r>
-              <w:t>8</w:t>
+              <w:t>9</w:t>
             </w:r>
             <w:r>
               <w:t>/</w:t>
             </w:r>
             <w:r>
-              <w:t>20</w:t>
+              <w:t>2</w:t>
+            </w:r>
+            <w:r>
+              <w:t>1</w:t>
             </w:r>
             <w:r>
               <w:t>/2</w:t>
             </w:r>
             <w:r>
-              <w:t>1</w:t>
+              <w:t>2</w:t>
             </w:r>
           </w:p>
         </w:tc>
         <w:tc>
           <w:tcPr>
-            <w:tcW w:w="1739" w:type="dxa"/>
+            <w:tcW w:w="1685" w:type="dxa"/>
           </w:tcPr>
           <w:p>
             <w:pPr>
@@ -5390,7 +5525,7 @@
         </w:tc>
         <w:tc>
           <w:tcPr>
-            <w:tcW w:w="1656" w:type="dxa"/>
+            <w:tcW w:w="1799" w:type="dxa"/>
           </w:tcPr>
           <w:p>
             <w:pPr>
@@ -5404,7 +5539,7 @@
         </w:tc>
         <w:tc>
           <w:tcPr>
-            <w:tcW w:w="1748" w:type="dxa"/>
+            <w:tcW w:w="1698" w:type="dxa"/>
           </w:tcPr>
           <w:p>
             <w:pPr>
@@ -5418,7 +5553,7 @@
         </w:tc>
         <w:tc>
           <w:tcPr>
-            <w:tcW w:w="1610" w:type="dxa"/>
+            <w:tcW w:w="1556" w:type="dxa"/>
           </w:tcPr>
           <w:p>
             <w:pPr>
@@ -5442,20 +5577,20 @@
       <w:tr>
         <w:tc>
           <w:tcPr>
-            <w:tcW w:w="2263" w:type="dxa"/>
+            <w:tcW w:w="2465" w:type="dxa"/>
           </w:tcPr>
           <w:p>
             <w:r>
               <w:t>1</w:t>
             </w:r>
             <w:r>
-              <w:t>7</w:t>
+              <w:t>8</w:t>
             </w:r>
           </w:p>
         </w:tc>
         <w:tc>
           <w:tcPr>
-            <w:tcW w:w="1739" w:type="dxa"/>
+            <w:tcW w:w="1685" w:type="dxa"/>
           </w:tcPr>
           <w:p>
             <w:pPr>
@@ -5469,7 +5604,7 @@
         </w:tc>
         <w:tc>
           <w:tcPr>
-            <w:tcW w:w="1656" w:type="dxa"/>
+            <w:tcW w:w="1799" w:type="dxa"/>
           </w:tcPr>
           <w:p>
             <w:pPr>
@@ -5491,7 +5626,7 @@
         </w:tc>
         <w:tc>
           <w:tcPr>
-            <w:tcW w:w="1748" w:type="dxa"/>
+            <w:tcW w:w="1698" w:type="dxa"/>
           </w:tcPr>
           <w:p>
             <w:pPr>
@@ -5513,7 +5648,7 @@
         </w:tc>
         <w:tc>
           <w:tcPr>
-            <w:tcW w:w="1610" w:type="dxa"/>
+            <w:tcW w:w="1556" w:type="dxa"/>
           </w:tcPr>
           <w:p>
             <w:pPr>
@@ -5542,16 +5677,15 @@
       <w:pPr>
         <w:pStyle w:val="Titolo1"/>
       </w:pPr>
-      <w:bookmarkStart w:id="37" w:name="_Toc115622158"/>
+      <w:bookmarkStart w:id="42" w:name="_Toc115622158"/>
       <w:r>
         <w:t>Requisiti non funzionali</w:t>
       </w:r>
-      <w:bookmarkEnd w:id="37"/>
+      <w:bookmarkEnd w:id="42"/>
       <w:r>
         <w:t xml:space="preserve"> </w:t>
       </w:r>
     </w:p>
-    <w:p/>
     <w:p>
       <w:pPr>
         <w:pStyle w:val="Titolo2"/>
@@ -5560,14 +5694,17 @@
           <w:numId w:val="20"/>
         </w:numPr>
       </w:pPr>
-      <w:bookmarkStart w:id="38" w:name="_Toc115622159"/>
+      <w:bookmarkStart w:id="43" w:name="_Toc115622159"/>
       <w:r>
         <w:t xml:space="preserve">RNF 1. </w:t>
       </w:r>
       <w:r>
         <w:t>Integrazione con sistema preesistente</w:t>
       </w:r>
-      <w:bookmarkEnd w:id="38"/>
+      <w:bookmarkEnd w:id="43"/>
+      <w:r>
+        <w:t xml:space="preserve"> di skipass</w:t>
+      </w:r>
     </w:p>
     <w:p>
       <w:pPr>
@@ -5580,6 +5717,12 @@
       <w:r>
         <w:t xml:space="preserve">Requisiti esterni – requisiti di interoperabilità: </w:t>
       </w:r>
+    </w:p>
+    <w:p>
+      <w:pPr>
+        <w:pStyle w:val="Paragrafoelenco"/>
+        <w:ind w:left="1440"/>
+      </w:pPr>
       <w:r>
         <w:t>Il</w:t>
       </w:r>
@@ -5614,45 +5757,47 @@
       <w:r>
         <w:t xml:space="preserve"> </w:t>
       </w:r>
-      <w:hyperlink w:anchor="_RF_9._Impianti" w:history="1">
+      <w:hyperlink w:anchor="_RF_10._Storico" w:history="1">
         <w:r>
           <w:rPr>
             <w:rStyle w:val="Collegamentoipertestuale"/>
           </w:rPr>
-          <w:t>9</w:t>
+          <w:t>10</w:t>
         </w:r>
       </w:hyperlink>
       <w:r>
-        <w:t xml:space="preserve">, </w:t>
-      </w:r>
-      <w:hyperlink w:anchor="_RF_10._Storico" w:history="1">
-        <w:r>
-          <w:rPr>
-            <w:rStyle w:val="Collegamentoipertestuale"/>
-          </w:rPr>
-          <w:t>10</w:t>
-        </w:r>
-      </w:hyperlink>
-      <w:r>
         <w:t>,</w:t>
       </w:r>
       <w:r>
         <w:t xml:space="preserve"> </w:t>
       </w:r>
-      <w:hyperlink w:anchor="_RF_16._Classifica" w:history="1">
-        <w:r>
-          <w:rPr>
-            <w:rStyle w:val="Collegamentoipertestuale"/>
-          </w:rPr>
-          <w:t>1</w:t>
-        </w:r>
-        <w:r>
-          <w:rPr>
-            <w:rStyle w:val="Collegamentoipertestuale"/>
-          </w:rPr>
-          <w:t>6</w:t>
-        </w:r>
-      </w:hyperlink>
+      <w:r>
+        <w:fldChar w:fldCharType="begin"/>
+      </w:r>
+      <w:r>
+        <w:instrText>HYPERLINK  \l "_RF_18._Classifica"</w:instrText>
+      </w:r>
+      <w:r>
+        <w:fldChar w:fldCharType="separate"/>
+      </w:r>
+      <w:r>
+        <w:rPr>
+          <w:rStyle w:val="Collegamentoipertestuale"/>
+        </w:rPr>
+        <w:t>1</w:t>
+      </w:r>
+      <w:r>
+        <w:rPr>
+          <w:rStyle w:val="Collegamentoipertestuale"/>
+        </w:rPr>
+        <w:t>8</w:t>
+      </w:r>
+      <w:r>
+        <w:rPr>
+          <w:rStyle w:val="Collegamentoipertestuale"/>
+        </w:rPr>
+        <w:fldChar w:fldCharType="end"/>
+      </w:r>
       <w:r>
         <w:t xml:space="preserve"> </w:t>
       </w:r>
@@ -5685,16 +5830,16 @@
           <w:numId w:val="22"/>
         </w:numPr>
       </w:pPr>
-      <w:bookmarkStart w:id="39" w:name="_RNF_2._Implementazione"/>
-      <w:bookmarkStart w:id="40" w:name="_Toc115622160"/>
-      <w:bookmarkEnd w:id="39"/>
+      <w:bookmarkStart w:id="44" w:name="_RNF_2._Implementazione"/>
+      <w:bookmarkStart w:id="45" w:name="_Toc115622160"/>
+      <w:bookmarkEnd w:id="44"/>
       <w:r>
         <w:t>RNF 2. I</w:t>
       </w:r>
       <w:r>
         <w:t>mplementazione</w:t>
       </w:r>
-      <w:bookmarkEnd w:id="40"/>
+      <w:bookmarkEnd w:id="45"/>
     </w:p>
     <w:p>
       <w:pPr>
@@ -5707,16 +5852,14 @@
       <w:r>
         <w:t xml:space="preserve">Requisiti organizzativi – requisiti implementativi: </w:t>
       </w:r>
-      <w:r>
-        <w:t xml:space="preserve">Il sistema dovrà essere implementato come una web </w:t>
-      </w:r>
-      <w:proofErr w:type="spellStart"/>
-      <w:r>
-        <w:t>application</w:t>
-      </w:r>
-      <w:proofErr w:type="spellEnd"/>
-      <w:r>
-        <w:t xml:space="preserve"> utilizzabile da PC;</w:t>
+    </w:p>
+    <w:p>
+      <w:pPr>
+        <w:pStyle w:val="Paragrafoelenco"/>
+        <w:ind w:left="1440"/>
+      </w:pPr>
+      <w:r>
+        <w:t>Il sistema dovrà essere implementato come una web application utilizzabile da PC;</w:t>
       </w:r>
     </w:p>
     <w:p>
@@ -5727,14 +5870,14 @@
           <w:numId w:val="22"/>
         </w:numPr>
       </w:pPr>
-      <w:bookmarkStart w:id="41" w:name="_Toc115622161"/>
+      <w:bookmarkStart w:id="46" w:name="_Toc115622161"/>
       <w:r>
         <w:t xml:space="preserve">RNF 3. </w:t>
       </w:r>
       <w:r>
         <w:t>Portabilità</w:t>
       </w:r>
-      <w:bookmarkEnd w:id="41"/>
+      <w:bookmarkEnd w:id="46"/>
     </w:p>
     <w:p>
       <w:pPr>
@@ -5747,6 +5890,12 @@
       <w:r>
         <w:t xml:space="preserve">Requisiti di prodotto – requisiti di portabilità: </w:t>
       </w:r>
+    </w:p>
+    <w:p>
+      <w:pPr>
+        <w:pStyle w:val="Paragrafoelenco"/>
+        <w:ind w:left="1440"/>
+      </w:pPr>
       <w:r>
         <w:t xml:space="preserve">In riferimento al </w:t>
       </w:r>
@@ -5776,16 +5925,16 @@
           <w:numId w:val="22"/>
         </w:numPr>
       </w:pPr>
-      <w:bookmarkStart w:id="42" w:name="_RNF_4._Sicurezza"/>
-      <w:bookmarkStart w:id="43" w:name="_Toc115622162"/>
-      <w:bookmarkEnd w:id="42"/>
+      <w:bookmarkStart w:id="47" w:name="_RNF_4._Sicurezza"/>
+      <w:bookmarkStart w:id="48" w:name="_Toc115622162"/>
+      <w:bookmarkEnd w:id="47"/>
       <w:r>
         <w:t xml:space="preserve">RNF 4. </w:t>
       </w:r>
       <w:r>
         <w:t>Normative</w:t>
       </w:r>
-      <w:bookmarkEnd w:id="43"/>
+      <w:bookmarkEnd w:id="48"/>
     </w:p>
     <w:p>
       <w:pPr>
@@ -5807,6 +5956,12 @@
       <w:r>
         <w:t xml:space="preserve">quisiti legislativi: </w:t>
       </w:r>
+    </w:p>
+    <w:p>
+      <w:pPr>
+        <w:pStyle w:val="Paragrafoelenco"/>
+        <w:ind w:left="1440"/>
+      </w:pPr>
       <w:r>
         <w:t xml:space="preserve">Il sistema, </w:t>
       </w:r>
@@ -5851,16 +6006,16 @@
           <w:numId w:val="22"/>
         </w:numPr>
       </w:pPr>
-      <w:bookmarkStart w:id="44" w:name="_RNF_5._Sicurezza"/>
-      <w:bookmarkStart w:id="45" w:name="_Toc115622163"/>
-      <w:bookmarkEnd w:id="44"/>
+      <w:bookmarkStart w:id="49" w:name="_RNF_5._Sicurezza"/>
+      <w:bookmarkStart w:id="50" w:name="_Toc115622163"/>
+      <w:bookmarkEnd w:id="49"/>
       <w:r>
         <w:t xml:space="preserve">RNF 5. </w:t>
       </w:r>
       <w:r>
         <w:t>Password sicure</w:t>
       </w:r>
-      <w:bookmarkEnd w:id="45"/>
+      <w:bookmarkEnd w:id="50"/>
     </w:p>
     <w:p>
       <w:pPr>
@@ -5871,7 +6026,16 @@
         </w:numPr>
       </w:pPr>
       <w:r>
-        <w:t xml:space="preserve">Requisiti esterni – requisiti di sicurezza: In relazione al </w:t>
+        <w:t xml:space="preserve">Requisiti esterni – requisiti di sicurezza: </w:t>
+      </w:r>
+    </w:p>
+    <w:p>
+      <w:pPr>
+        <w:pStyle w:val="Paragrafoelenco"/>
+        <w:ind w:left="1440"/>
+      </w:pPr>
+      <w:r>
+        <w:t xml:space="preserve">In relazione al </w:t>
       </w:r>
       <w:hyperlink w:anchor="_RNF_4._Sicurezza" w:history="1">
         <w:r>
@@ -5913,14 +6077,14 @@
           <w:numId w:val="22"/>
         </w:numPr>
       </w:pPr>
-      <w:bookmarkStart w:id="46" w:name="_Toc115622164"/>
+      <w:bookmarkStart w:id="51" w:name="_Toc115622164"/>
       <w:r>
         <w:t xml:space="preserve">RNF 6. </w:t>
       </w:r>
       <w:r>
         <w:t>Scalabilità</w:t>
       </w:r>
-      <w:bookmarkEnd w:id="46"/>
+      <w:bookmarkEnd w:id="51"/>
       <w:r>
         <w:t xml:space="preserve"> </w:t>
       </w:r>
@@ -5936,6 +6100,12 @@
       <w:r>
         <w:t xml:space="preserve">Requisiti di prodotto – requisiti dimensionali: </w:t>
       </w:r>
+    </w:p>
+    <w:p>
+      <w:pPr>
+        <w:pStyle w:val="Paragrafoelenco"/>
+        <w:ind w:left="1440"/>
+      </w:pPr>
       <w:r>
         <w:t xml:space="preserve">Il sistema deve gestire un numero previsto di un milione di utenti </w:t>
       </w:r>
@@ -5957,7 +6127,7 @@
           <w:numId w:val="22"/>
         </w:numPr>
       </w:pPr>
-      <w:bookmarkStart w:id="47" w:name="_Toc115622165"/>
+      <w:bookmarkStart w:id="52" w:name="_Toc115622165"/>
       <w:r>
         <w:t xml:space="preserve">RNF 7. </w:t>
       </w:r>
@@ -5970,7 +6140,7 @@
       <w:r>
         <w:t>interfaccia</w:t>
       </w:r>
-      <w:bookmarkEnd w:id="47"/>
+      <w:bookmarkEnd w:id="52"/>
     </w:p>
     <w:p>
       <w:pPr>
@@ -5983,6 +6153,12 @@
       <w:r>
         <w:t xml:space="preserve">Requisiti esterni – requisiti etici: </w:t>
       </w:r>
+    </w:p>
+    <w:p>
+      <w:pPr>
+        <w:pStyle w:val="Paragrafoelenco"/>
+        <w:ind w:left="1440"/>
+      </w:pPr>
       <w:r>
         <w:t xml:space="preserve">L’interfaccia web dovrà avere lo sfondo azzurro per ciascuna schermata, </w:t>
       </w:r>
@@ -6000,14 +6176,14 @@
           <w:lang w:val="en-US"/>
         </w:rPr>
       </w:pPr>
-      <w:bookmarkStart w:id="48" w:name="_Toc115622166"/>
+      <w:bookmarkStart w:id="53" w:name="_Toc115622166"/>
       <w:r>
         <w:rPr>
           <w:lang w:val="en-US"/>
         </w:rPr>
         <w:t>Design Front-end</w:t>
       </w:r>
-      <w:bookmarkEnd w:id="48"/>
+      <w:bookmarkEnd w:id="53"/>
     </w:p>
     <w:p>
       <w:pPr>
@@ -6023,14 +6199,15 @@
           <w:lang w:val="en-US"/>
         </w:rPr>
       </w:pPr>
-      <w:bookmarkStart w:id="49" w:name="_Toc115622167"/>
+      <w:bookmarkStart w:id="54" w:name="_Toc115622167"/>
       <w:r>
         <w:rPr>
           <w:lang w:val="en-US"/>
         </w:rPr>
+        <w:lastRenderedPageBreak/>
         <w:t>Design Back-end</w:t>
       </w:r>
-      <w:bookmarkEnd w:id="49"/>
+      <w:bookmarkEnd w:id="54"/>
     </w:p>
     <w:p>
       <w:r>
@@ -6065,8 +6242,22 @@
         <w:t xml:space="preserve"> verrà utilizzato come fornitore della situazione meteorologica nel luogo </w:t>
       </w:r>
       <w:r>
-        <w:t>a cui farà riferimento la stazione sciistica. È in grado di fornire tutte le informazioni necessarie alla comprensione della situazione meteo come: temperatura, vento, pressione atmosferica, …</w:t>
-      </w:r>
+        <w:t>a cui farà riferimento la stazione sciistica. È in grado di fornire tutte le informazioni necessarie alla comprensione della situazione meteo come: temperatura, vento</w:t>
+      </w:r>
+      <w:r>
+        <w:t xml:space="preserve"> e</w:t>
+      </w:r>
+      <w:r>
+        <w:t xml:space="preserve"> pressione atmosferica</w:t>
+      </w:r>
+      <w:r>
+        <w:t>;</w:t>
+      </w:r>
+    </w:p>
+    <w:p>
+      <w:pPr>
+        <w:pStyle w:val="Paragrafoelenco"/>
+      </w:pPr>
     </w:p>
     <w:p>
       <w:pPr>
@@ -6098,11 +6289,25 @@
         </w:r>
       </w:hyperlink>
       <w:r>
-        <w:t xml:space="preserve"> forniscono ognuno un circuito di pagamento elettronico, sicuro e affidabile, che </w:t>
-      </w:r>
-      <w:r>
-        <w:t>è utilizzabile dal cliente per l’acquisto online del proprio skipass e della propria lezione con uno dei maestri di sci;</w:t>
-      </w:r>
+        <w:t xml:space="preserve"> </w:t>
+      </w:r>
+      <w:r>
+        <w:t>forniranno</w:t>
+      </w:r>
+      <w:r>
+        <w:t xml:space="preserve"> un circuito di pagamento elettronico, sicuro e affidabile,</w:t>
+      </w:r>
+      <w:r>
+        <w:t xml:space="preserve"> </w:t>
+      </w:r>
+      <w:r>
+        <w:t>utilizzabile dal cliente per l’acquisto online del proprio skipass e della propria lezione con uno dei maestri di sci;</w:t>
+      </w:r>
+    </w:p>
+    <w:p>
+      <w:pPr>
+        <w:pStyle w:val="Paragrafoelenco"/>
+      </w:pPr>
     </w:p>
     <w:p>
       <w:pPr>
@@ -6116,7 +6321,16 @@
         <w:t>Il sistema di skipass elettronico, composto dalla presenza all’ingresso di ogni impianto di risalita di una barriera di tornelli</w:t>
       </w:r>
       <w:r>
-        <w:t xml:space="preserve"> che tramite la tecnologia RFID riconoscono l’utente in possesso di uno skipass valido e </w:t>
+        <w:t>,</w:t>
+      </w:r>
+      <w:r>
+        <w:t xml:space="preserve"> tramite la tecnologia RFID riconosc</w:t>
+      </w:r>
+      <w:r>
+        <w:t>e</w:t>
+      </w:r>
+      <w:r>
+        <w:t xml:space="preserve"> l’utente in possesso di uno skipass valido e </w:t>
       </w:r>
       <w:r>
         <w:t xml:space="preserve">gli </w:t>
@@ -6124,6 +6338,11 @@
       <w:r>
         <w:t xml:space="preserve">consentono l’imbarco. </w:t>
       </w:r>
+    </w:p>
+    <w:p>
+      <w:pPr>
+        <w:pStyle w:val="Paragrafoelenco"/>
+      </w:pPr>
     </w:p>
     <w:p>
       <w:pPr>
@@ -6137,9 +6356,15 @@
         <w:t xml:space="preserve">(??) Calendario per l’acquisto di skipass e prenotazione lezioni di sci </w:t>
       </w:r>
     </w:p>
-    <w:p>
-      <w:r>
-        <w:t xml:space="preserve">L’applicativo utilizza il sistema </w:t>
+    <w:p/>
+    <w:p>
+      <w:r>
+        <w:t>L’applicativo utilizza</w:t>
+      </w:r>
+      <w:bookmarkStart w:id="55" w:name="_GoBack"/>
+      <w:bookmarkEnd w:id="55"/>
+      <w:r>
+        <w:t xml:space="preserve"> il sistema </w:t>
       </w:r>
       <w:r>
         <w:t xml:space="preserve">di skipass elettronico </w:t>
@@ -6192,7 +6417,7 @@
 </file>
 
 <file path=word/endnotes.xml><?xml version="1.0" encoding="utf-8"?>
-<w:endnotes xmlns:wpc="http://schemas.microsoft.com/office/word/2010/wordprocessingCanvas" xmlns:cx="http://schemas.microsoft.com/office/drawing/2014/chartex" xmlns:cx1="http://schemas.microsoft.com/office/drawing/2015/9/8/chartex" xmlns:cx2="http://schemas.microsoft.com/office/drawing/2015/10/21/chartex" xmlns:cx3="http://schemas.microsoft.com/office/drawing/2016/5/9/chartex" xmlns:cx4="http://schemas.microsoft.com/office/drawing/2016/5/10/chartex" xmlns:cx5="http://schemas.microsoft.com/office/drawing/2016/5/11/chartex" xmlns:cx6="http://schemas.microsoft.com/office/drawing/2016/5/12/chartex" xmlns:cx7="http://schemas.microsoft.com/office/drawing/2016/5/13/chartex" xmlns:cx8="http://schemas.microsoft.com/office/drawing/2016/5/14/chartex" xmlns:mc="http://schemas.openxmlformats.org/markup-compatibility/2006" xmlns:aink="http://schemas.microsoft.com/office/drawing/2016/ink" xmlns:am3d="http://schemas.microsoft.com/office/drawing/2017/model3d" xmlns:o="urn:schemas-microsoft-com:office:office" xmlns:oel="http://schemas.microsoft.com/office/2019/extlst" xmlns:r="http://schemas.openxmlformats.org/officeDocument/2006/relationships" xmlns:m="http://schemas.openxmlformats.org/officeDocument/2006/math" xmlns:v="urn:schemas-microsoft-com:vml" xmlns:wp14="http://schemas.microsoft.com/office/word/2010/wordprocessingDrawing" xmlns:wp="http://schemas.openxmlformats.org/drawingml/2006/wordprocessingDrawing" xmlns:w10="urn:schemas-microsoft-com:office:word" xmlns:w="http://schemas.openxmlformats.org/wordprocessingml/2006/main" xmlns:w14="http://schemas.microsoft.com/office/word/2010/wordml" xmlns:w15="http://schemas.microsoft.com/office/word/2012/wordml" xmlns:w16cex="http://schemas.microsoft.com/office/word/2018/wordml/cex" xmlns:w16cid="http://schemas.microsoft.com/office/word/2016/wordml/cid" xmlns:w16="http://schemas.microsoft.com/office/word/2018/wordml" xmlns:w16sdtdh="http://schemas.microsoft.com/office/word/2020/wordml/sdtdatahash" xmlns:w16se="http://schemas.microsoft.com/office/word/2015/wordml/symex" xmlns:wpg="http://schemas.microsoft.com/office/word/2010/wordprocessingGroup" xmlns:wpi="http://schemas.microsoft.com/office/word/2010/wordprocessingInk" xmlns:wne="http://schemas.microsoft.com/office/word/2006/wordml" xmlns:wps="http://schemas.microsoft.com/office/word/2010/wordprocessingShape" mc:Ignorable="w14 w15 w16se w16cid w16 w16cex w16sdtdh wp14">
+<w:endnotes xmlns:wpc="http://schemas.microsoft.com/office/word/2010/wordprocessingCanvas" xmlns:cx="http://schemas.microsoft.com/office/drawing/2014/chartex" xmlns:cx1="http://schemas.microsoft.com/office/drawing/2015/9/8/chartex" xmlns:cx2="http://schemas.microsoft.com/office/drawing/2015/10/21/chartex" xmlns:cx3="http://schemas.microsoft.com/office/drawing/2016/5/9/chartex" xmlns:cx4="http://schemas.microsoft.com/office/drawing/2016/5/10/chartex" xmlns:cx5="http://schemas.microsoft.com/office/drawing/2016/5/11/chartex" xmlns:cx6="http://schemas.microsoft.com/office/drawing/2016/5/12/chartex" xmlns:cx7="http://schemas.microsoft.com/office/drawing/2016/5/13/chartex" xmlns:cx8="http://schemas.microsoft.com/office/drawing/2016/5/14/chartex" xmlns:mc="http://schemas.openxmlformats.org/markup-compatibility/2006" xmlns:aink="http://schemas.microsoft.com/office/drawing/2016/ink" xmlns:am3d="http://schemas.microsoft.com/office/drawing/2017/model3d" xmlns:o="urn:schemas-microsoft-com:office:office" xmlns:r="http://schemas.openxmlformats.org/officeDocument/2006/relationships" xmlns:m="http://schemas.openxmlformats.org/officeDocument/2006/math" xmlns:v="urn:schemas-microsoft-com:vml" xmlns:wp14="http://schemas.microsoft.com/office/word/2010/wordprocessingDrawing" xmlns:wp="http://schemas.openxmlformats.org/drawingml/2006/wordprocessingDrawing" xmlns:w10="urn:schemas-microsoft-com:office:word" xmlns:w="http://schemas.openxmlformats.org/wordprocessingml/2006/main" xmlns:w14="http://schemas.microsoft.com/office/word/2010/wordml" xmlns:w15="http://schemas.microsoft.com/office/word/2012/wordml" xmlns:w16cid="http://schemas.microsoft.com/office/word/2016/wordml/cid" xmlns:w16se="http://schemas.microsoft.com/office/word/2015/wordml/symex" xmlns:wpg="http://schemas.microsoft.com/office/word/2010/wordprocessingGroup" xmlns:wpi="http://schemas.microsoft.com/office/word/2010/wordprocessingInk" xmlns:wne="http://schemas.microsoft.com/office/word/2006/wordml" xmlns:wps="http://schemas.microsoft.com/office/word/2010/wordprocessingShape" mc:Ignorable="w14 w15 w16se w16cid wp14">
   <w:endnote w:type="separator" w:id="-1">
     <w:p>
       <w:pPr>
@@ -6224,7 +6449,7 @@
 </file>
 
 <file path=word/footer1.xml><?xml version="1.0" encoding="utf-8"?>
-<w:ftr xmlns:wpc="http://schemas.microsoft.com/office/word/2010/wordprocessingCanvas" xmlns:cx="http://schemas.microsoft.com/office/drawing/2014/chartex" xmlns:cx1="http://schemas.microsoft.com/office/drawing/2015/9/8/chartex" xmlns:cx2="http://schemas.microsoft.com/office/drawing/2015/10/21/chartex" xmlns:cx3="http://schemas.microsoft.com/office/drawing/2016/5/9/chartex" xmlns:cx4="http://schemas.microsoft.com/office/drawing/2016/5/10/chartex" xmlns:cx5="http://schemas.microsoft.com/office/drawing/2016/5/11/chartex" xmlns:cx6="http://schemas.microsoft.com/office/drawing/2016/5/12/chartex" xmlns:cx7="http://schemas.microsoft.com/office/drawing/2016/5/13/chartex" xmlns:cx8="http://schemas.microsoft.com/office/drawing/2016/5/14/chartex" xmlns:mc="http://schemas.openxmlformats.org/markup-compatibility/2006" xmlns:aink="http://schemas.microsoft.com/office/drawing/2016/ink" xmlns:am3d="http://schemas.microsoft.com/office/drawing/2017/model3d" xmlns:o="urn:schemas-microsoft-com:office:office" xmlns:oel="http://schemas.microsoft.com/office/2019/extlst" xmlns:r="http://schemas.openxmlformats.org/officeDocument/2006/relationships" xmlns:m="http://schemas.openxmlformats.org/officeDocument/2006/math" xmlns:v="urn:schemas-microsoft-com:vml" xmlns:wp14="http://schemas.microsoft.com/office/word/2010/wordprocessingDrawing" xmlns:wp="http://schemas.openxmlformats.org/drawingml/2006/wordprocessingDrawing" xmlns:w10="urn:schemas-microsoft-com:office:word" xmlns:w="http://schemas.openxmlformats.org/wordprocessingml/2006/main" xmlns:w14="http://schemas.microsoft.com/office/word/2010/wordml" xmlns:w15="http://schemas.microsoft.com/office/word/2012/wordml" xmlns:w16cex="http://schemas.microsoft.com/office/word/2018/wordml/cex" xmlns:w16cid="http://schemas.microsoft.com/office/word/2016/wordml/cid" xmlns:w16="http://schemas.microsoft.com/office/word/2018/wordml" xmlns:w16sdtdh="http://schemas.microsoft.com/office/word/2020/wordml/sdtdatahash" xmlns:w16se="http://schemas.microsoft.com/office/word/2015/wordml/symex" xmlns:wpg="http://schemas.microsoft.com/office/word/2010/wordprocessingGroup" xmlns:wpi="http://schemas.microsoft.com/office/word/2010/wordprocessingInk" xmlns:wne="http://schemas.microsoft.com/office/word/2006/wordml" xmlns:wps="http://schemas.microsoft.com/office/word/2010/wordprocessingShape" mc:Ignorable="w14 w15 w16se w16cid w16 w16cex w16sdtdh wp14">
+<w:ftr xmlns:wpc="http://schemas.microsoft.com/office/word/2010/wordprocessingCanvas" xmlns:cx="http://schemas.microsoft.com/office/drawing/2014/chartex" xmlns:cx1="http://schemas.microsoft.com/office/drawing/2015/9/8/chartex" xmlns:cx2="http://schemas.microsoft.com/office/drawing/2015/10/21/chartex" xmlns:cx3="http://schemas.microsoft.com/office/drawing/2016/5/9/chartex" xmlns:cx4="http://schemas.microsoft.com/office/drawing/2016/5/10/chartex" xmlns:cx5="http://schemas.microsoft.com/office/drawing/2016/5/11/chartex" xmlns:cx6="http://schemas.microsoft.com/office/drawing/2016/5/12/chartex" xmlns:cx7="http://schemas.microsoft.com/office/drawing/2016/5/13/chartex" xmlns:cx8="http://schemas.microsoft.com/office/drawing/2016/5/14/chartex" xmlns:mc="http://schemas.openxmlformats.org/markup-compatibility/2006" xmlns:aink="http://schemas.microsoft.com/office/drawing/2016/ink" xmlns:am3d="http://schemas.microsoft.com/office/drawing/2017/model3d" xmlns:o="urn:schemas-microsoft-com:office:office" xmlns:r="http://schemas.openxmlformats.org/officeDocument/2006/relationships" xmlns:m="http://schemas.openxmlformats.org/officeDocument/2006/math" xmlns:v="urn:schemas-microsoft-com:vml" xmlns:wp14="http://schemas.microsoft.com/office/word/2010/wordprocessingDrawing" xmlns:wp="http://schemas.openxmlformats.org/drawingml/2006/wordprocessingDrawing" xmlns:w10="urn:schemas-microsoft-com:office:word" xmlns:w="http://schemas.openxmlformats.org/wordprocessingml/2006/main" xmlns:w14="http://schemas.microsoft.com/office/word/2010/wordml" xmlns:w15="http://schemas.microsoft.com/office/word/2012/wordml" xmlns:w16cid="http://schemas.microsoft.com/office/word/2016/wordml/cid" xmlns:w16se="http://schemas.microsoft.com/office/word/2015/wordml/symex" xmlns:wpg="http://schemas.microsoft.com/office/word/2010/wordprocessingGroup" xmlns:wpi="http://schemas.microsoft.com/office/word/2010/wordprocessingInk" xmlns:wne="http://schemas.microsoft.com/office/word/2006/wordml" xmlns:wps="http://schemas.microsoft.com/office/word/2010/wordprocessingShape" mc:Ignorable="w14 w15 w16se w16cid wp14">
   <w:p>
     <w:pPr>
       <w:pStyle w:val="Pidipagina"/>
@@ -6241,6 +6466,7 @@
           <w:docPartUnique/>
         </w:docPartObj>
       </w:sdtPr>
+      <w:sdtEndPr/>
       <w:sdtContent>
         <w:r>
           <w:fldChar w:fldCharType="begin"/>
@@ -6269,7 +6495,7 @@
 </file>
 
 <file path=word/footnotes.xml><?xml version="1.0" encoding="utf-8"?>
-<w:footnotes xmlns:wpc="http://schemas.microsoft.com/office/word/2010/wordprocessingCanvas" xmlns:cx="http://schemas.microsoft.com/office/drawing/2014/chartex" xmlns:cx1="http://schemas.microsoft.com/office/drawing/2015/9/8/chartex" xmlns:cx2="http://schemas.microsoft.com/office/drawing/2015/10/21/chartex" xmlns:cx3="http://schemas.microsoft.com/office/drawing/2016/5/9/chartex" xmlns:cx4="http://schemas.microsoft.com/office/drawing/2016/5/10/chartex" xmlns:cx5="http://schemas.microsoft.com/office/drawing/2016/5/11/chartex" xmlns:cx6="http://schemas.microsoft.com/office/drawing/2016/5/12/chartex" xmlns:cx7="http://schemas.microsoft.com/office/drawing/2016/5/13/chartex" xmlns:cx8="http://schemas.microsoft.com/office/drawing/2016/5/14/chartex" xmlns:mc="http://schemas.openxmlformats.org/markup-compatibility/2006" xmlns:aink="http://schemas.microsoft.com/office/drawing/2016/ink" xmlns:am3d="http://schemas.microsoft.com/office/drawing/2017/model3d" xmlns:o="urn:schemas-microsoft-com:office:office" xmlns:oel="http://schemas.microsoft.com/office/2019/extlst" xmlns:r="http://schemas.openxmlformats.org/officeDocument/2006/relationships" xmlns:m="http://schemas.openxmlformats.org/officeDocument/2006/math" xmlns:v="urn:schemas-microsoft-com:vml" xmlns:wp14="http://schemas.microsoft.com/office/word/2010/wordprocessingDrawing" xmlns:wp="http://schemas.openxmlformats.org/drawingml/2006/wordprocessingDrawing" xmlns:w10="urn:schemas-microsoft-com:office:word" xmlns:w="http://schemas.openxmlformats.org/wordprocessingml/2006/main" xmlns:w14="http://schemas.microsoft.com/office/word/2010/wordml" xmlns:w15="http://schemas.microsoft.com/office/word/2012/wordml" xmlns:w16cex="http://schemas.microsoft.com/office/word/2018/wordml/cex" xmlns:w16cid="http://schemas.microsoft.com/office/word/2016/wordml/cid" xmlns:w16="http://schemas.microsoft.com/office/word/2018/wordml" xmlns:w16sdtdh="http://schemas.microsoft.com/office/word/2020/wordml/sdtdatahash" xmlns:w16se="http://schemas.microsoft.com/office/word/2015/wordml/symex" xmlns:wpg="http://schemas.microsoft.com/office/word/2010/wordprocessingGroup" xmlns:wpi="http://schemas.microsoft.com/office/word/2010/wordprocessingInk" xmlns:wne="http://schemas.microsoft.com/office/word/2006/wordml" xmlns:wps="http://schemas.microsoft.com/office/word/2010/wordprocessingShape" mc:Ignorable="w14 w15 w16se w16cid w16 w16cex w16sdtdh wp14">
+<w:footnotes xmlns:wpc="http://schemas.microsoft.com/office/word/2010/wordprocessingCanvas" xmlns:cx="http://schemas.microsoft.com/office/drawing/2014/chartex" xmlns:cx1="http://schemas.microsoft.com/office/drawing/2015/9/8/chartex" xmlns:cx2="http://schemas.microsoft.com/office/drawing/2015/10/21/chartex" xmlns:cx3="http://schemas.microsoft.com/office/drawing/2016/5/9/chartex" xmlns:cx4="http://schemas.microsoft.com/office/drawing/2016/5/10/chartex" xmlns:cx5="http://schemas.microsoft.com/office/drawing/2016/5/11/chartex" xmlns:cx6="http://schemas.microsoft.com/office/drawing/2016/5/12/chartex" xmlns:cx7="http://schemas.microsoft.com/office/drawing/2016/5/13/chartex" xmlns:cx8="http://schemas.microsoft.com/office/drawing/2016/5/14/chartex" xmlns:mc="http://schemas.openxmlformats.org/markup-compatibility/2006" xmlns:aink="http://schemas.microsoft.com/office/drawing/2016/ink" xmlns:am3d="http://schemas.microsoft.com/office/drawing/2017/model3d" xmlns:o="urn:schemas-microsoft-com:office:office" xmlns:r="http://schemas.openxmlformats.org/officeDocument/2006/relationships" xmlns:m="http://schemas.openxmlformats.org/officeDocument/2006/math" xmlns:v="urn:schemas-microsoft-com:vml" xmlns:wp14="http://schemas.microsoft.com/office/word/2010/wordprocessingDrawing" xmlns:wp="http://schemas.openxmlformats.org/drawingml/2006/wordprocessingDrawing" xmlns:w10="urn:schemas-microsoft-com:office:word" xmlns:w="http://schemas.openxmlformats.org/wordprocessingml/2006/main" xmlns:w14="http://schemas.microsoft.com/office/word/2010/wordml" xmlns:w15="http://schemas.microsoft.com/office/word/2012/wordml" xmlns:w16cid="http://schemas.microsoft.com/office/word/2016/wordml/cid" xmlns:w16se="http://schemas.microsoft.com/office/word/2015/wordml/symex" xmlns:wpg="http://schemas.microsoft.com/office/word/2010/wordprocessingGroup" xmlns:wpi="http://schemas.microsoft.com/office/word/2010/wordprocessingInk" xmlns:wne="http://schemas.microsoft.com/office/word/2006/wordml" xmlns:wps="http://schemas.microsoft.com/office/word/2010/wordprocessingShape" mc:Ignorable="w14 w15 w16se w16cid wp14">
   <w:footnote w:type="separator" w:id="-1">
     <w:p>
       <w:pPr>
@@ -6301,7 +6527,7 @@
 </file>
 
 <file path=word/header1.xml><?xml version="1.0" encoding="utf-8"?>
-<w:hdr xmlns:wpc="http://schemas.microsoft.com/office/word/2010/wordprocessingCanvas" xmlns:cx="http://schemas.microsoft.com/office/drawing/2014/chartex" xmlns:cx1="http://schemas.microsoft.com/office/drawing/2015/9/8/chartex" xmlns:cx2="http://schemas.microsoft.com/office/drawing/2015/10/21/chartex" xmlns:cx3="http://schemas.microsoft.com/office/drawing/2016/5/9/chartex" xmlns:cx4="http://schemas.microsoft.com/office/drawing/2016/5/10/chartex" xmlns:cx5="http://schemas.microsoft.com/office/drawing/2016/5/11/chartex" xmlns:cx6="http://schemas.microsoft.com/office/drawing/2016/5/12/chartex" xmlns:cx7="http://schemas.microsoft.com/office/drawing/2016/5/13/chartex" xmlns:cx8="http://schemas.microsoft.com/office/drawing/2016/5/14/chartex" xmlns:mc="http://schemas.openxmlformats.org/markup-compatibility/2006" xmlns:aink="http://schemas.microsoft.com/office/drawing/2016/ink" xmlns:am3d="http://schemas.microsoft.com/office/drawing/2017/model3d" xmlns:o="urn:schemas-microsoft-com:office:office" xmlns:oel="http://schemas.microsoft.com/office/2019/extlst" xmlns:r="http://schemas.openxmlformats.org/officeDocument/2006/relationships" xmlns:m="http://schemas.openxmlformats.org/officeDocument/2006/math" xmlns:v="urn:schemas-microsoft-com:vml" xmlns:wp14="http://schemas.microsoft.com/office/word/2010/wordprocessingDrawing" xmlns:wp="http://schemas.openxmlformats.org/drawingml/2006/wordprocessingDrawing" xmlns:w10="urn:schemas-microsoft-com:office:word" xmlns:w="http://schemas.openxmlformats.org/wordprocessingml/2006/main" xmlns:w14="http://schemas.microsoft.com/office/word/2010/wordml" xmlns:w15="http://schemas.microsoft.com/office/word/2012/wordml" xmlns:w16cex="http://schemas.microsoft.com/office/word/2018/wordml/cex" xmlns:w16cid="http://schemas.microsoft.com/office/word/2016/wordml/cid" xmlns:w16="http://schemas.microsoft.com/office/word/2018/wordml" xmlns:w16sdtdh="http://schemas.microsoft.com/office/word/2020/wordml/sdtdatahash" xmlns:w16se="http://schemas.microsoft.com/office/word/2015/wordml/symex" xmlns:wpg="http://schemas.microsoft.com/office/word/2010/wordprocessingGroup" xmlns:wpi="http://schemas.microsoft.com/office/word/2010/wordprocessingInk" xmlns:wne="http://schemas.microsoft.com/office/word/2006/wordml" xmlns:wps="http://schemas.microsoft.com/office/word/2010/wordprocessingShape" mc:Ignorable="w14 w15 w16se w16cid w16 w16cex w16sdtdh wp14">
+<w:hdr xmlns:wpc="http://schemas.microsoft.com/office/word/2010/wordprocessingCanvas" xmlns:cx="http://schemas.microsoft.com/office/drawing/2014/chartex" xmlns:cx1="http://schemas.microsoft.com/office/drawing/2015/9/8/chartex" xmlns:cx2="http://schemas.microsoft.com/office/drawing/2015/10/21/chartex" xmlns:cx3="http://schemas.microsoft.com/office/drawing/2016/5/9/chartex" xmlns:cx4="http://schemas.microsoft.com/office/drawing/2016/5/10/chartex" xmlns:cx5="http://schemas.microsoft.com/office/drawing/2016/5/11/chartex" xmlns:cx6="http://schemas.microsoft.com/office/drawing/2016/5/12/chartex" xmlns:cx7="http://schemas.microsoft.com/office/drawing/2016/5/13/chartex" xmlns:cx8="http://schemas.microsoft.com/office/drawing/2016/5/14/chartex" xmlns:mc="http://schemas.openxmlformats.org/markup-compatibility/2006" xmlns:aink="http://schemas.microsoft.com/office/drawing/2016/ink" xmlns:am3d="http://schemas.microsoft.com/office/drawing/2017/model3d" xmlns:o="urn:schemas-microsoft-com:office:office" xmlns:r="http://schemas.openxmlformats.org/officeDocument/2006/relationships" xmlns:m="http://schemas.openxmlformats.org/officeDocument/2006/math" xmlns:v="urn:schemas-microsoft-com:vml" xmlns:wp14="http://schemas.microsoft.com/office/word/2010/wordprocessingDrawing" xmlns:wp="http://schemas.openxmlformats.org/drawingml/2006/wordprocessingDrawing" xmlns:w10="urn:schemas-microsoft-com:office:word" xmlns:w="http://schemas.openxmlformats.org/wordprocessingml/2006/main" xmlns:w14="http://schemas.microsoft.com/office/word/2010/wordml" xmlns:w15="http://schemas.microsoft.com/office/word/2012/wordml" xmlns:w16cid="http://schemas.microsoft.com/office/word/2016/wordml/cid" xmlns:w16se="http://schemas.microsoft.com/office/word/2015/wordml/symex" xmlns:wpg="http://schemas.microsoft.com/office/word/2010/wordprocessingGroup" xmlns:wpi="http://schemas.microsoft.com/office/word/2010/wordprocessingInk" xmlns:wne="http://schemas.microsoft.com/office/word/2006/wordml" xmlns:wps="http://schemas.microsoft.com/office/word/2010/wordprocessingShape" mc:Ignorable="w14 w15 w16se w16cid wp14">
   <w:tbl>
     <w:tblPr>
       <w:tblW w:w="0" w:type="auto"/>
@@ -6390,8 +6616,121 @@
 </file>
 
 <file path=word/numbering.xml><?xml version="1.0" encoding="utf-8"?>
-<w:numbering xmlns:wpc="http://schemas.microsoft.com/office/word/2010/wordprocessingCanvas" xmlns:cx="http://schemas.microsoft.com/office/drawing/2014/chartex" xmlns:cx1="http://schemas.microsoft.com/office/drawing/2015/9/8/chartex" xmlns:cx2="http://schemas.microsoft.com/office/drawing/2015/10/21/chartex" xmlns:cx3="http://schemas.microsoft.com/office/drawing/2016/5/9/chartex" xmlns:cx4="http://schemas.microsoft.com/office/drawing/2016/5/10/chartex" xmlns:cx5="http://schemas.microsoft.com/office/drawing/2016/5/11/chartex" xmlns:cx6="http://schemas.microsoft.com/office/drawing/2016/5/12/chartex" xmlns:cx7="http://schemas.microsoft.com/office/drawing/2016/5/13/chartex" xmlns:cx8="http://schemas.microsoft.com/office/drawing/2016/5/14/chartex" xmlns:mc="http://schemas.openxmlformats.org/markup-compatibility/2006" xmlns:aink="http://schemas.microsoft.com/office/drawing/2016/ink" xmlns:am3d="http://schemas.microsoft.com/office/drawing/2017/model3d" xmlns:o="urn:schemas-microsoft-com:office:office" xmlns:oel="http://schemas.microsoft.com/office/2019/extlst" xmlns:r="http://schemas.openxmlformats.org/officeDocument/2006/relationships" xmlns:m="http://schemas.openxmlformats.org/officeDocument/2006/math" xmlns:v="urn:schemas-microsoft-com:vml" xmlns:wp14="http://schemas.microsoft.com/office/word/2010/wordprocessingDrawing" xmlns:wp="http://schemas.openxmlformats.org/drawingml/2006/wordprocessingDrawing" xmlns:w10="urn:schemas-microsoft-com:office:word" xmlns:w="http://schemas.openxmlformats.org/wordprocessingml/2006/main" xmlns:w14="http://schemas.microsoft.com/office/word/2010/wordml" xmlns:w15="http://schemas.microsoft.com/office/word/2012/wordml" xmlns:w16cex="http://schemas.microsoft.com/office/word/2018/wordml/cex" xmlns:w16cid="http://schemas.microsoft.com/office/word/2016/wordml/cid" xmlns:w16="http://schemas.microsoft.com/office/word/2018/wordml" xmlns:w16sdtdh="http://schemas.microsoft.com/office/word/2020/wordml/sdtdatahash" xmlns:w16se="http://schemas.microsoft.com/office/word/2015/wordml/symex" xmlns:wpg="http://schemas.microsoft.com/office/word/2010/wordprocessingGroup" xmlns:wpi="http://schemas.microsoft.com/office/word/2010/wordprocessingInk" xmlns:wne="http://schemas.microsoft.com/office/word/2006/wordml" xmlns:wps="http://schemas.microsoft.com/office/word/2010/wordprocessingShape" mc:Ignorable="w14 w15 w16se w16cid w16 w16cex w16sdtdh wp14">
+<w:numbering xmlns:wpc="http://schemas.microsoft.com/office/word/2010/wordprocessingCanvas" xmlns:cx="http://schemas.microsoft.com/office/drawing/2014/chartex" xmlns:cx1="http://schemas.microsoft.com/office/drawing/2015/9/8/chartex" xmlns:cx2="http://schemas.microsoft.com/office/drawing/2015/10/21/chartex" xmlns:cx3="http://schemas.microsoft.com/office/drawing/2016/5/9/chartex" xmlns:cx4="http://schemas.microsoft.com/office/drawing/2016/5/10/chartex" xmlns:cx5="http://schemas.microsoft.com/office/drawing/2016/5/11/chartex" xmlns:cx6="http://schemas.microsoft.com/office/drawing/2016/5/12/chartex" xmlns:cx7="http://schemas.microsoft.com/office/drawing/2016/5/13/chartex" xmlns:cx8="http://schemas.microsoft.com/office/drawing/2016/5/14/chartex" xmlns:mc="http://schemas.openxmlformats.org/markup-compatibility/2006" xmlns:aink="http://schemas.microsoft.com/office/drawing/2016/ink" xmlns:am3d="http://schemas.microsoft.com/office/drawing/2017/model3d" xmlns:o="urn:schemas-microsoft-com:office:office" xmlns:r="http://schemas.openxmlformats.org/officeDocument/2006/relationships" xmlns:m="http://schemas.openxmlformats.org/officeDocument/2006/math" xmlns:v="urn:schemas-microsoft-com:vml" xmlns:wp14="http://schemas.microsoft.com/office/word/2010/wordprocessingDrawing" xmlns:wp="http://schemas.openxmlformats.org/drawingml/2006/wordprocessingDrawing" xmlns:w10="urn:schemas-microsoft-com:office:word" xmlns:w="http://schemas.openxmlformats.org/wordprocessingml/2006/main" xmlns:w14="http://schemas.microsoft.com/office/word/2010/wordml" xmlns:w15="http://schemas.microsoft.com/office/word/2012/wordml" xmlns:w16cid="http://schemas.microsoft.com/office/word/2016/wordml/cid" xmlns:w16se="http://schemas.microsoft.com/office/word/2015/wordml/symex" xmlns:wpg="http://schemas.microsoft.com/office/word/2010/wordprocessingGroup" xmlns:wpi="http://schemas.microsoft.com/office/word/2010/wordprocessingInk" xmlns:wne="http://schemas.microsoft.com/office/word/2006/wordml" xmlns:wps="http://schemas.microsoft.com/office/word/2010/wordprocessingShape" mc:Ignorable="w14 w15 w16se w16cid wp14">
   <w:abstractNum w:abstractNumId="0" w15:restartNumberingAfterBreak="0">
+    <w:nsid w:val="008F2844"/>
+    <w:multiLevelType w:val="hybridMultilevel"/>
+    <w:tmpl w:val="EC74A65A"/>
+    <w:lvl w:ilvl="0" w:tplc="04100003">
+      <w:start w:val="1"/>
+      <w:numFmt w:val="bullet"/>
+      <w:lvlText w:val="o"/>
+      <w:lvlJc w:val="left"/>
+      <w:pPr>
+        <w:ind w:left="1080" w:hanging="360"/>
+      </w:pPr>
+      <w:rPr>
+        <w:rFonts w:ascii="Courier New" w:hAnsi="Courier New" w:cs="Courier New" w:hint="default"/>
+      </w:rPr>
+    </w:lvl>
+    <w:lvl w:ilvl="1" w:tplc="04100003" w:tentative="1">
+      <w:start w:val="1"/>
+      <w:numFmt w:val="bullet"/>
+      <w:lvlText w:val="o"/>
+      <w:lvlJc w:val="left"/>
+      <w:pPr>
+        <w:ind w:left="1800" w:hanging="360"/>
+      </w:pPr>
+      <w:rPr>
+        <w:rFonts w:ascii="Courier New" w:hAnsi="Courier New" w:cs="Courier New" w:hint="default"/>
+      </w:rPr>
+    </w:lvl>
+    <w:lvl w:ilvl="2" w:tplc="04100005" w:tentative="1">
+      <w:start w:val="1"/>
+      <w:numFmt w:val="bullet"/>
+      <w:lvlText w:val=""/>
+      <w:lvlJc w:val="left"/>
+      <w:pPr>
+        <w:ind w:left="2520" w:hanging="360"/>
+      </w:pPr>
+      <w:rPr>
+        <w:rFonts w:ascii="Wingdings" w:hAnsi="Wingdings" w:hint="default"/>
+      </w:rPr>
+    </w:lvl>
+    <w:lvl w:ilvl="3" w:tplc="04100001" w:tentative="1">
+      <w:start w:val="1"/>
+      <w:numFmt w:val="bullet"/>
+      <w:lvlText w:val=""/>
+      <w:lvlJc w:val="left"/>
+      <w:pPr>
+        <w:ind w:left="3240" w:hanging="360"/>
+      </w:pPr>
+      <w:rPr>
+        <w:rFonts w:ascii="Symbol" w:hAnsi="Symbol" w:hint="default"/>
+      </w:rPr>
+    </w:lvl>
+    <w:lvl w:ilvl="4" w:tplc="04100003" w:tentative="1">
+      <w:start w:val="1"/>
+      <w:numFmt w:val="bullet"/>
+      <w:lvlText w:val="o"/>
+      <w:lvlJc w:val="left"/>
+      <w:pPr>
+        <w:ind w:left="3960" w:hanging="360"/>
+      </w:pPr>
+      <w:rPr>
+        <w:rFonts w:ascii="Courier New" w:hAnsi="Courier New" w:cs="Courier New" w:hint="default"/>
+      </w:rPr>
+    </w:lvl>
+    <w:lvl w:ilvl="5" w:tplc="04100005" w:tentative="1">
+      <w:start w:val="1"/>
+      <w:numFmt w:val="bullet"/>
+      <w:lvlText w:val=""/>
+      <w:lvlJc w:val="left"/>
+      <w:pPr>
+        <w:ind w:left="4680" w:hanging="360"/>
+      </w:pPr>
+      <w:rPr>
+        <w:rFonts w:ascii="Wingdings" w:hAnsi="Wingdings" w:hint="default"/>
+      </w:rPr>
+    </w:lvl>
+    <w:lvl w:ilvl="6" w:tplc="04100001" w:tentative="1">
+      <w:start w:val="1"/>
+      <w:numFmt w:val="bullet"/>
+      <w:lvlText w:val=""/>
+      <w:lvlJc w:val="left"/>
+      <w:pPr>
+        <w:ind w:left="5400" w:hanging="360"/>
+      </w:pPr>
+      <w:rPr>
+        <w:rFonts w:ascii="Symbol" w:hAnsi="Symbol" w:hint="default"/>
+      </w:rPr>
+    </w:lvl>
+    <w:lvl w:ilvl="7" w:tplc="04100003" w:tentative="1">
+      <w:start w:val="1"/>
+      <w:numFmt w:val="bullet"/>
+      <w:lvlText w:val="o"/>
+      <w:lvlJc w:val="left"/>
+      <w:pPr>
+        <w:ind w:left="6120" w:hanging="360"/>
+      </w:pPr>
+      <w:rPr>
+        <w:rFonts w:ascii="Courier New" w:hAnsi="Courier New" w:cs="Courier New" w:hint="default"/>
+      </w:rPr>
+    </w:lvl>
+    <w:lvl w:ilvl="8" w:tplc="04100005" w:tentative="1">
+      <w:start w:val="1"/>
+      <w:numFmt w:val="bullet"/>
+      <w:lvlText w:val=""/>
+      <w:lvlJc w:val="left"/>
+      <w:pPr>
+        <w:ind w:left="6840" w:hanging="360"/>
+      </w:pPr>
+      <w:rPr>
+        <w:rFonts w:ascii="Wingdings" w:hAnsi="Wingdings" w:hint="default"/>
+      </w:rPr>
+    </w:lvl>
+  </w:abstractNum>
+  <w:abstractNum w:abstractNumId="1" w15:restartNumberingAfterBreak="0">
     <w:nsid w:val="00A72F7F"/>
     <w:multiLevelType w:val="hybridMultilevel"/>
     <w:tmpl w:val="B1B4E8CC"/>
@@ -6504,7 +6843,7 @@
       </w:rPr>
     </w:lvl>
   </w:abstractNum>
-  <w:abstractNum w:abstractNumId="1" w15:restartNumberingAfterBreak="0">
+  <w:abstractNum w:abstractNumId="2" w15:restartNumberingAfterBreak="0">
     <w:nsid w:val="027F0286"/>
     <w:multiLevelType w:val="hybridMultilevel"/>
     <w:tmpl w:val="FB0EE0AE"/>
@@ -6617,7 +6956,7 @@
       </w:rPr>
     </w:lvl>
   </w:abstractNum>
-  <w:abstractNum w:abstractNumId="2" w15:restartNumberingAfterBreak="0">
+  <w:abstractNum w:abstractNumId="3" w15:restartNumberingAfterBreak="0">
     <w:nsid w:val="04ED1D33"/>
     <w:multiLevelType w:val="hybridMultilevel"/>
     <w:tmpl w:val="D7CC32D2"/>
@@ -6730,7 +7069,7 @@
       </w:rPr>
     </w:lvl>
   </w:abstractNum>
-  <w:abstractNum w:abstractNumId="3" w15:restartNumberingAfterBreak="0">
+  <w:abstractNum w:abstractNumId="4" w15:restartNumberingAfterBreak="0">
     <w:nsid w:val="075C74F3"/>
     <w:multiLevelType w:val="hybridMultilevel"/>
     <w:tmpl w:val="C994C63C"/>
@@ -6843,7 +7182,7 @@
       </w:rPr>
     </w:lvl>
   </w:abstractNum>
-  <w:abstractNum w:abstractNumId="4" w15:restartNumberingAfterBreak="0">
+  <w:abstractNum w:abstractNumId="5" w15:restartNumberingAfterBreak="0">
     <w:nsid w:val="07E74DE1"/>
     <w:multiLevelType w:val="hybridMultilevel"/>
     <w:tmpl w:val="D1960D6E"/>
@@ -6956,7 +7295,7 @@
       </w:rPr>
     </w:lvl>
   </w:abstractNum>
-  <w:abstractNum w:abstractNumId="5" w15:restartNumberingAfterBreak="0">
+  <w:abstractNum w:abstractNumId="6" w15:restartNumberingAfterBreak="0">
     <w:nsid w:val="121F50FD"/>
     <w:multiLevelType w:val="hybridMultilevel"/>
     <w:tmpl w:val="777AE118"/>
@@ -7069,7 +7408,119 @@
       </w:rPr>
     </w:lvl>
   </w:abstractNum>
-  <w:abstractNum w:abstractNumId="6" w15:restartNumberingAfterBreak="0">
+  <w:abstractNum w:abstractNumId="7" w15:restartNumberingAfterBreak="0">
+    <w:nsid w:val="16BC5681"/>
+    <w:multiLevelType w:val="hybridMultilevel"/>
+    <w:tmpl w:val="5BEE3B3E"/>
+    <w:lvl w:ilvl="0" w:tplc="4CEC66C8">
+      <w:numFmt w:val="bullet"/>
+      <w:lvlText w:val="-"/>
+      <w:lvlJc w:val="left"/>
+      <w:pPr>
+        <w:ind w:left="720" w:hanging="360"/>
+      </w:pPr>
+      <w:rPr>
+        <w:rFonts w:ascii="Times New Roman" w:eastAsiaTheme="minorHAnsi" w:hAnsi="Times New Roman" w:cs="Times New Roman" w:hint="default"/>
+      </w:rPr>
+    </w:lvl>
+    <w:lvl w:ilvl="1" w:tplc="04100003" w:tentative="1">
+      <w:start w:val="1"/>
+      <w:numFmt w:val="bullet"/>
+      <w:lvlText w:val="o"/>
+      <w:lvlJc w:val="left"/>
+      <w:pPr>
+        <w:ind w:left="1440" w:hanging="360"/>
+      </w:pPr>
+      <w:rPr>
+        <w:rFonts w:ascii="Courier New" w:hAnsi="Courier New" w:cs="Courier New" w:hint="default"/>
+      </w:rPr>
+    </w:lvl>
+    <w:lvl w:ilvl="2" w:tplc="04100005" w:tentative="1">
+      <w:start w:val="1"/>
+      <w:numFmt w:val="bullet"/>
+      <w:lvlText w:val=""/>
+      <w:lvlJc w:val="left"/>
+      <w:pPr>
+        <w:ind w:left="2160" w:hanging="360"/>
+      </w:pPr>
+      <w:rPr>
+        <w:rFonts w:ascii="Wingdings" w:hAnsi="Wingdings" w:hint="default"/>
+      </w:rPr>
+    </w:lvl>
+    <w:lvl w:ilvl="3" w:tplc="04100001" w:tentative="1">
+      <w:start w:val="1"/>
+      <w:numFmt w:val="bullet"/>
+      <w:lvlText w:val=""/>
+      <w:lvlJc w:val="left"/>
+      <w:pPr>
+        <w:ind w:left="2880" w:hanging="360"/>
+      </w:pPr>
+      <w:rPr>
+        <w:rFonts w:ascii="Symbol" w:hAnsi="Symbol" w:hint="default"/>
+      </w:rPr>
+    </w:lvl>
+    <w:lvl w:ilvl="4" w:tplc="04100003" w:tentative="1">
+      <w:start w:val="1"/>
+      <w:numFmt w:val="bullet"/>
+      <w:lvlText w:val="o"/>
+      <w:lvlJc w:val="left"/>
+      <w:pPr>
+        <w:ind w:left="3600" w:hanging="360"/>
+      </w:pPr>
+      <w:rPr>
+        <w:rFonts w:ascii="Courier New" w:hAnsi="Courier New" w:cs="Courier New" w:hint="default"/>
+      </w:rPr>
+    </w:lvl>
+    <w:lvl w:ilvl="5" w:tplc="04100005" w:tentative="1">
+      <w:start w:val="1"/>
+      <w:numFmt w:val="bullet"/>
+      <w:lvlText w:val=""/>
+      <w:lvlJc w:val="left"/>
+      <w:pPr>
+        <w:ind w:left="4320" w:hanging="360"/>
+      </w:pPr>
+      <w:rPr>
+        <w:rFonts w:ascii="Wingdings" w:hAnsi="Wingdings" w:hint="default"/>
+      </w:rPr>
+    </w:lvl>
+    <w:lvl w:ilvl="6" w:tplc="04100001" w:tentative="1">
+      <w:start w:val="1"/>
+      <w:numFmt w:val="bullet"/>
+      <w:lvlText w:val=""/>
+      <w:lvlJc w:val="left"/>
+      <w:pPr>
+        <w:ind w:left="5040" w:hanging="360"/>
+      </w:pPr>
+      <w:rPr>
+        <w:rFonts w:ascii="Symbol" w:hAnsi="Symbol" w:hint="default"/>
+      </w:rPr>
+    </w:lvl>
+    <w:lvl w:ilvl="7" w:tplc="04100003" w:tentative="1">
+      <w:start w:val="1"/>
+      <w:numFmt w:val="bullet"/>
+      <w:lvlText w:val="o"/>
+      <w:lvlJc w:val="left"/>
+      <w:pPr>
+        <w:ind w:left="5760" w:hanging="360"/>
+      </w:pPr>
+      <w:rPr>
+        <w:rFonts w:ascii="Courier New" w:hAnsi="Courier New" w:cs="Courier New" w:hint="default"/>
+      </w:rPr>
+    </w:lvl>
+    <w:lvl w:ilvl="8" w:tplc="04100005" w:tentative="1">
+      <w:start w:val="1"/>
+      <w:numFmt w:val="bullet"/>
+      <w:lvlText w:val=""/>
+      <w:lvlJc w:val="left"/>
+      <w:pPr>
+        <w:ind w:left="6480" w:hanging="360"/>
+      </w:pPr>
+      <w:rPr>
+        <w:rFonts w:ascii="Wingdings" w:hAnsi="Wingdings" w:hint="default"/>
+      </w:rPr>
+    </w:lvl>
+  </w:abstractNum>
+  <w:abstractNum w:abstractNumId="8" w15:restartNumberingAfterBreak="0">
     <w:nsid w:val="16DC21C7"/>
     <w:multiLevelType w:val="multilevel"/>
     <w:tmpl w:val="F370DA8C"/>
@@ -7182,7 +7633,7 @@
       </w:rPr>
     </w:lvl>
   </w:abstractNum>
-  <w:abstractNum w:abstractNumId="7" w15:restartNumberingAfterBreak="0">
+  <w:abstractNum w:abstractNumId="9" w15:restartNumberingAfterBreak="0">
     <w:nsid w:val="16FC09AF"/>
     <w:multiLevelType w:val="hybridMultilevel"/>
     <w:tmpl w:val="3986158C"/>
@@ -7295,7 +7746,7 @@
       </w:rPr>
     </w:lvl>
   </w:abstractNum>
-  <w:abstractNum w:abstractNumId="8" w15:restartNumberingAfterBreak="0">
+  <w:abstractNum w:abstractNumId="10" w15:restartNumberingAfterBreak="0">
     <w:nsid w:val="1D376D0B"/>
     <w:multiLevelType w:val="hybridMultilevel"/>
     <w:tmpl w:val="FFFFFFFF"/>
@@ -7381,7 +7832,7 @@
       </w:pPr>
     </w:lvl>
   </w:abstractNum>
-  <w:abstractNum w:abstractNumId="9" w15:restartNumberingAfterBreak="0">
+  <w:abstractNum w:abstractNumId="11" w15:restartNumberingAfterBreak="0">
     <w:nsid w:val="1F8C77D7"/>
     <w:multiLevelType w:val="hybridMultilevel"/>
     <w:tmpl w:val="8C9EF1C8"/>
@@ -7467,7 +7918,7 @@
       </w:pPr>
     </w:lvl>
   </w:abstractNum>
-  <w:abstractNum w:abstractNumId="10" w15:restartNumberingAfterBreak="0">
+  <w:abstractNum w:abstractNumId="12" w15:restartNumberingAfterBreak="0">
     <w:nsid w:val="21B668A6"/>
     <w:multiLevelType w:val="hybridMultilevel"/>
     <w:tmpl w:val="E9A01B98"/>
@@ -7580,7 +8031,7 @@
       </w:rPr>
     </w:lvl>
   </w:abstractNum>
-  <w:abstractNum w:abstractNumId="11" w15:restartNumberingAfterBreak="0">
+  <w:abstractNum w:abstractNumId="13" w15:restartNumberingAfterBreak="0">
     <w:nsid w:val="25625EF5"/>
     <w:multiLevelType w:val="hybridMultilevel"/>
     <w:tmpl w:val="3A68229A"/>
@@ -7693,7 +8144,7 @@
       </w:rPr>
     </w:lvl>
   </w:abstractNum>
-  <w:abstractNum w:abstractNumId="12" w15:restartNumberingAfterBreak="0">
+  <w:abstractNum w:abstractNumId="14" w15:restartNumberingAfterBreak="0">
     <w:nsid w:val="28D93DE5"/>
     <w:multiLevelType w:val="hybridMultilevel"/>
     <w:tmpl w:val="B9441212"/>
@@ -7806,7 +8257,7 @@
       </w:rPr>
     </w:lvl>
   </w:abstractNum>
-  <w:abstractNum w:abstractNumId="13" w15:restartNumberingAfterBreak="0">
+  <w:abstractNum w:abstractNumId="15" w15:restartNumberingAfterBreak="0">
     <w:nsid w:val="2E662803"/>
     <w:multiLevelType w:val="hybridMultilevel"/>
     <w:tmpl w:val="5BBCBE44"/>
@@ -7919,7 +8370,7 @@
       </w:rPr>
     </w:lvl>
   </w:abstractNum>
-  <w:abstractNum w:abstractNumId="14" w15:restartNumberingAfterBreak="0">
+  <w:abstractNum w:abstractNumId="16" w15:restartNumberingAfterBreak="0">
     <w:nsid w:val="30B5567E"/>
     <w:multiLevelType w:val="hybridMultilevel"/>
     <w:tmpl w:val="EE82A304"/>
@@ -8032,7 +8483,7 @@
       </w:rPr>
     </w:lvl>
   </w:abstractNum>
-  <w:abstractNum w:abstractNumId="15" w15:restartNumberingAfterBreak="0">
+  <w:abstractNum w:abstractNumId="17" w15:restartNumberingAfterBreak="0">
     <w:nsid w:val="32047822"/>
     <w:multiLevelType w:val="hybridMultilevel"/>
     <w:tmpl w:val="079EB448"/>
@@ -8145,7 +8596,7 @@
       </w:rPr>
     </w:lvl>
   </w:abstractNum>
-  <w:abstractNum w:abstractNumId="16" w15:restartNumberingAfterBreak="0">
+  <w:abstractNum w:abstractNumId="18" w15:restartNumberingAfterBreak="0">
     <w:nsid w:val="3B252D06"/>
     <w:multiLevelType w:val="hybridMultilevel"/>
     <w:tmpl w:val="19CE7B6C"/>
@@ -8258,7 +8709,7 @@
       </w:rPr>
     </w:lvl>
   </w:abstractNum>
-  <w:abstractNum w:abstractNumId="17" w15:restartNumberingAfterBreak="0">
+  <w:abstractNum w:abstractNumId="19" w15:restartNumberingAfterBreak="0">
     <w:nsid w:val="3C362A4A"/>
     <w:multiLevelType w:val="hybridMultilevel"/>
     <w:tmpl w:val="179E7FA0"/>
@@ -8371,7 +8822,7 @@
       </w:rPr>
     </w:lvl>
   </w:abstractNum>
-  <w:abstractNum w:abstractNumId="18" w15:restartNumberingAfterBreak="0">
+  <w:abstractNum w:abstractNumId="20" w15:restartNumberingAfterBreak="0">
     <w:nsid w:val="4E2B1347"/>
     <w:multiLevelType w:val="hybridMultilevel"/>
     <w:tmpl w:val="74D0BF6C"/>
@@ -8457,7 +8908,7 @@
       </w:pPr>
     </w:lvl>
   </w:abstractNum>
-  <w:abstractNum w:abstractNumId="19" w15:restartNumberingAfterBreak="0">
+  <w:abstractNum w:abstractNumId="21" w15:restartNumberingAfterBreak="0">
     <w:nsid w:val="55E748C3"/>
     <w:multiLevelType w:val="hybridMultilevel"/>
     <w:tmpl w:val="6D84F834"/>
@@ -8570,7 +9021,7 @@
       </w:rPr>
     </w:lvl>
   </w:abstractNum>
-  <w:abstractNum w:abstractNumId="20" w15:restartNumberingAfterBreak="0">
+  <w:abstractNum w:abstractNumId="22" w15:restartNumberingAfterBreak="0">
     <w:nsid w:val="57EF3A16"/>
     <w:multiLevelType w:val="hybridMultilevel"/>
     <w:tmpl w:val="1F6235C4"/>
@@ -8683,7 +9134,7 @@
       </w:rPr>
     </w:lvl>
   </w:abstractNum>
-  <w:abstractNum w:abstractNumId="21" w15:restartNumberingAfterBreak="0">
+  <w:abstractNum w:abstractNumId="23" w15:restartNumberingAfterBreak="0">
     <w:nsid w:val="59527577"/>
     <w:multiLevelType w:val="hybridMultilevel"/>
     <w:tmpl w:val="3D8EC16A"/>
@@ -8796,7 +9247,7 @@
       </w:rPr>
     </w:lvl>
   </w:abstractNum>
-  <w:abstractNum w:abstractNumId="22" w15:restartNumberingAfterBreak="0">
+  <w:abstractNum w:abstractNumId="24" w15:restartNumberingAfterBreak="0">
     <w:nsid w:val="59CB0F2F"/>
     <w:multiLevelType w:val="hybridMultilevel"/>
     <w:tmpl w:val="82D80E5A"/>
@@ -8909,7 +9360,7 @@
       </w:rPr>
     </w:lvl>
   </w:abstractNum>
-  <w:abstractNum w:abstractNumId="23" w15:restartNumberingAfterBreak="0">
+  <w:abstractNum w:abstractNumId="25" w15:restartNumberingAfterBreak="0">
     <w:nsid w:val="5BF518AF"/>
     <w:multiLevelType w:val="hybridMultilevel"/>
     <w:tmpl w:val="2EEC5B2C"/>
@@ -9022,7 +9473,7 @@
       </w:rPr>
     </w:lvl>
   </w:abstractNum>
-  <w:abstractNum w:abstractNumId="24" w15:restartNumberingAfterBreak="0">
+  <w:abstractNum w:abstractNumId="26" w15:restartNumberingAfterBreak="0">
     <w:nsid w:val="5D8214FD"/>
     <w:multiLevelType w:val="hybridMultilevel"/>
     <w:tmpl w:val="B5A4D74A"/>
@@ -9135,7 +9586,7 @@
       </w:rPr>
     </w:lvl>
   </w:abstractNum>
-  <w:abstractNum w:abstractNumId="25" w15:restartNumberingAfterBreak="0">
+  <w:abstractNum w:abstractNumId="27" w15:restartNumberingAfterBreak="0">
     <w:nsid w:val="608801AF"/>
     <w:multiLevelType w:val="hybridMultilevel"/>
     <w:tmpl w:val="7A3A6802"/>
@@ -9248,7 +9699,7 @@
       </w:rPr>
     </w:lvl>
   </w:abstractNum>
-  <w:abstractNum w:abstractNumId="26" w15:restartNumberingAfterBreak="0">
+  <w:abstractNum w:abstractNumId="28" w15:restartNumberingAfterBreak="0">
     <w:nsid w:val="674059A6"/>
     <w:multiLevelType w:val="hybridMultilevel"/>
     <w:tmpl w:val="057E0AF2"/>
@@ -9361,10 +9812,10 @@
       </w:rPr>
     </w:lvl>
   </w:abstractNum>
-  <w:abstractNum w:abstractNumId="27" w15:restartNumberingAfterBreak="0">
+  <w:abstractNum w:abstractNumId="29" w15:restartNumberingAfterBreak="0">
     <w:nsid w:val="68D33A43"/>
     <w:multiLevelType w:val="hybridMultilevel"/>
-    <w:tmpl w:val="2BBC3C8E"/>
+    <w:tmpl w:val="2DD48A90"/>
     <w:lvl w:ilvl="0" w:tplc="04100001">
       <w:start w:val="1"/>
       <w:numFmt w:val="bullet"/>
@@ -9474,7 +9925,7 @@
       </w:rPr>
     </w:lvl>
   </w:abstractNum>
-  <w:abstractNum w:abstractNumId="28" w15:restartNumberingAfterBreak="0">
+  <w:abstractNum w:abstractNumId="30" w15:restartNumberingAfterBreak="0">
     <w:nsid w:val="6B806603"/>
     <w:multiLevelType w:val="hybridMultilevel"/>
     <w:tmpl w:val="7CCAAEBC"/>
@@ -9587,7 +10038,7 @@
       </w:rPr>
     </w:lvl>
   </w:abstractNum>
-  <w:abstractNum w:abstractNumId="29" w15:restartNumberingAfterBreak="0">
+  <w:abstractNum w:abstractNumId="31" w15:restartNumberingAfterBreak="0">
     <w:nsid w:val="725B62EB"/>
     <w:multiLevelType w:val="hybridMultilevel"/>
     <w:tmpl w:val="26B2EC68"/>
@@ -9700,7 +10151,7 @@
       </w:rPr>
     </w:lvl>
   </w:abstractNum>
-  <w:abstractNum w:abstractNumId="30" w15:restartNumberingAfterBreak="0">
+  <w:abstractNum w:abstractNumId="32" w15:restartNumberingAfterBreak="0">
     <w:nsid w:val="744F4963"/>
     <w:multiLevelType w:val="hybridMultilevel"/>
     <w:tmpl w:val="5A029B08"/>
@@ -9813,7 +10264,7 @@
       </w:rPr>
     </w:lvl>
   </w:abstractNum>
-  <w:abstractNum w:abstractNumId="31" w15:restartNumberingAfterBreak="0">
+  <w:abstractNum w:abstractNumId="33" w15:restartNumberingAfterBreak="0">
     <w:nsid w:val="74E41585"/>
     <w:multiLevelType w:val="hybridMultilevel"/>
     <w:tmpl w:val="89C851C4"/>
@@ -9899,7 +10350,7 @@
       </w:pPr>
     </w:lvl>
   </w:abstractNum>
-  <w:abstractNum w:abstractNumId="32" w15:restartNumberingAfterBreak="0">
+  <w:abstractNum w:abstractNumId="34" w15:restartNumberingAfterBreak="0">
     <w:nsid w:val="76173080"/>
     <w:multiLevelType w:val="hybridMultilevel"/>
     <w:tmpl w:val="A0A6ADEE"/>
@@ -10012,7 +10463,7 @@
       </w:rPr>
     </w:lvl>
   </w:abstractNum>
-  <w:abstractNum w:abstractNumId="33" w15:restartNumberingAfterBreak="0">
+  <w:abstractNum w:abstractNumId="35" w15:restartNumberingAfterBreak="0">
     <w:nsid w:val="7A822C18"/>
     <w:multiLevelType w:val="hybridMultilevel"/>
     <w:tmpl w:val="9A86A8B4"/>
@@ -10125,113 +10576,119 @@
       </w:rPr>
     </w:lvl>
   </w:abstractNum>
-  <w:num w:numId="1" w16cid:durableId="1534229937">
+  <w:num w:numId="1">
+    <w:abstractNumId w:val="6"/>
+  </w:num>
+  <w:num w:numId="2">
+    <w:abstractNumId w:val="10"/>
+  </w:num>
+  <w:num w:numId="3">
+    <w:abstractNumId w:val="17"/>
+  </w:num>
+  <w:num w:numId="4">
+    <w:abstractNumId w:val="28"/>
+  </w:num>
+  <w:num w:numId="5">
+    <w:abstractNumId w:val="9"/>
+  </w:num>
+  <w:num w:numId="6">
+    <w:abstractNumId w:val="15"/>
+  </w:num>
+  <w:num w:numId="7">
+    <w:abstractNumId w:val="13"/>
+  </w:num>
+  <w:num w:numId="8">
+    <w:abstractNumId w:val="21"/>
+  </w:num>
+  <w:num w:numId="9">
+    <w:abstractNumId w:val="24"/>
+  </w:num>
+  <w:num w:numId="10">
+    <w:abstractNumId w:val="23"/>
+  </w:num>
+  <w:num w:numId="11">
+    <w:abstractNumId w:val="16"/>
+  </w:num>
+  <w:num w:numId="12">
+    <w:abstractNumId w:val="34"/>
+  </w:num>
+  <w:num w:numId="13">
+    <w:abstractNumId w:val="8"/>
+  </w:num>
+  <w:num w:numId="14">
+    <w:abstractNumId w:val="27"/>
+  </w:num>
+  <w:num w:numId="15">
+    <w:abstractNumId w:val="35"/>
+  </w:num>
+  <w:num w:numId="16">
+    <w:abstractNumId w:val="14"/>
+  </w:num>
+  <w:num w:numId="17">
+    <w:abstractNumId w:val="1"/>
+  </w:num>
+  <w:num w:numId="18">
+    <w:abstractNumId w:val="18"/>
+  </w:num>
+  <w:num w:numId="19">
+    <w:abstractNumId w:val="20"/>
+  </w:num>
+  <w:num w:numId="20">
+    <w:abstractNumId w:val="29"/>
+  </w:num>
+  <w:num w:numId="21">
+    <w:abstractNumId w:val="11"/>
+  </w:num>
+  <w:num w:numId="22">
+    <w:abstractNumId w:val="31"/>
+  </w:num>
+  <w:num w:numId="23">
     <w:abstractNumId w:val="5"/>
   </w:num>
-  <w:num w:numId="2" w16cid:durableId="396368498">
-    <w:abstractNumId w:val="8"/>
+  <w:num w:numId="24">
+    <w:abstractNumId w:val="33"/>
   </w:num>
-  <w:num w:numId="3" w16cid:durableId="1976636595">
-    <w:abstractNumId w:val="15"/>
+  <w:num w:numId="25">
+    <w:abstractNumId w:val="19"/>
   </w:num>
-  <w:num w:numId="4" w16cid:durableId="681470980">
+  <w:num w:numId="26">
+    <w:abstractNumId w:val="30"/>
+  </w:num>
+  <w:num w:numId="27">
+    <w:abstractNumId w:val="22"/>
+  </w:num>
+  <w:num w:numId="28">
+    <w:abstractNumId w:val="25"/>
+  </w:num>
+  <w:num w:numId="29">
+    <w:abstractNumId w:val="12"/>
+  </w:num>
+  <w:num w:numId="30">
+    <w:abstractNumId w:val="3"/>
+  </w:num>
+  <w:num w:numId="31">
     <w:abstractNumId w:val="26"/>
   </w:num>
-  <w:num w:numId="5" w16cid:durableId="220678630">
+  <w:num w:numId="32">
+    <w:abstractNumId w:val="4"/>
+  </w:num>
+  <w:num w:numId="33">
+    <w:abstractNumId w:val="32"/>
+  </w:num>
+  <w:num w:numId="34">
+    <w:abstractNumId w:val="2"/>
+  </w:num>
+  <w:num w:numId="35">
     <w:abstractNumId w:val="7"/>
   </w:num>
-  <w:num w:numId="6" w16cid:durableId="1745445004">
-    <w:abstractNumId w:val="13"/>
-  </w:num>
-  <w:num w:numId="7" w16cid:durableId="1026180970">
-    <w:abstractNumId w:val="11"/>
-  </w:num>
-  <w:num w:numId="8" w16cid:durableId="1131483083">
-    <w:abstractNumId w:val="19"/>
-  </w:num>
-  <w:num w:numId="9" w16cid:durableId="855002191">
-    <w:abstractNumId w:val="22"/>
-  </w:num>
-  <w:num w:numId="10" w16cid:durableId="1693413141">
-    <w:abstractNumId w:val="21"/>
-  </w:num>
-  <w:num w:numId="11" w16cid:durableId="653338658">
-    <w:abstractNumId w:val="14"/>
-  </w:num>
-  <w:num w:numId="12" w16cid:durableId="873494350">
-    <w:abstractNumId w:val="32"/>
-  </w:num>
-  <w:num w:numId="13" w16cid:durableId="1966764109">
-    <w:abstractNumId w:val="6"/>
-  </w:num>
-  <w:num w:numId="14" w16cid:durableId="1497186393">
-    <w:abstractNumId w:val="25"/>
-  </w:num>
-  <w:num w:numId="15" w16cid:durableId="1879465662">
-    <w:abstractNumId w:val="33"/>
-  </w:num>
-  <w:num w:numId="16" w16cid:durableId="1400133795">
-    <w:abstractNumId w:val="12"/>
-  </w:num>
-  <w:num w:numId="17" w16cid:durableId="1772781209">
+  <w:num w:numId="36">
     <w:abstractNumId w:val="0"/>
-  </w:num>
-  <w:num w:numId="18" w16cid:durableId="1891963646">
-    <w:abstractNumId w:val="16"/>
-  </w:num>
-  <w:num w:numId="19" w16cid:durableId="1907450124">
-    <w:abstractNumId w:val="18"/>
-  </w:num>
-  <w:num w:numId="20" w16cid:durableId="452938792">
-    <w:abstractNumId w:val="27"/>
-  </w:num>
-  <w:num w:numId="21" w16cid:durableId="1209534211">
-    <w:abstractNumId w:val="9"/>
-  </w:num>
-  <w:num w:numId="22" w16cid:durableId="1781873003">
-    <w:abstractNumId w:val="29"/>
-  </w:num>
-  <w:num w:numId="23" w16cid:durableId="946888556">
-    <w:abstractNumId w:val="4"/>
-  </w:num>
-  <w:num w:numId="24" w16cid:durableId="36589025">
-    <w:abstractNumId w:val="31"/>
-  </w:num>
-  <w:num w:numId="25" w16cid:durableId="408623677">
-    <w:abstractNumId w:val="17"/>
-  </w:num>
-  <w:num w:numId="26" w16cid:durableId="884678693">
-    <w:abstractNumId w:val="28"/>
-  </w:num>
-  <w:num w:numId="27" w16cid:durableId="14968720">
-    <w:abstractNumId w:val="20"/>
-  </w:num>
-  <w:num w:numId="28" w16cid:durableId="2074112693">
-    <w:abstractNumId w:val="23"/>
-  </w:num>
-  <w:num w:numId="29" w16cid:durableId="952056449">
-    <w:abstractNumId w:val="10"/>
-  </w:num>
-  <w:num w:numId="30" w16cid:durableId="422410494">
-    <w:abstractNumId w:val="2"/>
-  </w:num>
-  <w:num w:numId="31" w16cid:durableId="1033766100">
-    <w:abstractNumId w:val="24"/>
-  </w:num>
-  <w:num w:numId="32" w16cid:durableId="1964382189">
-    <w:abstractNumId w:val="3"/>
-  </w:num>
-  <w:num w:numId="33" w16cid:durableId="59133502">
-    <w:abstractNumId w:val="30"/>
-  </w:num>
-  <w:num w:numId="34" w16cid:durableId="78908933">
-    <w:abstractNumId w:val="1"/>
   </w:num>
 </w:numbering>
 </file>
 
 <file path=word/styles.xml><?xml version="1.0" encoding="utf-8"?>
-<w:styles xmlns:mc="http://schemas.openxmlformats.org/markup-compatibility/2006" xmlns:r="http://schemas.openxmlformats.org/officeDocument/2006/relationships" xmlns:w="http://schemas.openxmlformats.org/wordprocessingml/2006/main" xmlns:w14="http://schemas.microsoft.com/office/word/2010/wordml" xmlns:w15="http://schemas.microsoft.com/office/word/2012/wordml" xmlns:w16cex="http://schemas.microsoft.com/office/word/2018/wordml/cex" xmlns:w16cid="http://schemas.microsoft.com/office/word/2016/wordml/cid" xmlns:w16="http://schemas.microsoft.com/office/word/2018/wordml" xmlns:w16sdtdh="http://schemas.microsoft.com/office/word/2020/wordml/sdtdatahash" xmlns:w16se="http://schemas.microsoft.com/office/word/2015/wordml/symex" mc:Ignorable="w14 w15 w16se w16cid w16 w16cex w16sdtdh">
+<w:styles xmlns:mc="http://schemas.openxmlformats.org/markup-compatibility/2006" xmlns:r="http://schemas.openxmlformats.org/officeDocument/2006/relationships" xmlns:w="http://schemas.openxmlformats.org/wordprocessingml/2006/main" xmlns:w14="http://schemas.microsoft.com/office/word/2010/wordml" xmlns:w15="http://schemas.microsoft.com/office/word/2012/wordml" xmlns:w16cid="http://schemas.microsoft.com/office/word/2016/wordml/cid" xmlns:w16se="http://schemas.microsoft.com/office/word/2015/wordml/symex" mc:Ignorable="w14 w15 w16se w16cid">
   <w:docDefaults>
     <w:rPrDefault>
       <w:rPr>
@@ -10247,7 +10704,7 @@
       </w:pPr>
     </w:pPrDefault>
   </w:docDefaults>
-  <w:latentStyles w:defLockedState="0" w:defUIPriority="99" w:defSemiHidden="0" w:defUnhideWhenUsed="0" w:defQFormat="0" w:count="376">
+  <w:latentStyles w:defLockedState="0" w:defUIPriority="99" w:defSemiHidden="0" w:defUnhideWhenUsed="0" w:defQFormat="0" w:count="375">
     <w:lsdException w:name="Normal" w:uiPriority="0" w:qFormat="1"/>
     <w:lsdException w:name="heading 1" w:uiPriority="9" w:qFormat="1"/>
     <w:lsdException w:name="heading 2" w:semiHidden="1" w:uiPriority="9" w:unhideWhenUsed="1" w:qFormat="1"/>
@@ -10623,7 +11080,6 @@
     <w:lsdException w:name="Smart Hyperlink" w:semiHidden="1" w:unhideWhenUsed="1"/>
     <w:lsdException w:name="Hashtag" w:semiHidden="1" w:unhideWhenUsed="1"/>
     <w:lsdException w:name="Unresolved Mention" w:semiHidden="1" w:unhideWhenUsed="1"/>
-    <w:lsdException w:name="Smart Link" w:semiHidden="1" w:unhideWhenUsed="1"/>
   </w:latentStyles>
   <w:style w:type="paragraph" w:default="1" w:styleId="Normale">
     <w:name w:val="Normal"/>
@@ -11564,7 +12020,7 @@
 </file>
 
 <file path=customXml/itemProps1.xml><?xml version="1.0" encoding="utf-8"?>
-<ds:datastoreItem xmlns:ds="http://schemas.openxmlformats.org/officeDocument/2006/customXml" ds:itemID="{FD952F3F-F0B5-4521-8171-77C7EA0F4148}">
+<ds:datastoreItem xmlns:ds="http://schemas.openxmlformats.org/officeDocument/2006/customXml" ds:itemID="{09007F76-08C3-4C62-B526-924581FD04E5}">
   <ds:schemaRefs>
     <ds:schemaRef ds:uri="http://schemas.openxmlformats.org/officeDocument/2006/bibliography"/>
   </ds:schemaRefs>

</xml_diff>

<commit_message>
Ulteriore modifica di un RF
</commit_message>
<xml_diff>
--- a/Analisi dei requisiti.docx
+++ b/Analisi dei requisiti.docx
@@ -13,8 +13,6 @@
           <w:szCs w:val="34"/>
         </w:rPr>
       </w:pPr>
-      <w:bookmarkStart w:id="0" w:name="_GoBack"/>
-      <w:bookmarkEnd w:id="0"/>
     </w:p>
     <w:p>
       <w:pPr>
@@ -4038,18 +4036,18 @@
         </w:rPr>
         <w:fldChar w:fldCharType="end"/>
       </w:r>
-      <w:bookmarkStart w:id="1" w:name="_Toc73113291"/>
+      <w:bookmarkStart w:id="0" w:name="_Toc73113291"/>
     </w:p>
     <w:p>
       <w:pPr>
         <w:pStyle w:val="Titolo1"/>
       </w:pPr>
-      <w:bookmarkStart w:id="2" w:name="_Toc116142799"/>
+      <w:bookmarkStart w:id="1" w:name="_Toc116142799"/>
+      <w:bookmarkEnd w:id="0"/>
+      <w:r>
+        <w:t>Scopo del documento</w:t>
+      </w:r>
       <w:bookmarkEnd w:id="1"/>
-      <w:r>
-        <w:t>Scopo del documento</w:t>
-      </w:r>
-      <w:bookmarkEnd w:id="2"/>
       <w:r>
         <w:t xml:space="preserve"> </w:t>
       </w:r>
@@ -4198,14 +4196,14 @@
           <w:rFonts w:cs="Times New Roman"/>
         </w:rPr>
       </w:pPr>
-      <w:bookmarkStart w:id="3" w:name="_Toc116142800"/>
+      <w:bookmarkStart w:id="2" w:name="_Toc116142800"/>
       <w:r>
         <w:rPr>
           <w:rStyle w:val="Titolo1Carattere"/>
         </w:rPr>
         <w:t>Obiettivi del progetto</w:t>
       </w:r>
-      <w:bookmarkEnd w:id="3"/>
+      <w:bookmarkEnd w:id="2"/>
     </w:p>
     <w:p>
       <w:pPr>
@@ -4498,7 +4496,15 @@
         <w:rPr>
           <w:rFonts w:cs="Times New Roman"/>
         </w:rPr>
-        <w:t xml:space="preserve"> dall’utente in un intervallo di tempo personalizzabile</w:t>
+        <w:t xml:space="preserve"> dall’utente in un intervallo di tempo </w:t>
+      </w:r>
+      <w:bookmarkStart w:id="3" w:name="_GoBack"/>
+      <w:bookmarkEnd w:id="3"/>
+      <w:r>
+        <w:rPr>
+          <w:rFonts w:cs="Times New Roman"/>
+        </w:rPr>
+        <w:t>personalizzabile</w:t>
       </w:r>
       <w:r>
         <w:rPr>
@@ -5768,6 +5774,12 @@
           <w:t>4</w:t>
         </w:r>
       </w:hyperlink>
+      <w:r>
+        <w:t xml:space="preserve">, </w:t>
+      </w:r>
+      <w:r>
+        <w:t>dalla data di registrazione del primo utente sull’applicazione</w:t>
+      </w:r>
       <w:r>
         <w:t>;</w:t>
       </w:r>
@@ -8602,7 +8614,10 @@
       <w:t>Versione 0.4</w:t>
     </w:r>
     <w:r>
-      <w:t>.1</w:t>
+      <w:t>.</w:t>
+    </w:r>
+    <w:r>
+      <w:t>2</w:t>
     </w:r>
   </w:p>
 </w:hdr>
@@ -14490,7 +14505,7 @@
 </file>
 
 <file path=customXml/itemProps1.xml><?xml version="1.0" encoding="utf-8"?>
-<ds:datastoreItem xmlns:ds="http://schemas.openxmlformats.org/officeDocument/2006/customXml" ds:itemID="{990D9415-7612-4464-B321-5ADE7F421FDD}">
+<ds:datastoreItem xmlns:ds="http://schemas.openxmlformats.org/officeDocument/2006/customXml" ds:itemID="{B95235C2-01BF-4A09-918F-E47319D2E2CB}">
   <ds:schemaRefs>
     <ds:schemaRef ds:uri="http://schemas.openxmlformats.org/officeDocument/2006/bibliography"/>
   </ds:schemaRefs>

</xml_diff>

<commit_message>
aggiunta descrizione schermata home e acquisto skipass
</commit_message>
<xml_diff>
--- a/Analisi dei requisiti.docx
+++ b/Analisi dei requisiti.docx
@@ -5552,22 +5552,22 @@
           <w:numId w:val="20"/>
         </w:numPr>
       </w:pPr>
-      <w:bookmarkStart w:id="33" w:name="_Toc116142816"/>
-      <w:bookmarkStart w:id="34" w:name="_RF_15._Limite"/>
+      <w:bookmarkStart w:id="33" w:name="_RF_15._Limite"/>
+      <w:bookmarkStart w:id="34" w:name="_Toc116142816"/>
+      <w:bookmarkEnd w:id="33"/>
+      <w:r>
+        <w:t>RF 1</w:t>
+      </w:r>
+      <w:r>
+        <w:t>5</w:t>
+      </w:r>
+      <w:r>
+        <w:t xml:space="preserve">. </w:t>
+      </w:r>
+      <w:r>
+        <w:t>Limite numero di skipass</w:t>
+      </w:r>
       <w:bookmarkEnd w:id="34"/>
-      <w:r>
-        <w:t>RF 1</w:t>
-      </w:r>
-      <w:r>
-        <w:t>5</w:t>
-      </w:r>
-      <w:r>
-        <w:t xml:space="preserve">. </w:t>
-      </w:r>
-      <w:r>
-        <w:t>Limite numero di skipass</w:t>
-      </w:r>
-      <w:bookmarkEnd w:id="33"/>
       <w:r>
         <w:t xml:space="preserve"> acquistabili</w:t>
       </w:r>
@@ -5786,9 +5786,9 @@
           <w:numId w:val="20"/>
         </w:numPr>
       </w:pPr>
-      <w:bookmarkStart w:id="42" w:name="_Toc116142820"/>
-      <w:bookmarkStart w:id="43" w:name="_RF_19._Pubblicazione"/>
-      <w:bookmarkEnd w:id="43"/>
+      <w:bookmarkStart w:id="42" w:name="_RF_19._Pubblicazione"/>
+      <w:bookmarkStart w:id="43" w:name="_Toc116142820"/>
+      <w:bookmarkEnd w:id="42"/>
       <w:r>
         <w:lastRenderedPageBreak/>
         <w:t>RF 1</w:t>
@@ -5802,7 +5802,7 @@
       <w:r>
         <w:t>Pubblicazione annunci</w:t>
       </w:r>
-      <w:bookmarkEnd w:id="42"/>
+      <w:bookmarkEnd w:id="43"/>
     </w:p>
     <w:p>
       <w:pPr>
@@ -7395,15 +7395,7 @@
     <w:p/>
     <w:p>
       <w:r>
-        <w:t xml:space="preserve">Nel presente capitolo vengono riportati alcuni </w:t>
-      </w:r>
-      <w:proofErr w:type="spellStart"/>
-      <w:r>
-        <w:t>mockup</w:t>
-      </w:r>
-      <w:proofErr w:type="spellEnd"/>
-      <w:r>
-        <w:t xml:space="preserve"> relativi alle principali schermate dell’applicazione web da realizzare. </w:t>
+        <w:t xml:space="preserve">Nel presente capitolo vengono riportati alcuni mockup relativi alle principali schermate dell’applicazione web da realizzare. </w:t>
       </w:r>
       <w:r>
         <w:t>In particolare, ci si soffermerà sulle seguenti schermate</w:t>
@@ -7497,12 +7489,230 @@
       </w:r>
       <w:bookmarkEnd w:id="70"/>
     </w:p>
-    <w:p/>
+    <w:p>
+      <w:r>
+        <w:rPr>
+          <w:noProof/>
+        </w:rPr>
+        <w:drawing>
+          <wp:anchor distT="0" distB="0" distL="114300" distR="114300" simplePos="0" relativeHeight="251665408" behindDoc="1" locked="0" layoutInCell="1" allowOverlap="1" wp14:anchorId="4F6D457D" wp14:editId="4BF04635">
+            <wp:simplePos x="0" y="0"/>
+            <wp:positionH relativeFrom="margin">
+              <wp:align>right</wp:align>
+            </wp:positionH>
+            <wp:positionV relativeFrom="paragraph">
+              <wp:posOffset>8255</wp:posOffset>
+            </wp:positionV>
+            <wp:extent cx="2417445" cy="3194685"/>
+            <wp:effectExtent l="0" t="0" r="1905" b="5715"/>
+            <wp:wrapTight wrapText="bothSides">
+              <wp:wrapPolygon edited="0">
+                <wp:start x="0" y="0"/>
+                <wp:lineTo x="0" y="21510"/>
+                <wp:lineTo x="21447" y="21510"/>
+                <wp:lineTo x="21447" y="0"/>
+                <wp:lineTo x="0" y="0"/>
+              </wp:wrapPolygon>
+            </wp:wrapTight>
+            <wp:docPr id="5" name="Immagine 5" descr="Immagine che contiene testo, screenshot, segnale, schermo&#10;&#10;Descrizione generata automaticamente"/>
+            <wp:cNvGraphicFramePr>
+              <a:graphicFrameLocks xmlns:a="http://schemas.openxmlformats.org/drawingml/2006/main" noChangeAspect="1"/>
+            </wp:cNvGraphicFramePr>
+            <a:graphic xmlns:a="http://schemas.openxmlformats.org/drawingml/2006/main">
+              <a:graphicData uri="http://schemas.openxmlformats.org/drawingml/2006/picture">
+                <pic:pic xmlns:pic="http://schemas.openxmlformats.org/drawingml/2006/picture">
+                  <pic:nvPicPr>
+                    <pic:cNvPr id="5" name="Immagine 5" descr="Immagine che contiene testo, screenshot, segnale, schermo&#10;&#10;Descrizione generata automaticamente"/>
+                    <pic:cNvPicPr/>
+                  </pic:nvPicPr>
+                  <pic:blipFill>
+                    <a:blip r:embed="rId11" cstate="print">
+                      <a:extLst>
+                        <a:ext uri="{28A0092B-C50C-407E-A947-70E740481C1C}">
+                          <a14:useLocalDpi xmlns:a14="http://schemas.microsoft.com/office/drawing/2010/main" val="0"/>
+                        </a:ext>
+                      </a:extLst>
+                    </a:blip>
+                    <a:stretch>
+                      <a:fillRect/>
+                    </a:stretch>
+                  </pic:blipFill>
+                  <pic:spPr>
+                    <a:xfrm>
+                      <a:off x="0" y="0"/>
+                      <a:ext cx="2417445" cy="3194685"/>
+                    </a:xfrm>
+                    <a:prstGeom prst="rect">
+                      <a:avLst/>
+                    </a:prstGeom>
+                  </pic:spPr>
+                </pic:pic>
+              </a:graphicData>
+            </a:graphic>
+            <wp14:sizeRelH relativeFrom="margin">
+              <wp14:pctWidth>0</wp14:pctWidth>
+            </wp14:sizeRelH>
+            <wp14:sizeRelV relativeFrom="margin">
+              <wp14:pctHeight>0</wp14:pctHeight>
+            </wp14:sizeRelV>
+          </wp:anchor>
+        </w:drawing>
+      </w:r>
+      <w:r>
+        <w:t xml:space="preserve">La seguente schermata è comune a </w:t>
+      </w:r>
+      <w:r>
+        <w:t xml:space="preserve">tutti i tipi di utenti, quindi “utente </w:t>
+      </w:r>
+      <w:r>
+        <w:t xml:space="preserve">autenticato” oppure non autenticato, operatore e anche gestore. </w:t>
+      </w:r>
+      <w:r>
+        <w:t>Le funzionalità riportate in questa schermata fanno</w:t>
+      </w:r>
+      <w:r>
+        <w:t xml:space="preserve"> </w:t>
+      </w:r>
+      <w:r>
+        <w:t>riferiment</w:t>
+      </w:r>
+      <w:r>
+        <w:t>o al RF 1</w:t>
+      </w:r>
+      <w:r>
+        <w:t xml:space="preserve"> (stato di affollamento)</w:t>
+      </w:r>
+      <w:r>
+        <w:t>, RF 2</w:t>
+      </w:r>
+      <w:r>
+        <w:t xml:space="preserve"> (stato di affollamento globale)</w:t>
+      </w:r>
+      <w:r>
+        <w:t xml:space="preserve">, </w:t>
+      </w:r>
+      <w:r>
+        <w:t>RF 4</w:t>
+      </w:r>
+      <w:r>
+        <w:t xml:space="preserve"> (stato di apertura/chiusura impianti)</w:t>
+      </w:r>
+      <w:bookmarkStart w:id="71" w:name="_Toc116142840"/>
+      <w:r>
+        <w:t>, RF 3 (condizioni meteo), RF 19 (pubblicazione annunci)</w:t>
+      </w:r>
+      <w:r>
+        <w:t xml:space="preserve">. </w:t>
+      </w:r>
+    </w:p>
+    <w:p>
+      <w:r>
+        <w:t xml:space="preserve">In questa schermata sono presenti tutti le funzionalità di base a cui </w:t>
+      </w:r>
+      <w:r>
+        <w:t xml:space="preserve">un utente anonimo o registrato potrà accedere. </w:t>
+      </w:r>
+      <w:r>
+        <w:t>Ci sono due widget principali:</w:t>
+      </w:r>
+    </w:p>
+    <w:p>
+      <w:pPr>
+        <w:pStyle w:val="Paragrafoelenco"/>
+        <w:numPr>
+          <w:ilvl w:val="0"/>
+          <w:numId w:val="42"/>
+        </w:numPr>
+      </w:pPr>
+      <w:r>
+        <w:t xml:space="preserve">STATO IMPIANTI: </w:t>
+      </w:r>
+      <w:r>
+        <w:t>permette di visualizzare l</w:t>
+      </w:r>
+      <w:r>
+        <w:t>o stato di affollamento globale individuato dal numero totale di persone presenti su</w:t>
+      </w:r>
+      <w:r>
+        <w:t xml:space="preserve"> tutti gli impianti, inoltre vi è la possibilità di guardare la percentuale di occupazione dei singoli impianti. In base alle modifiche </w:t>
+      </w:r>
+      <w:r>
+        <w:t xml:space="preserve">dell’operatore alcuni impianti potranno essere chiusi al pubblico. </w:t>
+      </w:r>
+      <w:r>
+        <w:t>Il widget mostra solo i primi tre impianti, cliccando su un apposito pulsante l’utente potrà accedere ad una scher</w:t>
+      </w:r>
+      <w:r>
+        <w:t xml:space="preserve">mata impianti più completa. </w:t>
+      </w:r>
+    </w:p>
+    <w:p>
+      <w:pPr>
+        <w:pStyle w:val="Paragrafoelenco"/>
+        <w:numPr>
+          <w:ilvl w:val="0"/>
+          <w:numId w:val="42"/>
+        </w:numPr>
+      </w:pPr>
+      <w:r>
+        <w:t>CONDIZIONI GENERALI: permette di vedere il giorno, le condizioni meteo e cliccando su</w:t>
+      </w:r>
+      <w:r>
+        <w:t>i bottoni “class</w:t>
+      </w:r>
+      <w:r>
+        <w:t>i</w:t>
+      </w:r>
+      <w:r>
+        <w:t>fica</w:t>
+      </w:r>
+      <w:r>
+        <w:t xml:space="preserve"> globale</w:t>
+      </w:r>
+      <w:r>
+        <w:t>” oppure</w:t>
+      </w:r>
+      <w:r>
+        <w:t xml:space="preserve"> “stato impianti” si apriranno in ordine </w:t>
+      </w:r>
+      <w:r>
+        <w:t xml:space="preserve">la schermata della classifica globale e quella dello stato impianti. </w:t>
+      </w:r>
+    </w:p>
+    <w:p>
+      <w:r>
+        <w:t>Oltre a questi widget c’è la sezione dedicata alla bacheca in cui si vedono annunci pubblicati dal gestore</w:t>
+      </w:r>
+      <w:r>
+        <w:t xml:space="preserve">, la finestra è divisa in “comunicazioni utenti” che riguarda </w:t>
+      </w:r>
+      <w:r>
+        <w:t>qualsiasi tipo di comunicazione riguardante gli impianti che può es</w:t>
+      </w:r>
+      <w:r>
+        <w:t xml:space="preserve">sere </w:t>
+      </w:r>
+      <w:r>
+        <w:t>utile all’utente come l’apertura o la chiusura di un impianto</w:t>
+      </w:r>
+      <w:r>
+        <w:t xml:space="preserve">, l’altra parte riguarda le “news” che possono essere di carattere generale o pubblicitario. </w:t>
+      </w:r>
+    </w:p>
+    <w:p>
+      <w:r>
+        <w:t>(bisogna parlare anche delle immagini e della navbar?)</w:t>
+      </w:r>
+    </w:p>
     <w:p>
       <w:pPr>
         <w:pStyle w:val="Titolo2"/>
       </w:pPr>
-      <w:bookmarkStart w:id="71" w:name="_Toc116142840"/>
+    </w:p>
+    <w:p>
+      <w:pPr>
+        <w:pStyle w:val="Titolo2"/>
+      </w:pPr>
       <w:r>
         <w:t>Schermata utente registrato</w:t>
       </w:r>
@@ -7580,8 +7790,9 @@
         <w:rPr>
           <w:noProof/>
         </w:rPr>
+        <w:lastRenderedPageBreak/>
         <w:drawing>
-          <wp:anchor distT="0" distB="0" distL="114300" distR="114300" simplePos="0" relativeHeight="251661312" behindDoc="0" locked="0" layoutInCell="1" allowOverlap="1" wp14:anchorId="0F83EB9F" wp14:editId="26DA331E">
+          <wp:anchor distT="0" distB="0" distL="114300" distR="114300" simplePos="0" relativeHeight="251661312" behindDoc="0" locked="0" layoutInCell="1" allowOverlap="1" wp14:anchorId="0F83EB9F" wp14:editId="06A285E8">
             <wp:simplePos x="0" y="0"/>
             <wp:positionH relativeFrom="margin">
               <wp:align>right</wp:align>
@@ -7604,7 +7815,7 @@
                     <pic:cNvPicPr/>
                   </pic:nvPicPr>
                   <pic:blipFill>
-                    <a:blip r:embed="rId11" cstate="print">
+                    <a:blip r:embed="rId12" cstate="print">
                       <a:extLst>
                         <a:ext uri="{28A0092B-C50C-407E-A947-70E740481C1C}">
                           <a14:useLocalDpi xmlns:a14="http://schemas.microsoft.com/office/drawing/2010/main" val="0"/>
@@ -7816,10 +8027,248 @@
       </w:pPr>
       <w:bookmarkStart w:id="72" w:name="_Toc116142841"/>
       <w:r>
+        <w:rPr>
+          <w:noProof/>
+        </w:rPr>
+        <w:drawing>
+          <wp:anchor distT="0" distB="0" distL="114300" distR="114300" simplePos="0" relativeHeight="251666432" behindDoc="1" locked="0" layoutInCell="1" allowOverlap="1" wp14:anchorId="37EB1812" wp14:editId="2FC055A1">
+            <wp:simplePos x="0" y="0"/>
+            <wp:positionH relativeFrom="margin">
+              <wp:align>right</wp:align>
+            </wp:positionH>
+            <wp:positionV relativeFrom="paragraph">
+              <wp:posOffset>123644</wp:posOffset>
+            </wp:positionV>
+            <wp:extent cx="2455545" cy="1695450"/>
+            <wp:effectExtent l="0" t="0" r="1905" b="0"/>
+            <wp:wrapTight wrapText="bothSides">
+              <wp:wrapPolygon edited="0">
+                <wp:start x="0" y="0"/>
+                <wp:lineTo x="0" y="21357"/>
+                <wp:lineTo x="21449" y="21357"/>
+                <wp:lineTo x="21449" y="0"/>
+                <wp:lineTo x="0" y="0"/>
+              </wp:wrapPolygon>
+            </wp:wrapTight>
+            <wp:docPr id="8" name="Immagine 8"/>
+            <wp:cNvGraphicFramePr>
+              <a:graphicFrameLocks xmlns:a="http://schemas.openxmlformats.org/drawingml/2006/main" noChangeAspect="1"/>
+            </wp:cNvGraphicFramePr>
+            <a:graphic xmlns:a="http://schemas.openxmlformats.org/drawingml/2006/main">
+              <a:graphicData uri="http://schemas.openxmlformats.org/drawingml/2006/picture">
+                <pic:pic xmlns:pic="http://schemas.openxmlformats.org/drawingml/2006/picture">
+                  <pic:nvPicPr>
+                    <pic:cNvPr id="8" name="Immagine 8"/>
+                    <pic:cNvPicPr/>
+                  </pic:nvPicPr>
+                  <pic:blipFill>
+                    <a:blip r:embed="rId13" cstate="print">
+                      <a:extLst>
+                        <a:ext uri="{28A0092B-C50C-407E-A947-70E740481C1C}">
+                          <a14:useLocalDpi xmlns:a14="http://schemas.microsoft.com/office/drawing/2010/main" val="0"/>
+                        </a:ext>
+                      </a:extLst>
+                    </a:blip>
+                    <a:stretch>
+                      <a:fillRect/>
+                    </a:stretch>
+                  </pic:blipFill>
+                  <pic:spPr>
+                    <a:xfrm>
+                      <a:off x="0" y="0"/>
+                      <a:ext cx="2455545" cy="1695450"/>
+                    </a:xfrm>
+                    <a:prstGeom prst="rect">
+                      <a:avLst/>
+                    </a:prstGeom>
+                  </pic:spPr>
+                </pic:pic>
+              </a:graphicData>
+            </a:graphic>
+            <wp14:sizeRelH relativeFrom="margin">
+              <wp14:pctWidth>0</wp14:pctWidth>
+            </wp14:sizeRelH>
+            <wp14:sizeRelV relativeFrom="margin">
+              <wp14:pctHeight>0</wp14:pctHeight>
+            </wp14:sizeRelV>
+          </wp:anchor>
+        </w:drawing>
+      </w:r>
+      <w:r>
+        <w:t>Schermata di acquisto skipass</w:t>
+      </w:r>
+      <w:bookmarkEnd w:id="72"/>
+    </w:p>
+    <w:p>
+      <w:r>
+        <w:t>L</w:t>
+      </w:r>
+      <w:r>
+        <w:t>e funzionalità riportate in questa schermata fanno riferimento al RF</w:t>
+      </w:r>
+      <w:r>
+        <w:t xml:space="preserve"> 13 (acquisto skipass), solo l’utente registrato e autenticato avrà la possibilità di acquistare i biglietti. </w:t>
+      </w:r>
+    </w:p>
+    <w:p>
+      <w:r>
+        <w:t xml:space="preserve">I biglietti sono divisi in </w:t>
+      </w:r>
+      <w:r>
+        <w:t>due</w:t>
+      </w:r>
+      <w:r>
+        <w:t xml:space="preserve"> categorie principali:</w:t>
+      </w:r>
+    </w:p>
+    <w:p>
+      <w:pPr>
+        <w:pStyle w:val="Paragrafoelenco"/>
+        <w:numPr>
+          <w:ilvl w:val="0"/>
+          <w:numId w:val="43"/>
+        </w:numPr>
+      </w:pPr>
+      <w:r>
+        <w:t>BASIC</w:t>
+      </w:r>
+      <w:r>
+        <w:t>: biglietti giornalieri</w:t>
+      </w:r>
+      <w:r>
+        <w:t>, quando si clicca sul pulsante “acquista” c’è la possibilità di selezionare una data</w:t>
+      </w:r>
+      <w:r>
+        <w:t xml:space="preserve"> di validità</w:t>
+      </w:r>
+      <w:r>
+        <w:t>, successivamente si viene rimandati all</w:t>
+      </w:r>
+      <w:r>
+        <w:t>a schermata per il pagamento.</w:t>
+      </w:r>
+    </w:p>
+    <w:p>
+      <w:pPr>
+        <w:pStyle w:val="Paragrafoelenco"/>
+        <w:numPr>
+          <w:ilvl w:val="0"/>
+          <w:numId w:val="43"/>
+        </w:numPr>
+      </w:pPr>
+      <w:r>
         <w:lastRenderedPageBreak/>
-        <w:t>Schermata di acquisto skipass</w:t>
-      </w:r>
-      <w:bookmarkEnd w:id="72"/>
+        <w:t xml:space="preserve">PREMIUM: </w:t>
+      </w:r>
+      <w:r>
+        <w:t>questi biglietti</w:t>
+      </w:r>
+      <w:r>
+        <w:t xml:space="preserve"> giornalieri</w:t>
+      </w:r>
+      <w:r>
+        <w:t xml:space="preserve"> sono la versione più completa </w:t>
+      </w:r>
+      <w:r>
+        <w:t>di</w:t>
+      </w:r>
+      <w:r>
+        <w:t xml:space="preserve"> quelli basic perché </w:t>
+      </w:r>
+      <w:r>
+        <w:t xml:space="preserve">al momento dell’acquisto si viene rimandati alla schermata “prenotazioni lezioni” dove </w:t>
+      </w:r>
+      <w:r>
+        <w:t xml:space="preserve">l’utente potrà prenotare </w:t>
+      </w:r>
+      <w:r>
+        <w:t xml:space="preserve">con un insegnante a sua scelta </w:t>
+      </w:r>
+      <w:r>
+        <w:t>una o più ore di lezioni in base alle disponibilità</w:t>
+      </w:r>
+      <w:r>
+        <w:t xml:space="preserve">, la validità del biglietto dipende dal giorno in cui l’utente decide di prenotare la lezione di sci. </w:t>
+      </w:r>
+    </w:p>
+    <w:p>
+      <w:r>
+        <w:t>BASIC S e PREMIUM S: solo la versione sta</w:t>
+      </w:r>
+      <w:r>
+        <w:t xml:space="preserve">gionale delle due categorie riportate sopra, </w:t>
+      </w:r>
+      <w:r>
+        <w:t xml:space="preserve">l’utente potrà scegliere la stagione di validità del biglietto che verrà </w:t>
+      </w:r>
+      <w:r>
+        <w:t xml:space="preserve">poi mostrata </w:t>
+      </w:r>
+      <w:r>
+        <w:t>sul biglietto</w:t>
+      </w:r>
+      <w:r>
+        <w:t>. Non vi è la possibilità di prenotare biglietti per più persone</w:t>
+      </w:r>
+      <w:r>
+        <w:t>.</w:t>
+      </w:r>
+    </w:p>
+    <w:p>
+      <w:r>
+        <w:t xml:space="preserve"> </w:t>
+      </w:r>
+      <w:r>
+        <w:t>I</w:t>
+      </w:r>
+      <w:r>
+        <w:t>l costo del biglietto dipende dall’età dell</w:t>
+      </w:r>
+      <w:r>
+        <w:t>’utente che andrà specificata al momento dell’acquisto, le varie categorie sono</w:t>
+      </w:r>
+      <w:r>
+        <w:t>:</w:t>
+      </w:r>
+    </w:p>
+    <w:p>
+      <w:pPr>
+        <w:pStyle w:val="Paragrafoelenco"/>
+        <w:numPr>
+          <w:ilvl w:val="0"/>
+          <w:numId w:val="44"/>
+        </w:numPr>
+      </w:pPr>
+      <w:r>
+        <w:t>“child” s</w:t>
+      </w:r>
+      <w:r>
+        <w:t>otto i 15 anni</w:t>
+      </w:r>
+    </w:p>
+    <w:p>
+      <w:pPr>
+        <w:pStyle w:val="Paragrafoelenco"/>
+        <w:numPr>
+          <w:ilvl w:val="0"/>
+          <w:numId w:val="44"/>
+        </w:numPr>
+      </w:pPr>
+      <w:r>
+        <w:t>“adult” dai 15 ai 60 anni</w:t>
+      </w:r>
+    </w:p>
+    <w:p>
+      <w:pPr>
+        <w:pStyle w:val="Paragrafoelenco"/>
+        <w:numPr>
+          <w:ilvl w:val="0"/>
+          <w:numId w:val="44"/>
+        </w:numPr>
+      </w:pPr>
+      <w:r>
+        <w:t>“senior” oltre i 60 anni</w:t>
+      </w:r>
     </w:p>
     <w:p/>
     <w:p>
@@ -7890,7 +8339,7 @@
                     <pic:cNvPicPr/>
                   </pic:nvPicPr>
                   <pic:blipFill>
-                    <a:blip r:embed="rId12" cstate="print">
+                    <a:blip r:embed="rId14" cstate="print">
                       <a:extLst>
                         <a:ext uri="{28A0092B-C50C-407E-A947-70E740481C1C}">
                           <a14:useLocalDpi xmlns:a14="http://schemas.microsoft.com/office/drawing/2010/main" val="0"/>
@@ -7926,15 +8375,7 @@
         <w:t>Sarà possibile visualizzare la classifica globale dei cinque utenti che hanno frequentato maggiormente gli impianti sciistici</w:t>
       </w:r>
       <w:r>
-        <w:t xml:space="preserve"> </w:t>
-      </w:r>
-      <w:proofErr w:type="gramStart"/>
-      <w:r>
-        <w:t>(?dall’inizio</w:t>
-      </w:r>
-      <w:proofErr w:type="gramEnd"/>
-      <w:r>
-        <w:t xml:space="preserve"> della prima registrazione sulla web-app);</w:t>
+        <w:t xml:space="preserve"> (?dall’inizio della prima registrazione sulla web-app);</w:t>
       </w:r>
     </w:p>
     <w:p>
@@ -8025,7 +8466,7 @@
                     <pic:cNvPicPr/>
                   </pic:nvPicPr>
                   <pic:blipFill>
-                    <a:blip r:embed="rId13" cstate="print">
+                    <a:blip r:embed="rId15" cstate="print">
                       <a:extLst>
                         <a:ext uri="{28A0092B-C50C-407E-A947-70E740481C1C}">
                           <a14:useLocalDpi xmlns:a14="http://schemas.microsoft.com/office/drawing/2010/main" val="0"/>
@@ -8070,15 +8511,7 @@
         <w:t>,</w:t>
       </w:r>
       <w:r>
-        <w:t xml:space="preserve"> dovrà compilare il seguente </w:t>
-      </w:r>
-      <w:proofErr w:type="spellStart"/>
-      <w:r>
-        <w:t>form</w:t>
-      </w:r>
-      <w:proofErr w:type="spellEnd"/>
-      <w:r>
-        <w:t xml:space="preserve"> inserendo: il suo nome e cognome, il suo nickname che sarà poi visibile nella classifica globale, un indirizzo email e una password sicura. La password dovrà essere inserita due volte al fine di evitare possibili errori di digitazione</w:t>
+        <w:t xml:space="preserve"> dovrà compilare il seguente form inserendo: il suo nome e cognome, il suo nickname che sarà poi visibile nella classifica globale, un indirizzo email e una password sicura. La password dovrà essere inserita due volte al fine di evitare possibili errori di digitazione</w:t>
       </w:r>
     </w:p>
     <w:p>
@@ -8102,6 +8535,7 @@
         </w:numPr>
       </w:pPr>
       <w:r>
+        <w:lastRenderedPageBreak/>
         <w:t xml:space="preserve">Premendo il pulsante “conferma” la registrazione verrà richiesta al sistema che comunicherà il buon completamento o meno della registrazione tramite una finestra pop-up </w:t>
       </w:r>
     </w:p>
@@ -8119,40 +8553,25 @@
     </w:p>
     <w:p>
       <w:r>
-        <w:t>Le funzionalità riportate in questa schermata fanno riferimento ai RF</w:t>
-      </w:r>
-      <w:r>
-        <w:t xml:space="preserve"> </w:t>
+        <w:t xml:space="preserve">Le funzionalità riportate in questa schermata fanno riferimento ai RF </w:t>
       </w:r>
       <w:hyperlink w:anchor="_RF_15._Limite" w:history="1">
         <w:r>
           <w:rPr>
             <w:rStyle w:val="Collegamentoipertestuale"/>
           </w:rPr>
-          <w:t>1</w:t>
-        </w:r>
+          <w:t>15</w:t>
+        </w:r>
+      </w:hyperlink>
+      <w:r>
+        <w:t xml:space="preserve"> (limite numero di skipass vendibili) e </w:t>
+      </w:r>
+      <w:hyperlink w:anchor="_RF_19._Pubblicazione" w:history="1">
         <w:r>
           <w:rPr>
             <w:rStyle w:val="Collegamentoipertestuale"/>
           </w:rPr>
-          <w:t>5</w:t>
-        </w:r>
-      </w:hyperlink>
-      <w:r>
-        <w:t xml:space="preserve"> (limite numero di skipass vendibili) e </w:t>
-      </w:r>
-      <w:hyperlink w:anchor="_RF_19._Pubblicazione" w:history="1">
-        <w:r>
-          <w:rPr>
-            <w:rStyle w:val="Collegamentoipertestuale"/>
-          </w:rPr>
-          <w:t>1</w:t>
-        </w:r>
-        <w:r>
-          <w:rPr>
-            <w:rStyle w:val="Collegamentoipertestuale"/>
-          </w:rPr>
-          <w:t>9</w:t>
+          <w:t>19</w:t>
         </w:r>
       </w:hyperlink>
       <w:r>
@@ -8167,13 +8586,8 @@
           <w:numId w:val="41"/>
         </w:numPr>
       </w:pPr>
-      <w:proofErr w:type="gramStart"/>
-      <w:r>
-        <w:t>Il gestore,</w:t>
-      </w:r>
-      <w:proofErr w:type="gramEnd"/>
-      <w:r>
-        <w:t xml:space="preserve"> </w:t>
+      <w:r>
+        <w:t xml:space="preserve">Il gestore, </w:t>
       </w:r>
       <w:r>
         <w:t>potrà impostare il limite massimo di skipass acquistabili in una giornata, utilizzando il riquadro nella parte sinistra della pagina, in particolare:</w:t>
@@ -8215,7 +8629,6 @@
         <w:rPr>
           <w:noProof/>
         </w:rPr>
-        <w:lastRenderedPageBreak/>
         <w:drawing>
           <wp:anchor distT="0" distB="0" distL="114300" distR="114300" simplePos="0" relativeHeight="251664384" behindDoc="0" locked="0" layoutInCell="1" allowOverlap="1" wp14:anchorId="1140D239" wp14:editId="24BC229E">
             <wp:simplePos x="0" y="0"/>
@@ -8240,7 +8653,7 @@
                     <pic:cNvPicPr/>
                   </pic:nvPicPr>
                   <pic:blipFill>
-                    <a:blip r:embed="rId14" cstate="print">
+                    <a:blip r:embed="rId16" cstate="print">
                       <a:extLst>
                         <a:ext uri="{28A0092B-C50C-407E-A947-70E740481C1C}">
                           <a14:useLocalDpi xmlns:a14="http://schemas.microsoft.com/office/drawing/2010/main" val="0"/>
@@ -8287,24 +8700,11 @@
           <w:numId w:val="41"/>
         </w:numPr>
       </w:pPr>
-      <w:proofErr w:type="gramStart"/>
-      <w:r>
-        <w:t>Il gestore,</w:t>
-      </w:r>
-      <w:proofErr w:type="gramEnd"/>
-      <w:r>
-        <w:t xml:space="preserve"> potrà pubblicare un annuncio</w:t>
-      </w:r>
-      <w:r>
-        <w:t xml:space="preserve"> (post) nel quale potrà inserire del testo libero ed eventualmente caricare un’immagine da allegare allo scritto. </w:t>
-      </w:r>
-      <w:proofErr w:type="gramStart"/>
-      <w:r>
-        <w:t>Infine</w:t>
-      </w:r>
-      <w:proofErr w:type="gramEnd"/>
-      <w:r>
-        <w:t xml:space="preserve"> premendo il bottone “pubblica” il post verrà pubblicato e la colorazione del bottone verrà cambiata se la pubblicazione è andata a buon fine</w:t>
+      <w:r>
+        <w:t>Il gestore, potrà pubblicare un annuncio</w:t>
+      </w:r>
+      <w:r>
+        <w:t xml:space="preserve"> (post) nel quale potrà inserire del testo libero ed eventualmente caricare un’immagine da allegare allo scritto. Infine premendo il bottone “pubblica” il post verrà pubblicato e la colorazione del bottone verrà cambiata se la pubblicazione è andata a buon fine</w:t>
       </w:r>
     </w:p>
     <w:p/>
@@ -8332,20 +8732,12 @@
           <w:numId w:val="34"/>
         </w:numPr>
       </w:pPr>
-      <w:hyperlink r:id="rId15" w:history="1">
-        <w:proofErr w:type="spellStart"/>
+      <w:hyperlink r:id="rId17" w:history="1">
         <w:r>
           <w:rPr>
             <w:rStyle w:val="Collegamentoipertestuale"/>
           </w:rPr>
-          <w:t>OpenWeather</w:t>
-        </w:r>
-        <w:proofErr w:type="spellEnd"/>
-        <w:r>
-          <w:rPr>
-            <w:rStyle w:val="Collegamentoipertestuale"/>
-          </w:rPr>
-          <w:t xml:space="preserve"> API</w:t>
+          <w:t>OpenWeather API</w:t>
         </w:r>
       </w:hyperlink>
       <w:r>
@@ -8377,7 +8769,7 @@
           <w:numId w:val="34"/>
         </w:numPr>
       </w:pPr>
-      <w:hyperlink r:id="rId16" w:history="1">
+      <w:hyperlink r:id="rId18" w:history="1">
         <w:r>
           <w:rPr>
             <w:rStyle w:val="Collegamentoipertestuale"/>
@@ -8388,7 +8780,7 @@
       <w:r>
         <w:t xml:space="preserve"> e </w:t>
       </w:r>
-      <w:hyperlink r:id="rId17" w:history="1">
+      <w:hyperlink r:id="rId19" w:history="1">
         <w:r>
           <w:rPr>
             <w:rStyle w:val="Collegamentoipertestuale"/>
@@ -8475,20 +8867,12 @@
           <w:numId w:val="34"/>
         </w:numPr>
       </w:pPr>
-      <w:hyperlink r:id="rId18" w:history="1">
-        <w:proofErr w:type="spellStart"/>
+      <w:hyperlink r:id="rId20" w:history="1">
         <w:r>
           <w:rPr>
             <w:rStyle w:val="Collegamentoipertestuale"/>
           </w:rPr>
-          <w:t>FullCalendar</w:t>
-        </w:r>
-        <w:proofErr w:type="spellEnd"/>
-        <w:r>
-          <w:rPr>
-            <w:rStyle w:val="Collegamentoipertestuale"/>
-          </w:rPr>
-          <w:t xml:space="preserve"> API </w:t>
+          <w:t xml:space="preserve">FullCalendar API </w:t>
         </w:r>
       </w:hyperlink>
       <w:r>
@@ -8514,32 +8898,16 @@
           <w:numId w:val="34"/>
         </w:numPr>
       </w:pPr>
-      <w:hyperlink r:id="rId19" w:history="1">
-        <w:proofErr w:type="spellStart"/>
+      <w:hyperlink r:id="rId21" w:history="1">
         <w:r>
           <w:rPr>
             <w:rStyle w:val="Collegamentoipertestuale"/>
           </w:rPr>
-          <w:t>MongoDB</w:t>
-        </w:r>
-        <w:proofErr w:type="spellEnd"/>
-        <w:r>
-          <w:rPr>
-            <w:rStyle w:val="Collegamentoipertestuale"/>
-          </w:rPr>
-          <w:t xml:space="preserve"> Cloud</w:t>
+          <w:t>MongoDB Cloud</w:t>
         </w:r>
       </w:hyperlink>
       <w:r>
-        <w:t xml:space="preserve"> fornirà un servizio di tipo PaaS (Platform </w:t>
-      </w:r>
-      <w:proofErr w:type="spellStart"/>
-      <w:r>
-        <w:t>as</w:t>
-      </w:r>
-      <w:proofErr w:type="spellEnd"/>
-      <w:r>
-        <w:t xml:space="preserve"> a Service)</w:t>
+        <w:t xml:space="preserve"> fornirà un servizio di tipo PaaS (Platform as a Service)</w:t>
       </w:r>
       <w:r>
         <w:t>, in grado di ospitare il database dell’applicazione e di gestirne le interrogazioni, rendendolo facilmente accessibile e con ottime garanzie di affidabilità;</w:t>
@@ -8566,7 +8934,6 @@
         <w:ind w:left="360"/>
       </w:pPr>
       <w:r>
-        <w:lastRenderedPageBreak/>
         <w:tab/>
       </w:r>
       <w:r>
@@ -8589,7 +8956,7 @@
                     <pic:cNvPicPr/>
                   </pic:nvPicPr>
                   <pic:blipFill>
-                    <a:blip r:embed="rId20" cstate="print">
+                    <a:blip r:embed="rId22" cstate="print">
                       <a:extLst>
                         <a:ext uri="{28A0092B-C50C-407E-A947-70E740481C1C}">
                           <a14:useLocalDpi xmlns:a14="http://schemas.microsoft.com/office/drawing/2010/main" val="0"/>
@@ -8617,8 +8984,8 @@
       </w:r>
     </w:p>
     <w:sectPr>
-      <w:headerReference w:type="default" r:id="rId21"/>
-      <w:footerReference w:type="default" r:id="rId22"/>
+      <w:headerReference w:type="default" r:id="rId23"/>
+      <w:footerReference w:type="default" r:id="rId24"/>
       <w:pgSz w:w="11906" w:h="16838"/>
       <w:pgMar w:top="1440" w:right="1440" w:bottom="1440" w:left="1440" w:header="720" w:footer="720" w:gutter="0"/>
       <w:cols w:space="720"/>
@@ -9058,6 +9425,118 @@
     </w:lvl>
   </w:abstractNum>
   <w:abstractNum w:abstractNumId="2" w15:restartNumberingAfterBreak="0">
+    <w:nsid w:val="02756756"/>
+    <w:multiLevelType w:val="hybridMultilevel"/>
+    <w:tmpl w:val="12189A92"/>
+    <w:lvl w:ilvl="0" w:tplc="5E160780">
+      <w:numFmt w:val="bullet"/>
+      <w:lvlText w:val="-"/>
+      <w:lvlJc w:val="left"/>
+      <w:pPr>
+        <w:ind w:left="720" w:hanging="360"/>
+      </w:pPr>
+      <w:rPr>
+        <w:rFonts w:ascii="Times New Roman" w:eastAsiaTheme="minorHAnsi" w:hAnsi="Times New Roman" w:cs="Times New Roman" w:hint="default"/>
+      </w:rPr>
+    </w:lvl>
+    <w:lvl w:ilvl="1" w:tplc="04100003" w:tentative="1">
+      <w:start w:val="1"/>
+      <w:numFmt w:val="bullet"/>
+      <w:lvlText w:val="o"/>
+      <w:lvlJc w:val="left"/>
+      <w:pPr>
+        <w:ind w:left="1440" w:hanging="360"/>
+      </w:pPr>
+      <w:rPr>
+        <w:rFonts w:ascii="Courier New" w:hAnsi="Courier New" w:cs="Courier New" w:hint="default"/>
+      </w:rPr>
+    </w:lvl>
+    <w:lvl w:ilvl="2" w:tplc="04100005" w:tentative="1">
+      <w:start w:val="1"/>
+      <w:numFmt w:val="bullet"/>
+      <w:lvlText w:val=""/>
+      <w:lvlJc w:val="left"/>
+      <w:pPr>
+        <w:ind w:left="2160" w:hanging="360"/>
+      </w:pPr>
+      <w:rPr>
+        <w:rFonts w:ascii="Wingdings" w:hAnsi="Wingdings" w:hint="default"/>
+      </w:rPr>
+    </w:lvl>
+    <w:lvl w:ilvl="3" w:tplc="04100001" w:tentative="1">
+      <w:start w:val="1"/>
+      <w:numFmt w:val="bullet"/>
+      <w:lvlText w:val=""/>
+      <w:lvlJc w:val="left"/>
+      <w:pPr>
+        <w:ind w:left="2880" w:hanging="360"/>
+      </w:pPr>
+      <w:rPr>
+        <w:rFonts w:ascii="Symbol" w:hAnsi="Symbol" w:hint="default"/>
+      </w:rPr>
+    </w:lvl>
+    <w:lvl w:ilvl="4" w:tplc="04100003" w:tentative="1">
+      <w:start w:val="1"/>
+      <w:numFmt w:val="bullet"/>
+      <w:lvlText w:val="o"/>
+      <w:lvlJc w:val="left"/>
+      <w:pPr>
+        <w:ind w:left="3600" w:hanging="360"/>
+      </w:pPr>
+      <w:rPr>
+        <w:rFonts w:ascii="Courier New" w:hAnsi="Courier New" w:cs="Courier New" w:hint="default"/>
+      </w:rPr>
+    </w:lvl>
+    <w:lvl w:ilvl="5" w:tplc="04100005" w:tentative="1">
+      <w:start w:val="1"/>
+      <w:numFmt w:val="bullet"/>
+      <w:lvlText w:val=""/>
+      <w:lvlJc w:val="left"/>
+      <w:pPr>
+        <w:ind w:left="4320" w:hanging="360"/>
+      </w:pPr>
+      <w:rPr>
+        <w:rFonts w:ascii="Wingdings" w:hAnsi="Wingdings" w:hint="default"/>
+      </w:rPr>
+    </w:lvl>
+    <w:lvl w:ilvl="6" w:tplc="04100001" w:tentative="1">
+      <w:start w:val="1"/>
+      <w:numFmt w:val="bullet"/>
+      <w:lvlText w:val=""/>
+      <w:lvlJc w:val="left"/>
+      <w:pPr>
+        <w:ind w:left="5040" w:hanging="360"/>
+      </w:pPr>
+      <w:rPr>
+        <w:rFonts w:ascii="Symbol" w:hAnsi="Symbol" w:hint="default"/>
+      </w:rPr>
+    </w:lvl>
+    <w:lvl w:ilvl="7" w:tplc="04100003" w:tentative="1">
+      <w:start w:val="1"/>
+      <w:numFmt w:val="bullet"/>
+      <w:lvlText w:val="o"/>
+      <w:lvlJc w:val="left"/>
+      <w:pPr>
+        <w:ind w:left="5760" w:hanging="360"/>
+      </w:pPr>
+      <w:rPr>
+        <w:rFonts w:ascii="Courier New" w:hAnsi="Courier New" w:cs="Courier New" w:hint="default"/>
+      </w:rPr>
+    </w:lvl>
+    <w:lvl w:ilvl="8" w:tplc="04100005" w:tentative="1">
+      <w:start w:val="1"/>
+      <w:numFmt w:val="bullet"/>
+      <w:lvlText w:val=""/>
+      <w:lvlJc w:val="left"/>
+      <w:pPr>
+        <w:ind w:left="6480" w:hanging="360"/>
+      </w:pPr>
+      <w:rPr>
+        <w:rFonts w:ascii="Wingdings" w:hAnsi="Wingdings" w:hint="default"/>
+      </w:rPr>
+    </w:lvl>
+  </w:abstractNum>
+  <w:abstractNum w:abstractNumId="3" w15:restartNumberingAfterBreak="0">
     <w:nsid w:val="027F0286"/>
     <w:multiLevelType w:val="hybridMultilevel"/>
     <w:tmpl w:val="FB0EE0AE"/>
@@ -9170,7 +9649,7 @@
       </w:rPr>
     </w:lvl>
   </w:abstractNum>
-  <w:abstractNum w:abstractNumId="3" w15:restartNumberingAfterBreak="0">
+  <w:abstractNum w:abstractNumId="4" w15:restartNumberingAfterBreak="0">
     <w:nsid w:val="04ED1D33"/>
     <w:multiLevelType w:val="hybridMultilevel"/>
     <w:tmpl w:val="D7CC32D2"/>
@@ -9283,7 +9762,7 @@
       </w:rPr>
     </w:lvl>
   </w:abstractNum>
-  <w:abstractNum w:abstractNumId="4" w15:restartNumberingAfterBreak="0">
+  <w:abstractNum w:abstractNumId="5" w15:restartNumberingAfterBreak="0">
     <w:nsid w:val="075C74F3"/>
     <w:multiLevelType w:val="hybridMultilevel"/>
     <w:tmpl w:val="C994C63C"/>
@@ -9396,7 +9875,7 @@
       </w:rPr>
     </w:lvl>
   </w:abstractNum>
-  <w:abstractNum w:abstractNumId="5" w15:restartNumberingAfterBreak="0">
+  <w:abstractNum w:abstractNumId="6" w15:restartNumberingAfterBreak="0">
     <w:nsid w:val="07E74DE1"/>
     <w:multiLevelType w:val="hybridMultilevel"/>
     <w:tmpl w:val="D1960D6E"/>
@@ -9509,7 +9988,120 @@
       </w:rPr>
     </w:lvl>
   </w:abstractNum>
-  <w:abstractNum w:abstractNumId="6" w15:restartNumberingAfterBreak="0">
+  <w:abstractNum w:abstractNumId="7" w15:restartNumberingAfterBreak="0">
+    <w:nsid w:val="08DA4F77"/>
+    <w:multiLevelType w:val="hybridMultilevel"/>
+    <w:tmpl w:val="798447A0"/>
+    <w:lvl w:ilvl="0" w:tplc="04100001">
+      <w:start w:val="1"/>
+      <w:numFmt w:val="bullet"/>
+      <w:lvlText w:val=""/>
+      <w:lvlJc w:val="left"/>
+      <w:pPr>
+        <w:ind w:left="720" w:hanging="360"/>
+      </w:pPr>
+      <w:rPr>
+        <w:rFonts w:ascii="Symbol" w:hAnsi="Symbol" w:hint="default"/>
+      </w:rPr>
+    </w:lvl>
+    <w:lvl w:ilvl="1" w:tplc="04100003" w:tentative="1">
+      <w:start w:val="1"/>
+      <w:numFmt w:val="bullet"/>
+      <w:lvlText w:val="o"/>
+      <w:lvlJc w:val="left"/>
+      <w:pPr>
+        <w:ind w:left="1440" w:hanging="360"/>
+      </w:pPr>
+      <w:rPr>
+        <w:rFonts w:ascii="Courier New" w:hAnsi="Courier New" w:cs="Courier New" w:hint="default"/>
+      </w:rPr>
+    </w:lvl>
+    <w:lvl w:ilvl="2" w:tplc="04100005" w:tentative="1">
+      <w:start w:val="1"/>
+      <w:numFmt w:val="bullet"/>
+      <w:lvlText w:val=""/>
+      <w:lvlJc w:val="left"/>
+      <w:pPr>
+        <w:ind w:left="2160" w:hanging="360"/>
+      </w:pPr>
+      <w:rPr>
+        <w:rFonts w:ascii="Wingdings" w:hAnsi="Wingdings" w:hint="default"/>
+      </w:rPr>
+    </w:lvl>
+    <w:lvl w:ilvl="3" w:tplc="04100001" w:tentative="1">
+      <w:start w:val="1"/>
+      <w:numFmt w:val="bullet"/>
+      <w:lvlText w:val=""/>
+      <w:lvlJc w:val="left"/>
+      <w:pPr>
+        <w:ind w:left="2880" w:hanging="360"/>
+      </w:pPr>
+      <w:rPr>
+        <w:rFonts w:ascii="Symbol" w:hAnsi="Symbol" w:hint="default"/>
+      </w:rPr>
+    </w:lvl>
+    <w:lvl w:ilvl="4" w:tplc="04100003" w:tentative="1">
+      <w:start w:val="1"/>
+      <w:numFmt w:val="bullet"/>
+      <w:lvlText w:val="o"/>
+      <w:lvlJc w:val="left"/>
+      <w:pPr>
+        <w:ind w:left="3600" w:hanging="360"/>
+      </w:pPr>
+      <w:rPr>
+        <w:rFonts w:ascii="Courier New" w:hAnsi="Courier New" w:cs="Courier New" w:hint="default"/>
+      </w:rPr>
+    </w:lvl>
+    <w:lvl w:ilvl="5" w:tplc="04100005" w:tentative="1">
+      <w:start w:val="1"/>
+      <w:numFmt w:val="bullet"/>
+      <w:lvlText w:val=""/>
+      <w:lvlJc w:val="left"/>
+      <w:pPr>
+        <w:ind w:left="4320" w:hanging="360"/>
+      </w:pPr>
+      <w:rPr>
+        <w:rFonts w:ascii="Wingdings" w:hAnsi="Wingdings" w:hint="default"/>
+      </w:rPr>
+    </w:lvl>
+    <w:lvl w:ilvl="6" w:tplc="04100001" w:tentative="1">
+      <w:start w:val="1"/>
+      <w:numFmt w:val="bullet"/>
+      <w:lvlText w:val=""/>
+      <w:lvlJc w:val="left"/>
+      <w:pPr>
+        <w:ind w:left="5040" w:hanging="360"/>
+      </w:pPr>
+      <w:rPr>
+        <w:rFonts w:ascii="Symbol" w:hAnsi="Symbol" w:hint="default"/>
+      </w:rPr>
+    </w:lvl>
+    <w:lvl w:ilvl="7" w:tplc="04100003" w:tentative="1">
+      <w:start w:val="1"/>
+      <w:numFmt w:val="bullet"/>
+      <w:lvlText w:val="o"/>
+      <w:lvlJc w:val="left"/>
+      <w:pPr>
+        <w:ind w:left="5760" w:hanging="360"/>
+      </w:pPr>
+      <w:rPr>
+        <w:rFonts w:ascii="Courier New" w:hAnsi="Courier New" w:cs="Courier New" w:hint="default"/>
+      </w:rPr>
+    </w:lvl>
+    <w:lvl w:ilvl="8" w:tplc="04100005" w:tentative="1">
+      <w:start w:val="1"/>
+      <w:numFmt w:val="bullet"/>
+      <w:lvlText w:val=""/>
+      <w:lvlJc w:val="left"/>
+      <w:pPr>
+        <w:ind w:left="6480" w:hanging="360"/>
+      </w:pPr>
+      <w:rPr>
+        <w:rFonts w:ascii="Wingdings" w:hAnsi="Wingdings" w:hint="default"/>
+      </w:rPr>
+    </w:lvl>
+  </w:abstractNum>
+  <w:abstractNum w:abstractNumId="8" w15:restartNumberingAfterBreak="0">
     <w:nsid w:val="121F50FD"/>
     <w:multiLevelType w:val="hybridMultilevel"/>
     <w:tmpl w:val="777AE118"/>
@@ -9622,7 +10214,7 @@
       </w:rPr>
     </w:lvl>
   </w:abstractNum>
-  <w:abstractNum w:abstractNumId="7" w15:restartNumberingAfterBreak="0">
+  <w:abstractNum w:abstractNumId="9" w15:restartNumberingAfterBreak="0">
     <w:nsid w:val="16BC5681"/>
     <w:multiLevelType w:val="hybridMultilevel"/>
     <w:tmpl w:val="5BEE3B3E"/>
@@ -9734,7 +10326,7 @@
       </w:rPr>
     </w:lvl>
   </w:abstractNum>
-  <w:abstractNum w:abstractNumId="8" w15:restartNumberingAfterBreak="0">
+  <w:abstractNum w:abstractNumId="10" w15:restartNumberingAfterBreak="0">
     <w:nsid w:val="16DC21C7"/>
     <w:multiLevelType w:val="multilevel"/>
     <w:tmpl w:val="F370DA8C"/>
@@ -9847,7 +10439,7 @@
       </w:rPr>
     </w:lvl>
   </w:abstractNum>
-  <w:abstractNum w:abstractNumId="9" w15:restartNumberingAfterBreak="0">
+  <w:abstractNum w:abstractNumId="11" w15:restartNumberingAfterBreak="0">
     <w:nsid w:val="16FC09AF"/>
     <w:multiLevelType w:val="hybridMultilevel"/>
     <w:tmpl w:val="3986158C"/>
@@ -9960,7 +10552,7 @@
       </w:rPr>
     </w:lvl>
   </w:abstractNum>
-  <w:abstractNum w:abstractNumId="10" w15:restartNumberingAfterBreak="0">
+  <w:abstractNum w:abstractNumId="12" w15:restartNumberingAfterBreak="0">
     <w:nsid w:val="1D376D0B"/>
     <w:multiLevelType w:val="hybridMultilevel"/>
     <w:tmpl w:val="FFFFFFFF"/>
@@ -10046,7 +10638,7 @@
       </w:pPr>
     </w:lvl>
   </w:abstractNum>
-  <w:abstractNum w:abstractNumId="11" w15:restartNumberingAfterBreak="0">
+  <w:abstractNum w:abstractNumId="13" w15:restartNumberingAfterBreak="0">
     <w:nsid w:val="1F8C77D7"/>
     <w:multiLevelType w:val="hybridMultilevel"/>
     <w:tmpl w:val="8C9EF1C8"/>
@@ -10132,7 +10724,7 @@
       </w:pPr>
     </w:lvl>
   </w:abstractNum>
-  <w:abstractNum w:abstractNumId="12" w15:restartNumberingAfterBreak="0">
+  <w:abstractNum w:abstractNumId="14" w15:restartNumberingAfterBreak="0">
     <w:nsid w:val="20D959D1"/>
     <w:multiLevelType w:val="hybridMultilevel"/>
     <w:tmpl w:val="5EF8D51E"/>
@@ -10244,7 +10836,7 @@
       </w:rPr>
     </w:lvl>
   </w:abstractNum>
-  <w:abstractNum w:abstractNumId="13" w15:restartNumberingAfterBreak="0">
+  <w:abstractNum w:abstractNumId="15" w15:restartNumberingAfterBreak="0">
     <w:nsid w:val="21B668A6"/>
     <w:multiLevelType w:val="hybridMultilevel"/>
     <w:tmpl w:val="E9A01B98"/>
@@ -10357,7 +10949,7 @@
       </w:rPr>
     </w:lvl>
   </w:abstractNum>
-  <w:abstractNum w:abstractNumId="14" w15:restartNumberingAfterBreak="0">
+  <w:abstractNum w:abstractNumId="16" w15:restartNumberingAfterBreak="0">
     <w:nsid w:val="25625EF5"/>
     <w:multiLevelType w:val="hybridMultilevel"/>
     <w:tmpl w:val="3A68229A"/>
@@ -10470,7 +11062,7 @@
       </w:rPr>
     </w:lvl>
   </w:abstractNum>
-  <w:abstractNum w:abstractNumId="15" w15:restartNumberingAfterBreak="0">
+  <w:abstractNum w:abstractNumId="17" w15:restartNumberingAfterBreak="0">
     <w:nsid w:val="28D93DE5"/>
     <w:multiLevelType w:val="hybridMultilevel"/>
     <w:tmpl w:val="B9441212"/>
@@ -10583,7 +11175,7 @@
       </w:rPr>
     </w:lvl>
   </w:abstractNum>
-  <w:abstractNum w:abstractNumId="16" w15:restartNumberingAfterBreak="0">
+  <w:abstractNum w:abstractNumId="18" w15:restartNumberingAfterBreak="0">
     <w:nsid w:val="2E662803"/>
     <w:multiLevelType w:val="hybridMultilevel"/>
     <w:tmpl w:val="5BBCBE44"/>
@@ -10696,7 +11288,7 @@
       </w:rPr>
     </w:lvl>
   </w:abstractNum>
-  <w:abstractNum w:abstractNumId="17" w15:restartNumberingAfterBreak="0">
+  <w:abstractNum w:abstractNumId="19" w15:restartNumberingAfterBreak="0">
     <w:nsid w:val="30B5567E"/>
     <w:multiLevelType w:val="hybridMultilevel"/>
     <w:tmpl w:val="EE82A304"/>
@@ -10809,7 +11401,7 @@
       </w:rPr>
     </w:lvl>
   </w:abstractNum>
-  <w:abstractNum w:abstractNumId="18" w15:restartNumberingAfterBreak="0">
+  <w:abstractNum w:abstractNumId="20" w15:restartNumberingAfterBreak="0">
     <w:nsid w:val="32047822"/>
     <w:multiLevelType w:val="hybridMultilevel"/>
     <w:tmpl w:val="079EB448"/>
@@ -10922,7 +11514,7 @@
       </w:rPr>
     </w:lvl>
   </w:abstractNum>
-  <w:abstractNum w:abstractNumId="19" w15:restartNumberingAfterBreak="0">
+  <w:abstractNum w:abstractNumId="21" w15:restartNumberingAfterBreak="0">
     <w:nsid w:val="32FF2560"/>
     <w:multiLevelType w:val="hybridMultilevel"/>
     <w:tmpl w:val="0D56135E"/>
@@ -11035,7 +11627,7 @@
       </w:rPr>
     </w:lvl>
   </w:abstractNum>
-  <w:abstractNum w:abstractNumId="20" w15:restartNumberingAfterBreak="0">
+  <w:abstractNum w:abstractNumId="22" w15:restartNumberingAfterBreak="0">
     <w:nsid w:val="3B252D06"/>
     <w:multiLevelType w:val="hybridMultilevel"/>
     <w:tmpl w:val="19CE7B6C"/>
@@ -11148,7 +11740,7 @@
       </w:rPr>
     </w:lvl>
   </w:abstractNum>
-  <w:abstractNum w:abstractNumId="21" w15:restartNumberingAfterBreak="0">
+  <w:abstractNum w:abstractNumId="23" w15:restartNumberingAfterBreak="0">
     <w:nsid w:val="3C362A4A"/>
     <w:multiLevelType w:val="hybridMultilevel"/>
     <w:tmpl w:val="179E7FA0"/>
@@ -11261,7 +11853,7 @@
       </w:rPr>
     </w:lvl>
   </w:abstractNum>
-  <w:abstractNum w:abstractNumId="22" w15:restartNumberingAfterBreak="0">
+  <w:abstractNum w:abstractNumId="24" w15:restartNumberingAfterBreak="0">
     <w:nsid w:val="464516F9"/>
     <w:multiLevelType w:val="hybridMultilevel"/>
     <w:tmpl w:val="047C636A"/>
@@ -11374,7 +11966,7 @@
       </w:rPr>
     </w:lvl>
   </w:abstractNum>
-  <w:abstractNum w:abstractNumId="23" w15:restartNumberingAfterBreak="0">
+  <w:abstractNum w:abstractNumId="25" w15:restartNumberingAfterBreak="0">
     <w:nsid w:val="4E2B1347"/>
     <w:multiLevelType w:val="hybridMultilevel"/>
     <w:tmpl w:val="74D0BF6C"/>
@@ -11460,7 +12052,7 @@
       </w:pPr>
     </w:lvl>
   </w:abstractNum>
-  <w:abstractNum w:abstractNumId="24" w15:restartNumberingAfterBreak="0">
+  <w:abstractNum w:abstractNumId="26" w15:restartNumberingAfterBreak="0">
     <w:nsid w:val="55E748C3"/>
     <w:multiLevelType w:val="hybridMultilevel"/>
     <w:tmpl w:val="6D84F834"/>
@@ -11573,7 +12165,7 @@
       </w:rPr>
     </w:lvl>
   </w:abstractNum>
-  <w:abstractNum w:abstractNumId="25" w15:restartNumberingAfterBreak="0">
+  <w:abstractNum w:abstractNumId="27" w15:restartNumberingAfterBreak="0">
     <w:nsid w:val="571E5481"/>
     <w:multiLevelType w:val="hybridMultilevel"/>
     <w:tmpl w:val="584852AE"/>
@@ -11686,7 +12278,7 @@
       </w:rPr>
     </w:lvl>
   </w:abstractNum>
-  <w:abstractNum w:abstractNumId="26" w15:restartNumberingAfterBreak="0">
+  <w:abstractNum w:abstractNumId="28" w15:restartNumberingAfterBreak="0">
     <w:nsid w:val="57EF3A16"/>
     <w:multiLevelType w:val="hybridMultilevel"/>
     <w:tmpl w:val="1F6235C4"/>
@@ -11799,7 +12391,7 @@
       </w:rPr>
     </w:lvl>
   </w:abstractNum>
-  <w:abstractNum w:abstractNumId="27" w15:restartNumberingAfterBreak="0">
+  <w:abstractNum w:abstractNumId="29" w15:restartNumberingAfterBreak="0">
     <w:nsid w:val="59527577"/>
     <w:multiLevelType w:val="hybridMultilevel"/>
     <w:tmpl w:val="3D8EC16A"/>
@@ -11912,7 +12504,7 @@
       </w:rPr>
     </w:lvl>
   </w:abstractNum>
-  <w:abstractNum w:abstractNumId="28" w15:restartNumberingAfterBreak="0">
+  <w:abstractNum w:abstractNumId="30" w15:restartNumberingAfterBreak="0">
     <w:nsid w:val="59CB0F2F"/>
     <w:multiLevelType w:val="hybridMultilevel"/>
     <w:tmpl w:val="82D80E5A"/>
@@ -12025,7 +12617,7 @@
       </w:rPr>
     </w:lvl>
   </w:abstractNum>
-  <w:abstractNum w:abstractNumId="29" w15:restartNumberingAfterBreak="0">
+  <w:abstractNum w:abstractNumId="31" w15:restartNumberingAfterBreak="0">
     <w:nsid w:val="5BF518AF"/>
     <w:multiLevelType w:val="hybridMultilevel"/>
     <w:tmpl w:val="2EEC5B2C"/>
@@ -12138,7 +12730,7 @@
       </w:rPr>
     </w:lvl>
   </w:abstractNum>
-  <w:abstractNum w:abstractNumId="30" w15:restartNumberingAfterBreak="0">
+  <w:abstractNum w:abstractNumId="32" w15:restartNumberingAfterBreak="0">
     <w:nsid w:val="5D8214FD"/>
     <w:multiLevelType w:val="hybridMultilevel"/>
     <w:tmpl w:val="B5A4D74A"/>
@@ -12251,7 +12843,7 @@
       </w:rPr>
     </w:lvl>
   </w:abstractNum>
-  <w:abstractNum w:abstractNumId="31" w15:restartNumberingAfterBreak="0">
+  <w:abstractNum w:abstractNumId="33" w15:restartNumberingAfterBreak="0">
     <w:nsid w:val="608801AF"/>
     <w:multiLevelType w:val="hybridMultilevel"/>
     <w:tmpl w:val="7A3A6802"/>
@@ -12364,7 +12956,7 @@
       </w:rPr>
     </w:lvl>
   </w:abstractNum>
-  <w:abstractNum w:abstractNumId="32" w15:restartNumberingAfterBreak="0">
+  <w:abstractNum w:abstractNumId="34" w15:restartNumberingAfterBreak="0">
     <w:nsid w:val="674059A6"/>
     <w:multiLevelType w:val="hybridMultilevel"/>
     <w:tmpl w:val="057E0AF2"/>
@@ -12477,7 +13069,7 @@
       </w:rPr>
     </w:lvl>
   </w:abstractNum>
-  <w:abstractNum w:abstractNumId="33" w15:restartNumberingAfterBreak="0">
+  <w:abstractNum w:abstractNumId="35" w15:restartNumberingAfterBreak="0">
     <w:nsid w:val="68D33A43"/>
     <w:multiLevelType w:val="hybridMultilevel"/>
     <w:tmpl w:val="51942D28"/>
@@ -12590,7 +13182,7 @@
       </w:rPr>
     </w:lvl>
   </w:abstractNum>
-  <w:abstractNum w:abstractNumId="34" w15:restartNumberingAfterBreak="0">
+  <w:abstractNum w:abstractNumId="36" w15:restartNumberingAfterBreak="0">
     <w:nsid w:val="6B806603"/>
     <w:multiLevelType w:val="hybridMultilevel"/>
     <w:tmpl w:val="7CCAAEBC"/>
@@ -12703,7 +13295,7 @@
       </w:rPr>
     </w:lvl>
   </w:abstractNum>
-  <w:abstractNum w:abstractNumId="35" w15:restartNumberingAfterBreak="0">
+  <w:abstractNum w:abstractNumId="37" w15:restartNumberingAfterBreak="0">
     <w:nsid w:val="725B62EB"/>
     <w:multiLevelType w:val="hybridMultilevel"/>
     <w:tmpl w:val="1AA20362"/>
@@ -12816,7 +13408,7 @@
       </w:rPr>
     </w:lvl>
   </w:abstractNum>
-  <w:abstractNum w:abstractNumId="36" w15:restartNumberingAfterBreak="0">
+  <w:abstractNum w:abstractNumId="38" w15:restartNumberingAfterBreak="0">
     <w:nsid w:val="744F4963"/>
     <w:multiLevelType w:val="hybridMultilevel"/>
     <w:tmpl w:val="5A029B08"/>
@@ -12929,7 +13521,7 @@
       </w:rPr>
     </w:lvl>
   </w:abstractNum>
-  <w:abstractNum w:abstractNumId="37" w15:restartNumberingAfterBreak="0">
+  <w:abstractNum w:abstractNumId="39" w15:restartNumberingAfterBreak="0">
     <w:nsid w:val="74E41585"/>
     <w:multiLevelType w:val="hybridMultilevel"/>
     <w:tmpl w:val="89C851C4"/>
@@ -13015,7 +13607,7 @@
       </w:pPr>
     </w:lvl>
   </w:abstractNum>
-  <w:abstractNum w:abstractNumId="38" w15:restartNumberingAfterBreak="0">
+  <w:abstractNum w:abstractNumId="40" w15:restartNumberingAfterBreak="0">
     <w:nsid w:val="753C3F25"/>
     <w:multiLevelType w:val="hybridMultilevel"/>
     <w:tmpl w:val="53BCC13E"/>
@@ -13128,7 +13720,7 @@
       </w:rPr>
     </w:lvl>
   </w:abstractNum>
-  <w:abstractNum w:abstractNumId="39" w15:restartNumberingAfterBreak="0">
+  <w:abstractNum w:abstractNumId="41" w15:restartNumberingAfterBreak="0">
     <w:nsid w:val="76173080"/>
     <w:multiLevelType w:val="hybridMultilevel"/>
     <w:tmpl w:val="A0A6ADEE"/>
@@ -13241,7 +13833,7 @@
       </w:rPr>
     </w:lvl>
   </w:abstractNum>
-  <w:abstractNum w:abstractNumId="40" w15:restartNumberingAfterBreak="0">
+  <w:abstractNum w:abstractNumId="42" w15:restartNumberingAfterBreak="0">
     <w:nsid w:val="7A822C18"/>
     <w:multiLevelType w:val="hybridMultilevel"/>
     <w:tmpl w:val="9A86A8B4"/>
@@ -13354,128 +13946,250 @@
       </w:rPr>
     </w:lvl>
   </w:abstractNum>
+  <w:abstractNum w:abstractNumId="43" w15:restartNumberingAfterBreak="0">
+    <w:nsid w:val="7B941E03"/>
+    <w:multiLevelType w:val="hybridMultilevel"/>
+    <w:tmpl w:val="1D1CFC34"/>
+    <w:lvl w:ilvl="0" w:tplc="04100001">
+      <w:start w:val="1"/>
+      <w:numFmt w:val="bullet"/>
+      <w:lvlText w:val=""/>
+      <w:lvlJc w:val="left"/>
+      <w:pPr>
+        <w:ind w:left="771" w:hanging="360"/>
+      </w:pPr>
+      <w:rPr>
+        <w:rFonts w:ascii="Symbol" w:hAnsi="Symbol" w:hint="default"/>
+      </w:rPr>
+    </w:lvl>
+    <w:lvl w:ilvl="1" w:tplc="04100003" w:tentative="1">
+      <w:start w:val="1"/>
+      <w:numFmt w:val="bullet"/>
+      <w:lvlText w:val="o"/>
+      <w:lvlJc w:val="left"/>
+      <w:pPr>
+        <w:ind w:left="1491" w:hanging="360"/>
+      </w:pPr>
+      <w:rPr>
+        <w:rFonts w:ascii="Courier New" w:hAnsi="Courier New" w:cs="Courier New" w:hint="default"/>
+      </w:rPr>
+    </w:lvl>
+    <w:lvl w:ilvl="2" w:tplc="04100005" w:tentative="1">
+      <w:start w:val="1"/>
+      <w:numFmt w:val="bullet"/>
+      <w:lvlText w:val=""/>
+      <w:lvlJc w:val="left"/>
+      <w:pPr>
+        <w:ind w:left="2211" w:hanging="360"/>
+      </w:pPr>
+      <w:rPr>
+        <w:rFonts w:ascii="Wingdings" w:hAnsi="Wingdings" w:hint="default"/>
+      </w:rPr>
+    </w:lvl>
+    <w:lvl w:ilvl="3" w:tplc="04100001" w:tentative="1">
+      <w:start w:val="1"/>
+      <w:numFmt w:val="bullet"/>
+      <w:lvlText w:val=""/>
+      <w:lvlJc w:val="left"/>
+      <w:pPr>
+        <w:ind w:left="2931" w:hanging="360"/>
+      </w:pPr>
+      <w:rPr>
+        <w:rFonts w:ascii="Symbol" w:hAnsi="Symbol" w:hint="default"/>
+      </w:rPr>
+    </w:lvl>
+    <w:lvl w:ilvl="4" w:tplc="04100003" w:tentative="1">
+      <w:start w:val="1"/>
+      <w:numFmt w:val="bullet"/>
+      <w:lvlText w:val="o"/>
+      <w:lvlJc w:val="left"/>
+      <w:pPr>
+        <w:ind w:left="3651" w:hanging="360"/>
+      </w:pPr>
+      <w:rPr>
+        <w:rFonts w:ascii="Courier New" w:hAnsi="Courier New" w:cs="Courier New" w:hint="default"/>
+      </w:rPr>
+    </w:lvl>
+    <w:lvl w:ilvl="5" w:tplc="04100005" w:tentative="1">
+      <w:start w:val="1"/>
+      <w:numFmt w:val="bullet"/>
+      <w:lvlText w:val=""/>
+      <w:lvlJc w:val="left"/>
+      <w:pPr>
+        <w:ind w:left="4371" w:hanging="360"/>
+      </w:pPr>
+      <w:rPr>
+        <w:rFonts w:ascii="Wingdings" w:hAnsi="Wingdings" w:hint="default"/>
+      </w:rPr>
+    </w:lvl>
+    <w:lvl w:ilvl="6" w:tplc="04100001" w:tentative="1">
+      <w:start w:val="1"/>
+      <w:numFmt w:val="bullet"/>
+      <w:lvlText w:val=""/>
+      <w:lvlJc w:val="left"/>
+      <w:pPr>
+        <w:ind w:left="5091" w:hanging="360"/>
+      </w:pPr>
+      <w:rPr>
+        <w:rFonts w:ascii="Symbol" w:hAnsi="Symbol" w:hint="default"/>
+      </w:rPr>
+    </w:lvl>
+    <w:lvl w:ilvl="7" w:tplc="04100003" w:tentative="1">
+      <w:start w:val="1"/>
+      <w:numFmt w:val="bullet"/>
+      <w:lvlText w:val="o"/>
+      <w:lvlJc w:val="left"/>
+      <w:pPr>
+        <w:ind w:left="5811" w:hanging="360"/>
+      </w:pPr>
+      <w:rPr>
+        <w:rFonts w:ascii="Courier New" w:hAnsi="Courier New" w:cs="Courier New" w:hint="default"/>
+      </w:rPr>
+    </w:lvl>
+    <w:lvl w:ilvl="8" w:tplc="04100005" w:tentative="1">
+      <w:start w:val="1"/>
+      <w:numFmt w:val="bullet"/>
+      <w:lvlText w:val=""/>
+      <w:lvlJc w:val="left"/>
+      <w:pPr>
+        <w:ind w:left="6531" w:hanging="360"/>
+      </w:pPr>
+      <w:rPr>
+        <w:rFonts w:ascii="Wingdings" w:hAnsi="Wingdings" w:hint="default"/>
+      </w:rPr>
+    </w:lvl>
+  </w:abstractNum>
   <w:num w:numId="1" w16cid:durableId="310868159">
-    <w:abstractNumId w:val="6"/>
+    <w:abstractNumId w:val="8"/>
   </w:num>
   <w:num w:numId="2" w16cid:durableId="2036347764">
+    <w:abstractNumId w:val="12"/>
+  </w:num>
+  <w:num w:numId="3" w16cid:durableId="879902137">
+    <w:abstractNumId w:val="20"/>
+  </w:num>
+  <w:num w:numId="4" w16cid:durableId="1305890383">
+    <w:abstractNumId w:val="34"/>
+  </w:num>
+  <w:num w:numId="5" w16cid:durableId="758646730">
+    <w:abstractNumId w:val="11"/>
+  </w:num>
+  <w:num w:numId="6" w16cid:durableId="1038630878">
+    <w:abstractNumId w:val="18"/>
+  </w:num>
+  <w:num w:numId="7" w16cid:durableId="725956860">
+    <w:abstractNumId w:val="16"/>
+  </w:num>
+  <w:num w:numId="8" w16cid:durableId="1451318391">
+    <w:abstractNumId w:val="26"/>
+  </w:num>
+  <w:num w:numId="9" w16cid:durableId="317803726">
+    <w:abstractNumId w:val="30"/>
+  </w:num>
+  <w:num w:numId="10" w16cid:durableId="1032456290">
+    <w:abstractNumId w:val="29"/>
+  </w:num>
+  <w:num w:numId="11" w16cid:durableId="1514228261">
+    <w:abstractNumId w:val="19"/>
+  </w:num>
+  <w:num w:numId="12" w16cid:durableId="2077046847">
+    <w:abstractNumId w:val="41"/>
+  </w:num>
+  <w:num w:numId="13" w16cid:durableId="494150770">
     <w:abstractNumId w:val="10"/>
   </w:num>
-  <w:num w:numId="3" w16cid:durableId="879902137">
-    <w:abstractNumId w:val="18"/>
-  </w:num>
-  <w:num w:numId="4" w16cid:durableId="1305890383">
-    <w:abstractNumId w:val="32"/>
-  </w:num>
-  <w:num w:numId="5" w16cid:durableId="758646730">
-    <w:abstractNumId w:val="9"/>
-  </w:num>
-  <w:num w:numId="6" w16cid:durableId="1038630878">
-    <w:abstractNumId w:val="16"/>
-  </w:num>
-  <w:num w:numId="7" w16cid:durableId="725956860">
-    <w:abstractNumId w:val="14"/>
-  </w:num>
-  <w:num w:numId="8" w16cid:durableId="1451318391">
-    <w:abstractNumId w:val="24"/>
-  </w:num>
-  <w:num w:numId="9" w16cid:durableId="317803726">
-    <w:abstractNumId w:val="28"/>
-  </w:num>
-  <w:num w:numId="10" w16cid:durableId="1032456290">
-    <w:abstractNumId w:val="27"/>
-  </w:num>
-  <w:num w:numId="11" w16cid:durableId="1514228261">
-    <w:abstractNumId w:val="17"/>
-  </w:num>
-  <w:num w:numId="12" w16cid:durableId="2077046847">
-    <w:abstractNumId w:val="39"/>
-  </w:num>
-  <w:num w:numId="13" w16cid:durableId="494150770">
-    <w:abstractNumId w:val="8"/>
-  </w:num>
   <w:num w:numId="14" w16cid:durableId="188493362">
-    <w:abstractNumId w:val="31"/>
+    <w:abstractNumId w:val="33"/>
   </w:num>
   <w:num w:numId="15" w16cid:durableId="1747612205">
-    <w:abstractNumId w:val="40"/>
+    <w:abstractNumId w:val="42"/>
   </w:num>
   <w:num w:numId="16" w16cid:durableId="1968006095">
-    <w:abstractNumId w:val="15"/>
+    <w:abstractNumId w:val="17"/>
   </w:num>
   <w:num w:numId="17" w16cid:durableId="478308788">
     <w:abstractNumId w:val="1"/>
   </w:num>
   <w:num w:numId="18" w16cid:durableId="2042854819">
-    <w:abstractNumId w:val="20"/>
+    <w:abstractNumId w:val="22"/>
   </w:num>
   <w:num w:numId="19" w16cid:durableId="426079487">
+    <w:abstractNumId w:val="25"/>
+  </w:num>
+  <w:num w:numId="20" w16cid:durableId="1193806134">
+    <w:abstractNumId w:val="35"/>
+  </w:num>
+  <w:num w:numId="21" w16cid:durableId="261642770">
+    <w:abstractNumId w:val="13"/>
+  </w:num>
+  <w:num w:numId="22" w16cid:durableId="1759129675">
+    <w:abstractNumId w:val="37"/>
+  </w:num>
+  <w:num w:numId="23" w16cid:durableId="892816687">
+    <w:abstractNumId w:val="6"/>
+  </w:num>
+  <w:num w:numId="24" w16cid:durableId="520319156">
+    <w:abstractNumId w:val="39"/>
+  </w:num>
+  <w:num w:numId="25" w16cid:durableId="1950114594">
     <w:abstractNumId w:val="23"/>
   </w:num>
-  <w:num w:numId="20" w16cid:durableId="1193806134">
-    <w:abstractNumId w:val="33"/>
+  <w:num w:numId="26" w16cid:durableId="1590695410">
+    <w:abstractNumId w:val="36"/>
   </w:num>
-  <w:num w:numId="21" w16cid:durableId="261642770">
-    <w:abstractNumId w:val="11"/>
+  <w:num w:numId="27" w16cid:durableId="1764036863">
+    <w:abstractNumId w:val="28"/>
   </w:num>
-  <w:num w:numId="22" w16cid:durableId="1759129675">
-    <w:abstractNumId w:val="35"/>
+  <w:num w:numId="28" w16cid:durableId="941230362">
+    <w:abstractNumId w:val="31"/>
   </w:num>
-  <w:num w:numId="23" w16cid:durableId="892816687">
+  <w:num w:numId="29" w16cid:durableId="1620800226">
+    <w:abstractNumId w:val="15"/>
+  </w:num>
+  <w:num w:numId="30" w16cid:durableId="1674911551">
+    <w:abstractNumId w:val="4"/>
+  </w:num>
+  <w:num w:numId="31" w16cid:durableId="776219971">
+    <w:abstractNumId w:val="32"/>
+  </w:num>
+  <w:num w:numId="32" w16cid:durableId="831869416">
     <w:abstractNumId w:val="5"/>
   </w:num>
-  <w:num w:numId="24" w16cid:durableId="520319156">
-    <w:abstractNumId w:val="37"/>
+  <w:num w:numId="33" w16cid:durableId="165707713">
+    <w:abstractNumId w:val="38"/>
   </w:num>
-  <w:num w:numId="25" w16cid:durableId="1950114594">
-    <w:abstractNumId w:val="21"/>
-  </w:num>
-  <w:num w:numId="26" w16cid:durableId="1590695410">
-    <w:abstractNumId w:val="34"/>
-  </w:num>
-  <w:num w:numId="27" w16cid:durableId="1764036863">
-    <w:abstractNumId w:val="26"/>
-  </w:num>
-  <w:num w:numId="28" w16cid:durableId="941230362">
-    <w:abstractNumId w:val="29"/>
-  </w:num>
-  <w:num w:numId="29" w16cid:durableId="1620800226">
-    <w:abstractNumId w:val="13"/>
-  </w:num>
-  <w:num w:numId="30" w16cid:durableId="1674911551">
+  <w:num w:numId="34" w16cid:durableId="1119101958">
     <w:abstractNumId w:val="3"/>
   </w:num>
-  <w:num w:numId="31" w16cid:durableId="776219971">
-    <w:abstractNumId w:val="30"/>
-  </w:num>
-  <w:num w:numId="32" w16cid:durableId="831869416">
-    <w:abstractNumId w:val="4"/>
-  </w:num>
-  <w:num w:numId="33" w16cid:durableId="165707713">
-    <w:abstractNumId w:val="36"/>
-  </w:num>
-  <w:num w:numId="34" w16cid:durableId="1119101958">
-    <w:abstractNumId w:val="2"/>
-  </w:num>
   <w:num w:numId="35" w16cid:durableId="2111729603">
-    <w:abstractNumId w:val="7"/>
+    <w:abstractNumId w:val="9"/>
   </w:num>
   <w:num w:numId="36" w16cid:durableId="1027289792">
     <w:abstractNumId w:val="0"/>
   </w:num>
   <w:num w:numId="37" w16cid:durableId="1349911298">
-    <w:abstractNumId w:val="22"/>
+    <w:abstractNumId w:val="24"/>
   </w:num>
   <w:num w:numId="38" w16cid:durableId="583884319">
-    <w:abstractNumId w:val="25"/>
+    <w:abstractNumId w:val="27"/>
   </w:num>
   <w:num w:numId="39" w16cid:durableId="829099555">
-    <w:abstractNumId w:val="12"/>
+    <w:abstractNumId w:val="14"/>
   </w:num>
   <w:num w:numId="40" w16cid:durableId="763720522">
-    <w:abstractNumId w:val="19"/>
+    <w:abstractNumId w:val="21"/>
   </w:num>
   <w:num w:numId="41" w16cid:durableId="959536610">
-    <w:abstractNumId w:val="38"/>
+    <w:abstractNumId w:val="40"/>
+  </w:num>
+  <w:num w:numId="42" w16cid:durableId="94904041">
+    <w:abstractNumId w:val="7"/>
+  </w:num>
+  <w:num w:numId="43" w16cid:durableId="1967661739">
+    <w:abstractNumId w:val="2"/>
+  </w:num>
+  <w:num w:numId="44" w16cid:durableId="1695575223">
+    <w:abstractNumId w:val="43"/>
   </w:num>
 </w:numbering>
 </file>
@@ -13603,6 +14317,7 @@
     <w:lsdException w:name="HTML Sample" w:semiHidden="1" w:unhideWhenUsed="1"/>
     <w:lsdException w:name="HTML Typewriter" w:semiHidden="1" w:unhideWhenUsed="1"/>
     <w:lsdException w:name="HTML Variable" w:semiHidden="1" w:unhideWhenUsed="1"/>
+    <w:lsdException w:name="Normal Table" w:semiHidden="1" w:unhideWhenUsed="1"/>
     <w:lsdException w:name="annotation subject" w:semiHidden="1" w:unhideWhenUsed="1"/>
     <w:lsdException w:name="No List" w:semiHidden="1" w:unhideWhenUsed="1"/>
     <w:lsdException w:name="Outline List 1" w:semiHidden="1" w:unhideWhenUsed="1"/>
@@ -13649,8 +14364,10 @@
     <w:lsdException w:name="Table Subtle 2" w:semiHidden="1" w:unhideWhenUsed="1"/>
     <w:lsdException w:name="Table Web 1" w:semiHidden="1" w:unhideWhenUsed="1"/>
     <w:lsdException w:name="Table Web 2" w:semiHidden="1" w:unhideWhenUsed="1"/>
+    <w:lsdException w:name="Table Web 3" w:semiHidden="1" w:unhideWhenUsed="1"/>
     <w:lsdException w:name="Balloon Text" w:semiHidden="1" w:unhideWhenUsed="1"/>
     <w:lsdException w:name="Table Grid" w:uiPriority="39"/>
+    <w:lsdException w:name="Table Theme" w:semiHidden="1" w:unhideWhenUsed="1"/>
     <w:lsdException w:name="Placeholder Text" w:semiHidden="1"/>
     <w:lsdException w:name="No Spacing" w:uiPriority="1" w:qFormat="1"/>
     <w:lsdException w:name="Light Shading" w:uiPriority="60"/>

</xml_diff>